<commit_message>
Oppdatert med logisk design
</commit_message>
<xml_diff>
--- a/MSF og annet/Iterasjonrapport_pj2100_2015-2.docx
+++ b/MSF og annet/Iterasjonrapport_pj2100_2015-2.docx
@@ -24,7 +24,7 @@
       </w:pPr>
       <w:r>
         <w:rPr>
-          <w:rFonts w:ascii="Georgia" w:hAnsi="Georgia"/>
+          <w:rFonts w:ascii="Helvetica" w:hAnsi="Helvetica"/>
           <w:b/>
           <w:noProof/>
           <w:color w:val="0093D3"/>
@@ -1713,6 +1713,9 @@
     <w:p>
       <w:pPr>
         <w:pStyle w:val="Subtitle"/>
+        <w:rPr>
+          <w:rFonts w:ascii="Helvetica" w:hAnsi="Helvetica"/>
+        </w:rPr>
       </w:pPr>
     </w:p>
     <w:p>
@@ -1733,7 +1736,13 @@
         <w:t>Prosjektmål og visjon</w:t>
       </w:r>
     </w:p>
-    <w:p/>
+    <w:p>
+      <w:pPr>
+        <w:rPr>
+          <w:rFonts w:ascii="Helvetica" w:hAnsi="Helvetica"/>
+        </w:rPr>
+      </w:pPr>
+    </w:p>
     <w:p>
       <w:pPr>
         <w:pStyle w:val="Heading2"/>
@@ -2142,7 +2151,13 @@
         <w:t>Funksjonelt vil nettsiden være fungerende. Designmessig vil den nok ikke være helt perfekt, men det skal vi jobbe mer med neste iterasjon. Alt av dokumenter og designskisser skal være ferdigstilt.</w:t>
       </w:r>
     </w:p>
-    <w:p/>
+    <w:p>
+      <w:pPr>
+        <w:rPr>
+          <w:rFonts w:ascii="Helvetica" w:hAnsi="Helvetica"/>
+        </w:rPr>
+      </w:pPr>
+    </w:p>
     <w:p>
       <w:pPr>
         <w:pStyle w:val="Heading2"/>
@@ -2173,6 +2188,849 @@
         <w:t>Planleggingsfasen</w:t>
       </w:r>
     </w:p>
+    <w:p/>
+    <w:p>
+      <w:pPr>
+        <w:pStyle w:val="Subtitle"/>
+        <w:rPr>
+          <w:rFonts w:ascii="Helvetica" w:hAnsi="Helvetica"/>
+          <w:sz w:val="32"/>
+          <w:szCs w:val="32"/>
+        </w:rPr>
+      </w:pPr>
+      <w:r>
+        <w:rPr>
+          <w:rFonts w:ascii="Helvetica" w:hAnsi="Helvetica"/>
+          <w:sz w:val="32"/>
+          <w:szCs w:val="32"/>
+        </w:rPr>
+        <w:t>Logisk Design</w:t>
+      </w:r>
+    </w:p>
+    <w:p>
+      <w:pPr>
+        <w:rPr>
+          <w:rFonts w:ascii="Helvetica" w:hAnsi="Helvetica"/>
+        </w:rPr>
+      </w:pPr>
+    </w:p>
+    <w:p>
+      <w:pPr>
+        <w:rPr>
+          <w:rFonts w:ascii="Helvetica" w:hAnsi="Helvetica"/>
+        </w:rPr>
+      </w:pPr>
+      <w:r>
+        <w:rPr>
+          <w:rFonts w:ascii="Helvetica" w:hAnsi="Helvetica"/>
+        </w:rPr>
+        <w:t>KONSEPT</w:t>
+      </w:r>
+    </w:p>
+    <w:p>
+      <w:pPr>
+        <w:rPr>
+          <w:rFonts w:ascii="Helvetica" w:hAnsi="Helvetica"/>
+        </w:rPr>
+      </w:pPr>
+      <w:r>
+        <w:rPr>
+          <w:rFonts w:ascii="Helvetica" w:hAnsi="Helvetica"/>
+        </w:rPr>
+        <w:t>Basic sideoppbygging</w:t>
+      </w:r>
+    </w:p>
+    <w:p>
+      <w:pPr>
+        <w:pStyle w:val="ListParagraph"/>
+        <w:numPr>
+          <w:ilvl w:val="0"/>
+          <w:numId w:val="27"/>
+        </w:numPr>
+        <w:autoSpaceDE/>
+        <w:autoSpaceDN/>
+        <w:spacing w:after="200" w:line="276" w:lineRule="auto"/>
+        <w:rPr>
+          <w:rFonts w:ascii="Helvetica" w:hAnsi="Helvetica"/>
+        </w:rPr>
+      </w:pPr>
+      <w:r>
+        <w:rPr>
+          <w:rFonts w:ascii="Helvetica" w:hAnsi="Helvetica"/>
+        </w:rPr>
+        <w:t>Hovedside, introduksjon av produktet</w:t>
+      </w:r>
+    </w:p>
+    <w:p>
+      <w:pPr>
+        <w:pStyle w:val="ListParagraph"/>
+        <w:numPr>
+          <w:ilvl w:val="0"/>
+          <w:numId w:val="27"/>
+        </w:numPr>
+        <w:autoSpaceDE/>
+        <w:autoSpaceDN/>
+        <w:spacing w:after="200" w:line="276" w:lineRule="auto"/>
+        <w:rPr>
+          <w:rFonts w:ascii="Helvetica" w:hAnsi="Helvetica"/>
+        </w:rPr>
+      </w:pPr>
+      <w:r>
+        <w:rPr>
+          <w:rFonts w:ascii="Helvetica" w:hAnsi="Helvetica"/>
+        </w:rPr>
+        <w:t>Innloggingsside</w:t>
+      </w:r>
+    </w:p>
+    <w:p>
+      <w:pPr>
+        <w:pStyle w:val="ListParagraph"/>
+        <w:numPr>
+          <w:ilvl w:val="0"/>
+          <w:numId w:val="27"/>
+        </w:numPr>
+        <w:autoSpaceDE/>
+        <w:autoSpaceDN/>
+        <w:spacing w:after="200" w:line="276" w:lineRule="auto"/>
+        <w:rPr>
+          <w:rFonts w:ascii="Helvetica" w:hAnsi="Helvetica"/>
+        </w:rPr>
+      </w:pPr>
+      <w:r>
+        <w:rPr>
+          <w:rFonts w:ascii="Helvetica" w:hAnsi="Helvetica"/>
+        </w:rPr>
+        <w:t>Valg av antall personer samt prosjektor (ja/nei)</w:t>
+      </w:r>
+    </w:p>
+    <w:p>
+      <w:pPr>
+        <w:pStyle w:val="ListParagraph"/>
+        <w:numPr>
+          <w:ilvl w:val="0"/>
+          <w:numId w:val="27"/>
+        </w:numPr>
+        <w:autoSpaceDE/>
+        <w:autoSpaceDN/>
+        <w:spacing w:after="200" w:line="276" w:lineRule="auto"/>
+        <w:rPr>
+          <w:rFonts w:ascii="Helvetica" w:hAnsi="Helvetica"/>
+        </w:rPr>
+      </w:pPr>
+      <w:r>
+        <w:rPr>
+          <w:rFonts w:ascii="Helvetica" w:hAnsi="Helvetica"/>
+        </w:rPr>
+        <w:t>Dagsoversikt</w:t>
+      </w:r>
+    </w:p>
+    <w:p>
+      <w:pPr>
+        <w:pStyle w:val="ListParagraph"/>
+        <w:numPr>
+          <w:ilvl w:val="0"/>
+          <w:numId w:val="27"/>
+        </w:numPr>
+        <w:autoSpaceDE/>
+        <w:autoSpaceDN/>
+        <w:spacing w:after="200" w:line="276" w:lineRule="auto"/>
+        <w:rPr>
+          <w:rFonts w:ascii="Helvetica" w:hAnsi="Helvetica"/>
+        </w:rPr>
+      </w:pPr>
+      <w:r>
+        <w:rPr>
+          <w:rFonts w:ascii="Helvetica" w:hAnsi="Helvetica"/>
+        </w:rPr>
+        <w:t>Ledige tider</w:t>
+      </w:r>
+    </w:p>
+    <w:p>
+      <w:pPr>
+        <w:pStyle w:val="ListParagraph"/>
+        <w:numPr>
+          <w:ilvl w:val="0"/>
+          <w:numId w:val="27"/>
+        </w:numPr>
+        <w:autoSpaceDE/>
+        <w:autoSpaceDN/>
+        <w:spacing w:after="200" w:line="276" w:lineRule="auto"/>
+        <w:rPr>
+          <w:rFonts w:ascii="Helvetica" w:hAnsi="Helvetica"/>
+        </w:rPr>
+      </w:pPr>
+      <w:r>
+        <w:rPr>
+          <w:rFonts w:ascii="Helvetica" w:hAnsi="Helvetica"/>
+        </w:rPr>
+        <w:t>Reserveringsbekreftelse med mulighet for ny reservasjon, samt å gå tilbake til westerdals.no</w:t>
+      </w:r>
+    </w:p>
+    <w:p>
+      <w:pPr>
+        <w:pStyle w:val="ListParagraph"/>
+        <w:numPr>
+          <w:ilvl w:val="0"/>
+          <w:numId w:val="27"/>
+        </w:numPr>
+        <w:autoSpaceDE/>
+        <w:autoSpaceDN/>
+        <w:spacing w:after="200" w:line="276" w:lineRule="auto"/>
+        <w:rPr>
+          <w:rFonts w:ascii="Helvetica" w:hAnsi="Helvetica"/>
+        </w:rPr>
+      </w:pPr>
+      <w:r>
+        <w:rPr>
+          <w:rFonts w:ascii="Helvetica" w:hAnsi="Helvetica"/>
+        </w:rPr>
+        <w:t>F &amp; Q-side</w:t>
+      </w:r>
+    </w:p>
+    <w:p>
+      <w:pPr>
+        <w:rPr>
+          <w:rFonts w:ascii="Helvetica" w:hAnsi="Helvetica"/>
+        </w:rPr>
+      </w:pPr>
+      <w:r>
+        <w:rPr>
+          <w:rFonts w:ascii="Helvetica" w:hAnsi="Helvetica"/>
+        </w:rPr>
+        <w:t>Skisse av konseptet</w:t>
+      </w:r>
+    </w:p>
+    <w:p>
+      <w:pPr>
+        <w:rPr>
+          <w:rFonts w:ascii="Helvetica" w:hAnsi="Helvetica"/>
+        </w:rPr>
+      </w:pPr>
+    </w:p>
+    <w:p>
+      <w:pPr>
+        <w:rPr>
+          <w:rFonts w:ascii="Helvetica" w:hAnsi="Helvetica"/>
+        </w:rPr>
+      </w:pPr>
+      <w:r>
+        <w:rPr>
+          <w:rFonts w:ascii="Helvetica" w:hAnsi="Helvetica"/>
+        </w:rPr>
+        <w:t>USABILITY</w:t>
+      </w:r>
+    </w:p>
+    <w:p>
+      <w:pPr>
+        <w:pStyle w:val="ListParagraph"/>
+        <w:numPr>
+          <w:ilvl w:val="0"/>
+          <w:numId w:val="24"/>
+        </w:numPr>
+        <w:autoSpaceDE/>
+        <w:autoSpaceDN/>
+        <w:spacing w:after="200" w:line="276" w:lineRule="auto"/>
+        <w:rPr>
+          <w:rFonts w:ascii="Helvetica" w:hAnsi="Helvetica"/>
+        </w:rPr>
+      </w:pPr>
+      <w:r>
+        <w:rPr>
+          <w:rFonts w:ascii="Helvetica" w:hAnsi="Helvetica"/>
+        </w:rPr>
+        <w:t>Bare de viktigste funksjonene</w:t>
+      </w:r>
+    </w:p>
+    <w:p>
+      <w:pPr>
+        <w:pStyle w:val="ListParagraph"/>
+        <w:numPr>
+          <w:ilvl w:val="0"/>
+          <w:numId w:val="24"/>
+        </w:numPr>
+        <w:autoSpaceDE/>
+        <w:autoSpaceDN/>
+        <w:spacing w:after="200" w:line="276" w:lineRule="auto"/>
+        <w:rPr>
+          <w:rFonts w:ascii="Helvetica" w:hAnsi="Helvetica"/>
+        </w:rPr>
+      </w:pPr>
+      <w:r>
+        <w:rPr>
+          <w:rFonts w:ascii="Helvetica" w:hAnsi="Helvetica"/>
+        </w:rPr>
+        <w:t>Enkle valg</w:t>
+      </w:r>
+    </w:p>
+    <w:p>
+      <w:pPr>
+        <w:pStyle w:val="ListParagraph"/>
+        <w:numPr>
+          <w:ilvl w:val="0"/>
+          <w:numId w:val="26"/>
+        </w:numPr>
+        <w:autoSpaceDE/>
+        <w:autoSpaceDN/>
+        <w:spacing w:after="200" w:line="276" w:lineRule="auto"/>
+        <w:rPr>
+          <w:rFonts w:ascii="Helvetica" w:hAnsi="Helvetica"/>
+        </w:rPr>
+      </w:pPr>
+      <w:r>
+        <w:rPr>
+          <w:rFonts w:ascii="Helvetica" w:hAnsi="Helvetica"/>
+        </w:rPr>
+        <w:t>Tydelighet</w:t>
+      </w:r>
+    </w:p>
+    <w:p>
+      <w:pPr>
+        <w:pStyle w:val="ListParagraph"/>
+        <w:numPr>
+          <w:ilvl w:val="0"/>
+          <w:numId w:val="26"/>
+        </w:numPr>
+        <w:autoSpaceDE/>
+        <w:autoSpaceDN/>
+        <w:spacing w:after="200" w:line="276" w:lineRule="auto"/>
+        <w:rPr>
+          <w:rFonts w:ascii="Helvetica" w:hAnsi="Helvetica"/>
+        </w:rPr>
+      </w:pPr>
+      <w:r>
+        <w:rPr>
+          <w:rFonts w:ascii="Helvetica" w:hAnsi="Helvetica"/>
+        </w:rPr>
+        <w:t>Store knapper</w:t>
+      </w:r>
+    </w:p>
+    <w:p>
+      <w:pPr>
+        <w:pStyle w:val="ListParagraph"/>
+        <w:numPr>
+          <w:ilvl w:val="0"/>
+          <w:numId w:val="26"/>
+        </w:numPr>
+        <w:autoSpaceDE/>
+        <w:autoSpaceDN/>
+        <w:spacing w:after="200" w:line="276" w:lineRule="auto"/>
+        <w:rPr>
+          <w:rFonts w:ascii="Helvetica" w:hAnsi="Helvetica"/>
+        </w:rPr>
+      </w:pPr>
+      <w:r>
+        <w:rPr>
+          <w:rFonts w:ascii="Helvetica" w:hAnsi="Helvetica"/>
+        </w:rPr>
+        <w:t>Enkelt for brukerne å navigere seg gjennom siden</w:t>
+      </w:r>
+    </w:p>
+    <w:p>
+      <w:pPr>
+        <w:pStyle w:val="ListParagraph"/>
+        <w:numPr>
+          <w:ilvl w:val="0"/>
+          <w:numId w:val="26"/>
+        </w:numPr>
+        <w:autoSpaceDE/>
+        <w:autoSpaceDN/>
+        <w:spacing w:after="200" w:line="276" w:lineRule="auto"/>
+        <w:rPr>
+          <w:rFonts w:ascii="Helvetica" w:hAnsi="Helvetica"/>
+        </w:rPr>
+      </w:pPr>
+      <w:r>
+        <w:rPr>
+          <w:rFonts w:ascii="Helvetica" w:hAnsi="Helvetica"/>
+        </w:rPr>
+        <w:t>Tydelig skrift</w:t>
+      </w:r>
+    </w:p>
+    <w:p>
+      <w:pPr>
+        <w:pStyle w:val="ListParagraph"/>
+        <w:numPr>
+          <w:ilvl w:val="0"/>
+          <w:numId w:val="24"/>
+        </w:numPr>
+        <w:autoSpaceDE/>
+        <w:autoSpaceDN/>
+        <w:spacing w:after="200" w:line="276" w:lineRule="auto"/>
+        <w:rPr>
+          <w:rFonts w:ascii="Helvetica" w:hAnsi="Helvetica"/>
+        </w:rPr>
+      </w:pPr>
+      <w:r>
+        <w:rPr>
+          <w:rFonts w:ascii="Helvetica" w:hAnsi="Helvetica"/>
+        </w:rPr>
+        <w:t>Gjenkjennbar struktur</w:t>
+      </w:r>
+    </w:p>
+    <w:p>
+      <w:pPr>
+        <w:pStyle w:val="ListParagraph"/>
+        <w:numPr>
+          <w:ilvl w:val="0"/>
+          <w:numId w:val="26"/>
+        </w:numPr>
+        <w:autoSpaceDE/>
+        <w:autoSpaceDN/>
+        <w:spacing w:after="200" w:line="276" w:lineRule="auto"/>
+        <w:rPr>
+          <w:rFonts w:ascii="Helvetica" w:hAnsi="Helvetica"/>
+        </w:rPr>
+      </w:pPr>
+      <w:r>
+        <w:rPr>
+          <w:rFonts w:ascii="Helvetica" w:hAnsi="Helvetica"/>
+        </w:rPr>
+        <w:t>Konsistent design</w:t>
+      </w:r>
+    </w:p>
+    <w:p>
+      <w:pPr>
+        <w:pStyle w:val="ListParagraph"/>
+        <w:numPr>
+          <w:ilvl w:val="0"/>
+          <w:numId w:val="24"/>
+        </w:numPr>
+        <w:autoSpaceDE/>
+        <w:autoSpaceDN/>
+        <w:spacing w:after="200" w:line="276" w:lineRule="auto"/>
+        <w:rPr>
+          <w:rFonts w:ascii="Helvetica" w:hAnsi="Helvetica"/>
+        </w:rPr>
+      </w:pPr>
+      <w:r>
+        <w:rPr>
+          <w:rFonts w:ascii="Helvetica" w:hAnsi="Helvetica"/>
+        </w:rPr>
+        <w:t>Gjenkjennbart design I tråd med westerdals.no</w:t>
+      </w:r>
+    </w:p>
+    <w:p>
+      <w:pPr>
+        <w:pStyle w:val="ListParagraph"/>
+        <w:numPr>
+          <w:ilvl w:val="0"/>
+          <w:numId w:val="25"/>
+        </w:numPr>
+        <w:autoSpaceDE/>
+        <w:autoSpaceDN/>
+        <w:spacing w:after="200" w:line="276" w:lineRule="auto"/>
+        <w:rPr>
+          <w:rFonts w:ascii="Helvetica" w:hAnsi="Helvetica"/>
+        </w:rPr>
+      </w:pPr>
+      <w:r>
+        <w:rPr>
+          <w:rFonts w:ascii="Helvetica" w:hAnsi="Helvetica"/>
+        </w:rPr>
+        <w:t>i svar med westerdals.no</w:t>
+      </w:r>
+    </w:p>
+    <w:p>
+      <w:pPr>
+        <w:pStyle w:val="ListParagraph"/>
+        <w:numPr>
+          <w:ilvl w:val="0"/>
+          <w:numId w:val="25"/>
+        </w:numPr>
+        <w:autoSpaceDE/>
+        <w:autoSpaceDN/>
+        <w:spacing w:after="200" w:line="276" w:lineRule="auto"/>
+        <w:rPr>
+          <w:rFonts w:ascii="Helvetica" w:hAnsi="Helvetica"/>
+        </w:rPr>
+      </w:pPr>
+      <w:r>
+        <w:rPr>
+          <w:rFonts w:ascii="Helvetica" w:hAnsi="Helvetica"/>
+        </w:rPr>
+        <w:t>fargebruk enkel, ikke-distraherende/forstyrrende</w:t>
+      </w:r>
+    </w:p>
+    <w:p>
+      <w:pPr>
+        <w:pStyle w:val="ListParagraph"/>
+        <w:numPr>
+          <w:ilvl w:val="0"/>
+          <w:numId w:val="24"/>
+        </w:numPr>
+        <w:autoSpaceDE/>
+        <w:autoSpaceDN/>
+        <w:spacing w:after="200" w:line="276" w:lineRule="auto"/>
+        <w:rPr>
+          <w:rFonts w:ascii="Helvetica" w:hAnsi="Helvetica"/>
+        </w:rPr>
+      </w:pPr>
+      <w:r>
+        <w:rPr>
+          <w:rFonts w:ascii="Helvetica" w:hAnsi="Helvetica"/>
+        </w:rPr>
+        <w:t>Brukerkontroll</w:t>
+      </w:r>
+    </w:p>
+    <w:p>
+      <w:pPr>
+        <w:pStyle w:val="ListParagraph"/>
+        <w:numPr>
+          <w:ilvl w:val="0"/>
+          <w:numId w:val="25"/>
+        </w:numPr>
+        <w:autoSpaceDE/>
+        <w:autoSpaceDN/>
+        <w:spacing w:after="200" w:line="276" w:lineRule="auto"/>
+        <w:rPr>
+          <w:rFonts w:ascii="Helvetica" w:hAnsi="Helvetica"/>
+        </w:rPr>
+      </w:pPr>
+      <w:r>
+        <w:rPr>
+          <w:rFonts w:ascii="Helvetica" w:hAnsi="Helvetica"/>
+        </w:rPr>
+        <w:lastRenderedPageBreak/>
+        <w:t>Frihet</w:t>
+      </w:r>
+    </w:p>
+    <w:p>
+      <w:pPr>
+        <w:pStyle w:val="ListParagraph"/>
+        <w:numPr>
+          <w:ilvl w:val="0"/>
+          <w:numId w:val="25"/>
+        </w:numPr>
+        <w:autoSpaceDE/>
+        <w:autoSpaceDN/>
+        <w:spacing w:after="200" w:line="276" w:lineRule="auto"/>
+        <w:rPr>
+          <w:rFonts w:ascii="Helvetica" w:hAnsi="Helvetica"/>
+        </w:rPr>
+      </w:pPr>
+      <w:r>
+        <w:rPr>
+          <w:rFonts w:ascii="Helvetica" w:hAnsi="Helvetica"/>
+        </w:rPr>
+        <w:t>Fri navigasjon – tydelig tilbake eller avbryt</w:t>
+      </w:r>
+    </w:p>
+    <w:p>
+      <w:pPr>
+        <w:pStyle w:val="ListParagraph"/>
+        <w:numPr>
+          <w:ilvl w:val="0"/>
+          <w:numId w:val="24"/>
+        </w:numPr>
+        <w:autoSpaceDE/>
+        <w:autoSpaceDN/>
+        <w:spacing w:after="200" w:line="276" w:lineRule="auto"/>
+        <w:rPr>
+          <w:rFonts w:ascii="Helvetica" w:hAnsi="Helvetica"/>
+        </w:rPr>
+      </w:pPr>
+      <w:r>
+        <w:rPr>
+          <w:rFonts w:ascii="Helvetica" w:hAnsi="Helvetica"/>
+        </w:rPr>
+        <w:t xml:space="preserve">Stiller ikke krav til bruker </w:t>
+      </w:r>
+    </w:p>
+    <w:p>
+      <w:pPr>
+        <w:pStyle w:val="ListParagraph"/>
+        <w:numPr>
+          <w:ilvl w:val="0"/>
+          <w:numId w:val="25"/>
+        </w:numPr>
+        <w:autoSpaceDE/>
+        <w:autoSpaceDN/>
+        <w:spacing w:after="200" w:line="276" w:lineRule="auto"/>
+        <w:rPr>
+          <w:rFonts w:ascii="Helvetica" w:hAnsi="Helvetica"/>
+        </w:rPr>
+      </w:pPr>
+      <w:r>
+        <w:rPr>
+          <w:rFonts w:ascii="Helvetica" w:hAnsi="Helvetica"/>
+        </w:rPr>
+        <w:t>Ikke store krav til hukommelse</w:t>
+      </w:r>
+    </w:p>
+    <w:p>
+      <w:pPr>
+        <w:pStyle w:val="ListParagraph"/>
+        <w:numPr>
+          <w:ilvl w:val="0"/>
+          <w:numId w:val="25"/>
+        </w:numPr>
+        <w:autoSpaceDE/>
+        <w:autoSpaceDN/>
+        <w:spacing w:after="200" w:line="276" w:lineRule="auto"/>
+        <w:rPr>
+          <w:rFonts w:ascii="Helvetica" w:hAnsi="Helvetica"/>
+        </w:rPr>
+      </w:pPr>
+      <w:r>
+        <w:rPr>
+          <w:rFonts w:ascii="Helvetica" w:hAnsi="Helvetica"/>
+        </w:rPr>
+        <w:t>Svært enkle og tydelige instruksjoner</w:t>
+      </w:r>
+    </w:p>
+    <w:p>
+      <w:pPr>
+        <w:pStyle w:val="ListParagraph"/>
+        <w:numPr>
+          <w:ilvl w:val="0"/>
+          <w:numId w:val="24"/>
+        </w:numPr>
+        <w:autoSpaceDE/>
+        <w:autoSpaceDN/>
+        <w:spacing w:after="200" w:line="276" w:lineRule="auto"/>
+        <w:rPr>
+          <w:rFonts w:ascii="Helvetica" w:hAnsi="Helvetica"/>
+        </w:rPr>
+      </w:pPr>
+      <w:r>
+        <w:rPr>
+          <w:rFonts w:ascii="Helvetica" w:hAnsi="Helvetica"/>
+        </w:rPr>
+        <w:t>Effektivitet</w:t>
+      </w:r>
+    </w:p>
+    <w:p>
+      <w:pPr>
+        <w:pStyle w:val="ListParagraph"/>
+        <w:numPr>
+          <w:ilvl w:val="0"/>
+          <w:numId w:val="24"/>
+        </w:numPr>
+        <w:autoSpaceDE/>
+        <w:autoSpaceDN/>
+        <w:spacing w:after="200" w:line="276" w:lineRule="auto"/>
+        <w:rPr>
+          <w:rFonts w:ascii="Helvetica" w:hAnsi="Helvetica"/>
+        </w:rPr>
+      </w:pPr>
+      <w:r>
+        <w:rPr>
+          <w:rFonts w:ascii="Helvetica" w:hAnsi="Helvetica"/>
+        </w:rPr>
+        <w:t>Plassering</w:t>
+      </w:r>
+    </w:p>
+    <w:p>
+      <w:pPr>
+        <w:pStyle w:val="ListParagraph"/>
+        <w:numPr>
+          <w:ilvl w:val="0"/>
+          <w:numId w:val="25"/>
+        </w:numPr>
+        <w:autoSpaceDE/>
+        <w:autoSpaceDN/>
+        <w:spacing w:after="200" w:line="276" w:lineRule="auto"/>
+        <w:rPr>
+          <w:rFonts w:ascii="Helvetica" w:hAnsi="Helvetica"/>
+        </w:rPr>
+      </w:pPr>
+      <w:r>
+        <w:rPr>
+          <w:rFonts w:ascii="Helvetica" w:hAnsi="Helvetica"/>
+        </w:rPr>
+        <w:t>Bokser</w:t>
+      </w:r>
+    </w:p>
+    <w:p>
+      <w:pPr>
+        <w:pStyle w:val="ListParagraph"/>
+        <w:numPr>
+          <w:ilvl w:val="0"/>
+          <w:numId w:val="25"/>
+        </w:numPr>
+        <w:autoSpaceDE/>
+        <w:autoSpaceDN/>
+        <w:spacing w:after="200" w:line="276" w:lineRule="auto"/>
+        <w:rPr>
+          <w:rFonts w:ascii="Helvetica" w:hAnsi="Helvetica"/>
+        </w:rPr>
+      </w:pPr>
+      <w:r>
+        <w:rPr>
+          <w:rFonts w:ascii="Helvetica" w:hAnsi="Helvetica"/>
+        </w:rPr>
+        <w:t>Logo øverst</w:t>
+      </w:r>
+    </w:p>
+    <w:p>
+      <w:pPr>
+        <w:pStyle w:val="ListParagraph"/>
+        <w:numPr>
+          <w:ilvl w:val="0"/>
+          <w:numId w:val="25"/>
+        </w:numPr>
+        <w:autoSpaceDE/>
+        <w:autoSpaceDN/>
+        <w:spacing w:after="200" w:line="276" w:lineRule="auto"/>
+        <w:rPr>
+          <w:rFonts w:ascii="Helvetica" w:hAnsi="Helvetica"/>
+        </w:rPr>
+      </w:pPr>
+      <w:r>
+        <w:rPr>
+          <w:rFonts w:ascii="Helvetica" w:hAnsi="Helvetica"/>
+        </w:rPr>
+        <w:t xml:space="preserve">Info venstre, valg høyre, øyet </w:t>
+      </w:r>
+      <w:proofErr w:type="spellStart"/>
+      <w:r>
+        <w:rPr>
+          <w:rFonts w:ascii="Helvetica" w:hAnsi="Helvetica"/>
+        </w:rPr>
+        <w:t>bevegerseg</w:t>
+      </w:r>
+      <w:proofErr w:type="spellEnd"/>
+      <w:r>
+        <w:rPr>
+          <w:rFonts w:ascii="Helvetica" w:hAnsi="Helvetica"/>
+        </w:rPr>
+        <w:t xml:space="preserve"> øverst og nedover fra venstre til høyre, info til venstre, valg videre/knapper </w:t>
+      </w:r>
+      <w:proofErr w:type="spellStart"/>
+      <w:r>
+        <w:rPr>
+          <w:rFonts w:ascii="Helvetica" w:hAnsi="Helvetica"/>
+        </w:rPr>
+        <w:t>påhøyre</w:t>
+      </w:r>
+      <w:proofErr w:type="spellEnd"/>
+      <w:r>
+        <w:rPr>
+          <w:rFonts w:ascii="Helvetica" w:hAnsi="Helvetica"/>
+        </w:rPr>
+        <w:t xml:space="preserve"> side, og i tilfeller der det er flere valg, er de viktigste valgene lagt til venstre</w:t>
+      </w:r>
+    </w:p>
+    <w:p>
+      <w:pPr>
+        <w:pStyle w:val="ListParagraph"/>
+        <w:numPr>
+          <w:ilvl w:val="0"/>
+          <w:numId w:val="24"/>
+        </w:numPr>
+        <w:autoSpaceDE/>
+        <w:autoSpaceDN/>
+        <w:spacing w:after="200" w:line="276" w:lineRule="auto"/>
+        <w:rPr>
+          <w:rFonts w:ascii="Helvetica" w:hAnsi="Helvetica"/>
+        </w:rPr>
+      </w:pPr>
+      <w:r>
+        <w:rPr>
+          <w:rFonts w:ascii="Helvetica" w:hAnsi="Helvetica"/>
+        </w:rPr>
+        <w:t>Estetisk tiltrekkende design</w:t>
+      </w:r>
+    </w:p>
+    <w:p>
+      <w:pPr>
+        <w:pStyle w:val="ListParagraph"/>
+        <w:numPr>
+          <w:ilvl w:val="0"/>
+          <w:numId w:val="25"/>
+        </w:numPr>
+        <w:autoSpaceDE/>
+        <w:autoSpaceDN/>
+        <w:spacing w:after="200" w:line="276" w:lineRule="auto"/>
+        <w:rPr>
+          <w:rFonts w:ascii="Helvetica" w:hAnsi="Helvetica"/>
+        </w:rPr>
+      </w:pPr>
+      <w:r>
+        <w:rPr>
+          <w:rFonts w:ascii="Helvetica" w:hAnsi="Helvetica"/>
+        </w:rPr>
+        <w:t xml:space="preserve">Tiltrekkende, moderne stil som skaper interesse(tenk teknologi- og </w:t>
+      </w:r>
+      <w:proofErr w:type="spellStart"/>
+      <w:r>
+        <w:rPr>
+          <w:rFonts w:ascii="Helvetica" w:hAnsi="Helvetica"/>
+        </w:rPr>
+        <w:t>kunstbasert</w:t>
+      </w:r>
+      <w:proofErr w:type="spellEnd"/>
+      <w:r>
+        <w:rPr>
+          <w:rFonts w:ascii="Helvetica" w:hAnsi="Helvetica"/>
+        </w:rPr>
+        <w:t xml:space="preserve"> målgruppe)</w:t>
+      </w:r>
+    </w:p>
+    <w:p>
+      <w:pPr>
+        <w:pStyle w:val="ListParagraph"/>
+        <w:numPr>
+          <w:ilvl w:val="0"/>
+          <w:numId w:val="25"/>
+        </w:numPr>
+        <w:autoSpaceDE/>
+        <w:autoSpaceDN/>
+        <w:spacing w:after="200" w:line="276" w:lineRule="auto"/>
+        <w:rPr>
+          <w:rFonts w:ascii="Helvetica" w:hAnsi="Helvetica"/>
+        </w:rPr>
+      </w:pPr>
+      <w:proofErr w:type="spellStart"/>
+      <w:r>
+        <w:rPr>
+          <w:rFonts w:ascii="Helvetica" w:hAnsi="Helvetica"/>
+        </w:rPr>
+        <w:t>Minimialistisk</w:t>
+      </w:r>
+      <w:proofErr w:type="spellEnd"/>
+    </w:p>
+    <w:p>
+      <w:pPr>
+        <w:autoSpaceDE/>
+        <w:autoSpaceDN/>
+        <w:spacing w:after="200" w:line="276" w:lineRule="auto"/>
+        <w:ind w:left="720"/>
+        <w:rPr>
+          <w:rFonts w:ascii="Helvetica" w:hAnsi="Helvetica"/>
+        </w:rPr>
+      </w:pPr>
+      <w:bookmarkStart w:id="0" w:name="_GoBack"/>
+      <w:bookmarkEnd w:id="0"/>
+    </w:p>
+    <w:p>
+      <w:pPr>
+        <w:rPr>
+          <w:rFonts w:ascii="Helvetica" w:hAnsi="Helvetica"/>
+        </w:rPr>
+      </w:pPr>
+    </w:p>
+    <w:p>
+      <w:pPr>
+        <w:rPr>
+          <w:rFonts w:ascii="Helvetica" w:hAnsi="Helvetica"/>
+        </w:rPr>
+      </w:pPr>
+    </w:p>
+    <w:p>
+      <w:pPr>
+        <w:rPr>
+          <w:rFonts w:ascii="Helvetica" w:hAnsi="Helvetica"/>
+        </w:rPr>
+      </w:pPr>
+    </w:p>
+    <w:p>
+      <w:pPr>
+        <w:rPr>
+          <w:rFonts w:ascii="Helvetica" w:hAnsi="Helvetica"/>
+        </w:rPr>
+      </w:pPr>
+    </w:p>
     <w:p>
       <w:pPr>
         <w:pStyle w:val="Heading2"/>
@@ -2259,7 +3117,13 @@
         </w:rPr>
       </w:pPr>
     </w:p>
-    <w:p/>
+    <w:p>
+      <w:pPr>
+        <w:rPr>
+          <w:rFonts w:ascii="Helvetica" w:hAnsi="Helvetica"/>
+        </w:rPr>
+      </w:pPr>
+    </w:p>
     <w:p>
       <w:pPr>
         <w:pStyle w:val="Heading2"/>
@@ -2292,7 +3156,7 @@
           <w:lang w:val="en-US"/>
         </w:rPr>
       </w:pPr>
-      <w:bookmarkStart w:id="0" w:name="_ENREF_1"/>
+      <w:bookmarkStart w:id="1" w:name="_ENREF_1"/>
     </w:p>
     <w:p>
       <w:pPr>
@@ -2335,7 +3199,7 @@
         </w:rPr>
         <w:t>, 2(1), pp.1-28.</w:t>
       </w:r>
-      <w:bookmarkEnd w:id="0"/>
+      <w:bookmarkEnd w:id="1"/>
     </w:p>
     <w:p>
       <w:pPr>
@@ -2347,7 +3211,7 @@
           <w:lang w:val="en-US"/>
         </w:rPr>
       </w:pPr>
-      <w:bookmarkStart w:id="1" w:name="_ENREF_2"/>
+      <w:bookmarkStart w:id="2" w:name="_ENREF_2"/>
     </w:p>
     <w:p>
       <w:pPr>
@@ -2390,7 +3254,7 @@
         </w:rPr>
         <w:t>: Wiley.</w:t>
       </w:r>
-      <w:bookmarkEnd w:id="1"/>
+      <w:bookmarkEnd w:id="2"/>
       <w:r>
         <w:rPr>
           <w:rFonts w:ascii="Helvetica" w:hAnsi="Helvetica" w:cstheme="minorHAnsi"/>
@@ -2500,6 +3364,14 @@
         <w:t>Risikoplan</w:t>
       </w:r>
       <w:proofErr w:type="spellEnd"/>
+      <w:r>
+        <w:rPr>
+          <w:rFonts w:ascii="Helvetica" w:hAnsi="Helvetica" w:cstheme="majorHAnsi"/>
+          <w:b w:val="0"/>
+          <w:sz w:val="24"/>
+        </w:rPr>
+        <w:t xml:space="preserve"> og revidert versjon</w:t>
+      </w:r>
     </w:p>
     <w:p>
       <w:pPr>
@@ -2674,11 +3546,19 @@
       </w:pPr>
     </w:p>
     <w:p>
-      <w:bookmarkStart w:id="2" w:name="_GoBack"/>
-      <w:bookmarkEnd w:id="2"/>
+      <w:pPr>
+        <w:rPr>
+          <w:rFonts w:ascii="Helvetica" w:hAnsi="Helvetica"/>
+        </w:rPr>
+      </w:pPr>
     </w:p>
     <w:sectPr>
-      <w:footerReference w:type="default" r:id="rId9"/>
+      <w:headerReference w:type="even" r:id="rId9"/>
+      <w:headerReference w:type="default" r:id="rId10"/>
+      <w:footerReference w:type="even" r:id="rId11"/>
+      <w:footerReference w:type="default" r:id="rId12"/>
+      <w:headerReference w:type="first" r:id="rId13"/>
+      <w:footerReference w:type="first" r:id="rId14"/>
       <w:pgSz w:w="11907" w:h="16840" w:code="9"/>
       <w:pgMar w:top="1134" w:right="1134" w:bottom="1276" w:left="1701" w:header="709" w:footer="709" w:gutter="0"/>
       <w:cols w:space="709"/>
@@ -2711,6 +3591,16 @@
   <w:p>
     <w:pPr>
       <w:pStyle w:val="Footer"/>
+    </w:pPr>
+  </w:p>
+</w:ftr>
+</file>
+
+<file path=word/footer2.xml><?xml version="1.0" encoding="utf-8"?>
+<w:ftr xmlns:wpc="http://schemas.microsoft.com/office/word/2010/wordprocessingCanvas" xmlns:mo="http://schemas.microsoft.com/office/mac/office/2008/main" xmlns:mc="http://schemas.openxmlformats.org/markup-compatibility/2006" xmlns:mv="urn:schemas-microsoft-com:mac:vml" xmlns:o="urn:schemas-microsoft-com:office:office" xmlns:r="http://schemas.openxmlformats.org/officeDocument/2006/relationships" xmlns:m="http://schemas.openxmlformats.org/officeDocument/2006/math" xmlns:v="urn:schemas-microsoft-com:vml" xmlns:wp14="http://schemas.microsoft.com/office/word/2010/wordprocessingDrawing" xmlns:wp="http://schemas.openxmlformats.org/drawingml/2006/wordprocessingDrawing" xmlns:w10="urn:schemas-microsoft-com:office:word" xmlns:w="http://schemas.openxmlformats.org/wordprocessingml/2006/main" xmlns:w14="http://schemas.microsoft.com/office/word/2010/wordml" xmlns:wpg="http://schemas.microsoft.com/office/word/2010/wordprocessingGroup" xmlns:wpi="http://schemas.microsoft.com/office/word/2010/wordprocessingInk" xmlns:wne="http://schemas.microsoft.com/office/word/2006/wordml" xmlns:wps="http://schemas.microsoft.com/office/word/2010/wordprocessingShape" mc:Ignorable="w14 wp14">
+  <w:p>
+    <w:pPr>
+      <w:pStyle w:val="Footer"/>
       <w:jc w:val="center"/>
       <w:rPr>
         <w:rFonts w:asciiTheme="majorHAnsi" w:hAnsiTheme="majorHAnsi" w:cs="Arial"/>
@@ -2720,7 +3610,19 @@
       <w:rPr>
         <w:rFonts w:asciiTheme="majorHAnsi" w:hAnsiTheme="majorHAnsi" w:cs="Arial"/>
       </w:rPr>
-      <w:t>PJ2100 gruppe &lt;x&gt; 2015</w:t>
+      <w:t>P</w:t>
+    </w:r>
+    <w:r>
+      <w:rPr>
+        <w:rFonts w:asciiTheme="majorHAnsi" w:hAnsiTheme="majorHAnsi" w:cs="Arial"/>
+      </w:rPr>
+      <w:t>J2100 gruppe 21</w:t>
+    </w:r>
+    <w:r>
+      <w:rPr>
+        <w:rFonts w:asciiTheme="majorHAnsi" w:hAnsiTheme="majorHAnsi" w:cs="Arial"/>
+      </w:rPr>
+      <w:t xml:space="preserve"> 2015</w:t>
     </w:r>
     <w:r>
       <w:rPr>
@@ -2774,6 +3676,16 @@
         <w:sz w:val="16"/>
         <w:szCs w:val="16"/>
       </w:rPr>
+    </w:pPr>
+  </w:p>
+</w:ftr>
+</file>
+
+<file path=word/footer3.xml><?xml version="1.0" encoding="utf-8"?>
+<w:ftr xmlns:wpc="http://schemas.microsoft.com/office/word/2010/wordprocessingCanvas" xmlns:mo="http://schemas.microsoft.com/office/mac/office/2008/main" xmlns:mc="http://schemas.openxmlformats.org/markup-compatibility/2006" xmlns:mv="urn:schemas-microsoft-com:mac:vml" xmlns:o="urn:schemas-microsoft-com:office:office" xmlns:r="http://schemas.openxmlformats.org/officeDocument/2006/relationships" xmlns:m="http://schemas.openxmlformats.org/officeDocument/2006/math" xmlns:v="urn:schemas-microsoft-com:vml" xmlns:wp14="http://schemas.microsoft.com/office/word/2010/wordprocessingDrawing" xmlns:wp="http://schemas.openxmlformats.org/drawingml/2006/wordprocessingDrawing" xmlns:w10="urn:schemas-microsoft-com:office:word" xmlns:w="http://schemas.openxmlformats.org/wordprocessingml/2006/main" xmlns:w14="http://schemas.microsoft.com/office/word/2010/wordml" xmlns:wpg="http://schemas.microsoft.com/office/word/2010/wordprocessingGroup" xmlns:wpi="http://schemas.microsoft.com/office/word/2010/wordprocessingInk" xmlns:wne="http://schemas.microsoft.com/office/word/2006/wordml" xmlns:wps="http://schemas.microsoft.com/office/word/2010/wordprocessingShape" mc:Ignorable="w14 wp14">
+  <w:p>
+    <w:pPr>
+      <w:pStyle w:val="Footer"/>
     </w:pPr>
   </w:p>
 </w:ftr>
@@ -2796,6 +3708,36 @@
     </w:p>
   </w:footnote>
 </w:footnotes>
+</file>
+
+<file path=word/header1.xml><?xml version="1.0" encoding="utf-8"?>
+<w:hdr xmlns:wpc="http://schemas.microsoft.com/office/word/2010/wordprocessingCanvas" xmlns:mo="http://schemas.microsoft.com/office/mac/office/2008/main" xmlns:mc="http://schemas.openxmlformats.org/markup-compatibility/2006" xmlns:mv="urn:schemas-microsoft-com:mac:vml" xmlns:o="urn:schemas-microsoft-com:office:office" xmlns:r="http://schemas.openxmlformats.org/officeDocument/2006/relationships" xmlns:m="http://schemas.openxmlformats.org/officeDocument/2006/math" xmlns:v="urn:schemas-microsoft-com:vml" xmlns:wp14="http://schemas.microsoft.com/office/word/2010/wordprocessingDrawing" xmlns:wp="http://schemas.openxmlformats.org/drawingml/2006/wordprocessingDrawing" xmlns:w10="urn:schemas-microsoft-com:office:word" xmlns:w="http://schemas.openxmlformats.org/wordprocessingml/2006/main" xmlns:w14="http://schemas.microsoft.com/office/word/2010/wordml" xmlns:wpg="http://schemas.microsoft.com/office/word/2010/wordprocessingGroup" xmlns:wpi="http://schemas.microsoft.com/office/word/2010/wordprocessingInk" xmlns:wne="http://schemas.microsoft.com/office/word/2006/wordml" xmlns:wps="http://schemas.microsoft.com/office/word/2010/wordprocessingShape" mc:Ignorable="w14 wp14">
+  <w:p>
+    <w:pPr>
+      <w:pStyle w:val="Header"/>
+    </w:pPr>
+  </w:p>
+</w:hdr>
+</file>
+
+<file path=word/header2.xml><?xml version="1.0" encoding="utf-8"?>
+<w:hdr xmlns:wpc="http://schemas.microsoft.com/office/word/2010/wordprocessingCanvas" xmlns:mo="http://schemas.microsoft.com/office/mac/office/2008/main" xmlns:mc="http://schemas.openxmlformats.org/markup-compatibility/2006" xmlns:mv="urn:schemas-microsoft-com:mac:vml" xmlns:o="urn:schemas-microsoft-com:office:office" xmlns:r="http://schemas.openxmlformats.org/officeDocument/2006/relationships" xmlns:m="http://schemas.openxmlformats.org/officeDocument/2006/math" xmlns:v="urn:schemas-microsoft-com:vml" xmlns:wp14="http://schemas.microsoft.com/office/word/2010/wordprocessingDrawing" xmlns:wp="http://schemas.openxmlformats.org/drawingml/2006/wordprocessingDrawing" xmlns:w10="urn:schemas-microsoft-com:office:word" xmlns:w="http://schemas.openxmlformats.org/wordprocessingml/2006/main" xmlns:w14="http://schemas.microsoft.com/office/word/2010/wordml" xmlns:wpg="http://schemas.microsoft.com/office/word/2010/wordprocessingGroup" xmlns:wpi="http://schemas.microsoft.com/office/word/2010/wordprocessingInk" xmlns:wne="http://schemas.microsoft.com/office/word/2006/wordml" xmlns:wps="http://schemas.microsoft.com/office/word/2010/wordprocessingShape" mc:Ignorable="w14 wp14">
+  <w:p>
+    <w:pPr>
+      <w:pStyle w:val="Header"/>
+    </w:pPr>
+  </w:p>
+</w:hdr>
+</file>
+
+<file path=word/header3.xml><?xml version="1.0" encoding="utf-8"?>
+<w:hdr xmlns:wpc="http://schemas.microsoft.com/office/word/2010/wordprocessingCanvas" xmlns:mo="http://schemas.microsoft.com/office/mac/office/2008/main" xmlns:mc="http://schemas.openxmlformats.org/markup-compatibility/2006" xmlns:mv="urn:schemas-microsoft-com:mac:vml" xmlns:o="urn:schemas-microsoft-com:office:office" xmlns:r="http://schemas.openxmlformats.org/officeDocument/2006/relationships" xmlns:m="http://schemas.openxmlformats.org/officeDocument/2006/math" xmlns:v="urn:schemas-microsoft-com:vml" xmlns:wp14="http://schemas.microsoft.com/office/word/2010/wordprocessingDrawing" xmlns:wp="http://schemas.openxmlformats.org/drawingml/2006/wordprocessingDrawing" xmlns:w10="urn:schemas-microsoft-com:office:word" xmlns:w="http://schemas.openxmlformats.org/wordprocessingml/2006/main" xmlns:w14="http://schemas.microsoft.com/office/word/2010/wordml" xmlns:wpg="http://schemas.microsoft.com/office/word/2010/wordprocessingGroup" xmlns:wpi="http://schemas.microsoft.com/office/word/2010/wordprocessingInk" xmlns:wne="http://schemas.microsoft.com/office/word/2006/wordml" xmlns:wps="http://schemas.microsoft.com/office/word/2010/wordprocessingShape" mc:Ignorable="w14 wp14">
+  <w:p>
+    <w:pPr>
+      <w:pStyle w:val="Header"/>
+    </w:pPr>
+  </w:p>
+</w:hdr>
 </file>
 
 <file path=word/numbering.xml><?xml version="1.0" encoding="utf-8"?>
@@ -3441,6 +4383,119 @@
     </w:lvl>
   </w:abstractNum>
   <w:abstractNum w:abstractNumId="14">
+    <w:nsid w:val="366C0768"/>
+    <w:multiLevelType w:val="hybridMultilevel"/>
+    <w:tmpl w:val="666A667A"/>
+    <w:lvl w:ilvl="0" w:tplc="7A42C7B8">
+      <w:start w:val="1"/>
+      <w:numFmt w:val="bullet"/>
+      <w:lvlText w:val="-"/>
+      <w:lvlJc w:val="left"/>
+      <w:pPr>
+        <w:ind w:left="1080" w:hanging="360"/>
+      </w:pPr>
+      <w:rPr>
+        <w:rFonts w:ascii="Calibri" w:eastAsiaTheme="minorHAnsi" w:hAnsi="Calibri" w:cstheme="minorBidi" w:hint="default"/>
+      </w:rPr>
+    </w:lvl>
+    <w:lvl w:ilvl="1" w:tplc="04090003" w:tentative="1">
+      <w:start w:val="1"/>
+      <w:numFmt w:val="bullet"/>
+      <w:lvlText w:val="o"/>
+      <w:lvlJc w:val="left"/>
+      <w:pPr>
+        <w:ind w:left="1800" w:hanging="360"/>
+      </w:pPr>
+      <w:rPr>
+        <w:rFonts w:ascii="Courier New" w:hAnsi="Courier New" w:cs="Courier New" w:hint="default"/>
+      </w:rPr>
+    </w:lvl>
+    <w:lvl w:ilvl="2" w:tplc="04090005" w:tentative="1">
+      <w:start w:val="1"/>
+      <w:numFmt w:val="bullet"/>
+      <w:lvlText w:val=""/>
+      <w:lvlJc w:val="left"/>
+      <w:pPr>
+        <w:ind w:left="2520" w:hanging="360"/>
+      </w:pPr>
+      <w:rPr>
+        <w:rFonts w:ascii="Wingdings" w:hAnsi="Wingdings" w:hint="default"/>
+      </w:rPr>
+    </w:lvl>
+    <w:lvl w:ilvl="3" w:tplc="04090001" w:tentative="1">
+      <w:start w:val="1"/>
+      <w:numFmt w:val="bullet"/>
+      <w:lvlText w:val=""/>
+      <w:lvlJc w:val="left"/>
+      <w:pPr>
+        <w:ind w:left="3240" w:hanging="360"/>
+      </w:pPr>
+      <w:rPr>
+        <w:rFonts w:ascii="Symbol" w:hAnsi="Symbol" w:hint="default"/>
+      </w:rPr>
+    </w:lvl>
+    <w:lvl w:ilvl="4" w:tplc="04090003" w:tentative="1">
+      <w:start w:val="1"/>
+      <w:numFmt w:val="bullet"/>
+      <w:lvlText w:val="o"/>
+      <w:lvlJc w:val="left"/>
+      <w:pPr>
+        <w:ind w:left="3960" w:hanging="360"/>
+      </w:pPr>
+      <w:rPr>
+        <w:rFonts w:ascii="Courier New" w:hAnsi="Courier New" w:cs="Courier New" w:hint="default"/>
+      </w:rPr>
+    </w:lvl>
+    <w:lvl w:ilvl="5" w:tplc="04090005" w:tentative="1">
+      <w:start w:val="1"/>
+      <w:numFmt w:val="bullet"/>
+      <w:lvlText w:val=""/>
+      <w:lvlJc w:val="left"/>
+      <w:pPr>
+        <w:ind w:left="4680" w:hanging="360"/>
+      </w:pPr>
+      <w:rPr>
+        <w:rFonts w:ascii="Wingdings" w:hAnsi="Wingdings" w:hint="default"/>
+      </w:rPr>
+    </w:lvl>
+    <w:lvl w:ilvl="6" w:tplc="04090001" w:tentative="1">
+      <w:start w:val="1"/>
+      <w:numFmt w:val="bullet"/>
+      <w:lvlText w:val=""/>
+      <w:lvlJc w:val="left"/>
+      <w:pPr>
+        <w:ind w:left="5400" w:hanging="360"/>
+      </w:pPr>
+      <w:rPr>
+        <w:rFonts w:ascii="Symbol" w:hAnsi="Symbol" w:hint="default"/>
+      </w:rPr>
+    </w:lvl>
+    <w:lvl w:ilvl="7" w:tplc="04090003" w:tentative="1">
+      <w:start w:val="1"/>
+      <w:numFmt w:val="bullet"/>
+      <w:lvlText w:val="o"/>
+      <w:lvlJc w:val="left"/>
+      <w:pPr>
+        <w:ind w:left="6120" w:hanging="360"/>
+      </w:pPr>
+      <w:rPr>
+        <w:rFonts w:ascii="Courier New" w:hAnsi="Courier New" w:cs="Courier New" w:hint="default"/>
+      </w:rPr>
+    </w:lvl>
+    <w:lvl w:ilvl="8" w:tplc="04090005" w:tentative="1">
+      <w:start w:val="1"/>
+      <w:numFmt w:val="bullet"/>
+      <w:lvlText w:val=""/>
+      <w:lvlJc w:val="left"/>
+      <w:pPr>
+        <w:ind w:left="6840" w:hanging="360"/>
+      </w:pPr>
+      <w:rPr>
+        <w:rFonts w:ascii="Wingdings" w:hAnsi="Wingdings" w:hint="default"/>
+      </w:rPr>
+    </w:lvl>
+  </w:abstractNum>
+  <w:abstractNum w:abstractNumId="15">
     <w:nsid w:val="3C9A2F0C"/>
     <w:multiLevelType w:val="hybridMultilevel"/>
     <w:tmpl w:val="55CE45FE"/>
@@ -3526,7 +4581,7 @@
       </w:pPr>
     </w:lvl>
   </w:abstractNum>
-  <w:abstractNum w:abstractNumId="15">
+  <w:abstractNum w:abstractNumId="16">
     <w:nsid w:val="3FB41B94"/>
     <w:multiLevelType w:val="hybridMultilevel"/>
     <w:tmpl w:val="55CE45FE"/>
@@ -3612,7 +4667,7 @@
       </w:pPr>
     </w:lvl>
   </w:abstractNum>
-  <w:abstractNum w:abstractNumId="16">
+  <w:abstractNum w:abstractNumId="17">
     <w:nsid w:val="47E6789C"/>
     <w:multiLevelType w:val="hybridMultilevel"/>
     <w:tmpl w:val="9140B700"/>
@@ -3701,7 +4756,120 @@
       </w:pPr>
     </w:lvl>
   </w:abstractNum>
-  <w:abstractNum w:abstractNumId="17">
+  <w:abstractNum w:abstractNumId="18">
+    <w:nsid w:val="4EB542DC"/>
+    <w:multiLevelType w:val="hybridMultilevel"/>
+    <w:tmpl w:val="53B832F0"/>
+    <w:lvl w:ilvl="0" w:tplc="706A33BE">
+      <w:start w:val="5"/>
+      <w:numFmt w:val="bullet"/>
+      <w:lvlText w:val="-"/>
+      <w:lvlJc w:val="left"/>
+      <w:pPr>
+        <w:ind w:left="1080" w:hanging="360"/>
+      </w:pPr>
+      <w:rPr>
+        <w:rFonts w:ascii="Calibri" w:eastAsiaTheme="minorHAnsi" w:hAnsi="Calibri" w:cstheme="minorBidi" w:hint="default"/>
+      </w:rPr>
+    </w:lvl>
+    <w:lvl w:ilvl="1" w:tplc="04090003" w:tentative="1">
+      <w:start w:val="1"/>
+      <w:numFmt w:val="bullet"/>
+      <w:lvlText w:val="o"/>
+      <w:lvlJc w:val="left"/>
+      <w:pPr>
+        <w:ind w:left="1800" w:hanging="360"/>
+      </w:pPr>
+      <w:rPr>
+        <w:rFonts w:ascii="Courier New" w:hAnsi="Courier New" w:cs="Courier New" w:hint="default"/>
+      </w:rPr>
+    </w:lvl>
+    <w:lvl w:ilvl="2" w:tplc="04090005" w:tentative="1">
+      <w:start w:val="1"/>
+      <w:numFmt w:val="bullet"/>
+      <w:lvlText w:val=""/>
+      <w:lvlJc w:val="left"/>
+      <w:pPr>
+        <w:ind w:left="2520" w:hanging="360"/>
+      </w:pPr>
+      <w:rPr>
+        <w:rFonts w:ascii="Wingdings" w:hAnsi="Wingdings" w:hint="default"/>
+      </w:rPr>
+    </w:lvl>
+    <w:lvl w:ilvl="3" w:tplc="04090001" w:tentative="1">
+      <w:start w:val="1"/>
+      <w:numFmt w:val="bullet"/>
+      <w:lvlText w:val=""/>
+      <w:lvlJc w:val="left"/>
+      <w:pPr>
+        <w:ind w:left="3240" w:hanging="360"/>
+      </w:pPr>
+      <w:rPr>
+        <w:rFonts w:ascii="Symbol" w:hAnsi="Symbol" w:hint="default"/>
+      </w:rPr>
+    </w:lvl>
+    <w:lvl w:ilvl="4" w:tplc="04090003" w:tentative="1">
+      <w:start w:val="1"/>
+      <w:numFmt w:val="bullet"/>
+      <w:lvlText w:val="o"/>
+      <w:lvlJc w:val="left"/>
+      <w:pPr>
+        <w:ind w:left="3960" w:hanging="360"/>
+      </w:pPr>
+      <w:rPr>
+        <w:rFonts w:ascii="Courier New" w:hAnsi="Courier New" w:cs="Courier New" w:hint="default"/>
+      </w:rPr>
+    </w:lvl>
+    <w:lvl w:ilvl="5" w:tplc="04090005" w:tentative="1">
+      <w:start w:val="1"/>
+      <w:numFmt w:val="bullet"/>
+      <w:lvlText w:val=""/>
+      <w:lvlJc w:val="left"/>
+      <w:pPr>
+        <w:ind w:left="4680" w:hanging="360"/>
+      </w:pPr>
+      <w:rPr>
+        <w:rFonts w:ascii="Wingdings" w:hAnsi="Wingdings" w:hint="default"/>
+      </w:rPr>
+    </w:lvl>
+    <w:lvl w:ilvl="6" w:tplc="04090001" w:tentative="1">
+      <w:start w:val="1"/>
+      <w:numFmt w:val="bullet"/>
+      <w:lvlText w:val=""/>
+      <w:lvlJc w:val="left"/>
+      <w:pPr>
+        <w:ind w:left="5400" w:hanging="360"/>
+      </w:pPr>
+      <w:rPr>
+        <w:rFonts w:ascii="Symbol" w:hAnsi="Symbol" w:hint="default"/>
+      </w:rPr>
+    </w:lvl>
+    <w:lvl w:ilvl="7" w:tplc="04090003" w:tentative="1">
+      <w:start w:val="1"/>
+      <w:numFmt w:val="bullet"/>
+      <w:lvlText w:val="o"/>
+      <w:lvlJc w:val="left"/>
+      <w:pPr>
+        <w:ind w:left="6120" w:hanging="360"/>
+      </w:pPr>
+      <w:rPr>
+        <w:rFonts w:ascii="Courier New" w:hAnsi="Courier New" w:cs="Courier New" w:hint="default"/>
+      </w:rPr>
+    </w:lvl>
+    <w:lvl w:ilvl="8" w:tplc="04090005" w:tentative="1">
+      <w:start w:val="1"/>
+      <w:numFmt w:val="bullet"/>
+      <w:lvlText w:val=""/>
+      <w:lvlJc w:val="left"/>
+      <w:pPr>
+        <w:ind w:left="6840" w:hanging="360"/>
+      </w:pPr>
+      <w:rPr>
+        <w:rFonts w:ascii="Wingdings" w:hAnsi="Wingdings" w:hint="default"/>
+      </w:rPr>
+    </w:lvl>
+  </w:abstractNum>
+  <w:abstractNum w:abstractNumId="19">
     <w:nsid w:val="4FA66C2C"/>
     <w:multiLevelType w:val="singleLevel"/>
     <w:tmpl w:val="54B62236"/>
@@ -3721,7 +4889,96 @@
       </w:rPr>
     </w:lvl>
   </w:abstractNum>
-  <w:abstractNum w:abstractNumId="18">
+  <w:abstractNum w:abstractNumId="20">
+    <w:nsid w:val="5E356F32"/>
+    <w:multiLevelType w:val="hybridMultilevel"/>
+    <w:tmpl w:val="85184DC2"/>
+    <w:lvl w:ilvl="0" w:tplc="0409000F">
+      <w:start w:val="1"/>
+      <w:numFmt w:val="decimal"/>
+      <w:lvlText w:val="%1."/>
+      <w:lvlJc w:val="left"/>
+      <w:pPr>
+        <w:ind w:left="720" w:hanging="360"/>
+      </w:pPr>
+      <w:rPr>
+        <w:rFonts w:hint="default"/>
+      </w:rPr>
+    </w:lvl>
+    <w:lvl w:ilvl="1" w:tplc="04090019" w:tentative="1">
+      <w:start w:val="1"/>
+      <w:numFmt w:val="lowerLetter"/>
+      <w:lvlText w:val="%2."/>
+      <w:lvlJc w:val="left"/>
+      <w:pPr>
+        <w:ind w:left="1440" w:hanging="360"/>
+      </w:pPr>
+    </w:lvl>
+    <w:lvl w:ilvl="2" w:tplc="0409001B" w:tentative="1">
+      <w:start w:val="1"/>
+      <w:numFmt w:val="lowerRoman"/>
+      <w:lvlText w:val="%3."/>
+      <w:lvlJc w:val="right"/>
+      <w:pPr>
+        <w:ind w:left="2160" w:hanging="180"/>
+      </w:pPr>
+    </w:lvl>
+    <w:lvl w:ilvl="3" w:tplc="0409000F" w:tentative="1">
+      <w:start w:val="1"/>
+      <w:numFmt w:val="decimal"/>
+      <w:lvlText w:val="%4."/>
+      <w:lvlJc w:val="left"/>
+      <w:pPr>
+        <w:ind w:left="2880" w:hanging="360"/>
+      </w:pPr>
+    </w:lvl>
+    <w:lvl w:ilvl="4" w:tplc="04090019" w:tentative="1">
+      <w:start w:val="1"/>
+      <w:numFmt w:val="lowerLetter"/>
+      <w:lvlText w:val="%5."/>
+      <w:lvlJc w:val="left"/>
+      <w:pPr>
+        <w:ind w:left="3600" w:hanging="360"/>
+      </w:pPr>
+    </w:lvl>
+    <w:lvl w:ilvl="5" w:tplc="0409001B" w:tentative="1">
+      <w:start w:val="1"/>
+      <w:numFmt w:val="lowerRoman"/>
+      <w:lvlText w:val="%6."/>
+      <w:lvlJc w:val="right"/>
+      <w:pPr>
+        <w:ind w:left="4320" w:hanging="180"/>
+      </w:pPr>
+    </w:lvl>
+    <w:lvl w:ilvl="6" w:tplc="0409000F" w:tentative="1">
+      <w:start w:val="1"/>
+      <w:numFmt w:val="decimal"/>
+      <w:lvlText w:val="%7."/>
+      <w:lvlJc w:val="left"/>
+      <w:pPr>
+        <w:ind w:left="5040" w:hanging="360"/>
+      </w:pPr>
+    </w:lvl>
+    <w:lvl w:ilvl="7" w:tplc="04090019" w:tentative="1">
+      <w:start w:val="1"/>
+      <w:numFmt w:val="lowerLetter"/>
+      <w:lvlText w:val="%8."/>
+      <w:lvlJc w:val="left"/>
+      <w:pPr>
+        <w:ind w:left="5760" w:hanging="360"/>
+      </w:pPr>
+    </w:lvl>
+    <w:lvl w:ilvl="8" w:tplc="0409001B" w:tentative="1">
+      <w:start w:val="1"/>
+      <w:numFmt w:val="lowerRoman"/>
+      <w:lvlText w:val="%9."/>
+      <w:lvlJc w:val="right"/>
+      <w:pPr>
+        <w:ind w:left="6480" w:hanging="180"/>
+      </w:pPr>
+    </w:lvl>
+  </w:abstractNum>
+  <w:abstractNum w:abstractNumId="21">
     <w:nsid w:val="76725523"/>
     <w:multiLevelType w:val="singleLevel"/>
     <w:tmpl w:val="D1C86518"/>
@@ -3741,7 +4998,120 @@
       </w:rPr>
     </w:lvl>
   </w:abstractNum>
-  <w:abstractNum w:abstractNumId="19">
+  <w:abstractNum w:abstractNumId="22">
+    <w:nsid w:val="789A6E84"/>
+    <w:multiLevelType w:val="hybridMultilevel"/>
+    <w:tmpl w:val="E41A4532"/>
+    <w:lvl w:ilvl="0" w:tplc="35AA07B4">
+      <w:start w:val="9"/>
+      <w:numFmt w:val="bullet"/>
+      <w:lvlText w:val="-"/>
+      <w:lvlJc w:val="left"/>
+      <w:pPr>
+        <w:ind w:left="720" w:hanging="360"/>
+      </w:pPr>
+      <w:rPr>
+        <w:rFonts w:ascii="Calibri" w:eastAsiaTheme="minorHAnsi" w:hAnsi="Calibri" w:cstheme="minorBidi" w:hint="default"/>
+      </w:rPr>
+    </w:lvl>
+    <w:lvl w:ilvl="1" w:tplc="04090003" w:tentative="1">
+      <w:start w:val="1"/>
+      <w:numFmt w:val="bullet"/>
+      <w:lvlText w:val="o"/>
+      <w:lvlJc w:val="left"/>
+      <w:pPr>
+        <w:ind w:left="1440" w:hanging="360"/>
+      </w:pPr>
+      <w:rPr>
+        <w:rFonts w:ascii="Courier New" w:hAnsi="Courier New" w:cs="Courier New" w:hint="default"/>
+      </w:rPr>
+    </w:lvl>
+    <w:lvl w:ilvl="2" w:tplc="04090005" w:tentative="1">
+      <w:start w:val="1"/>
+      <w:numFmt w:val="bullet"/>
+      <w:lvlText w:val=""/>
+      <w:lvlJc w:val="left"/>
+      <w:pPr>
+        <w:ind w:left="2160" w:hanging="360"/>
+      </w:pPr>
+      <w:rPr>
+        <w:rFonts w:ascii="Wingdings" w:hAnsi="Wingdings" w:hint="default"/>
+      </w:rPr>
+    </w:lvl>
+    <w:lvl w:ilvl="3" w:tplc="04090001" w:tentative="1">
+      <w:start w:val="1"/>
+      <w:numFmt w:val="bullet"/>
+      <w:lvlText w:val=""/>
+      <w:lvlJc w:val="left"/>
+      <w:pPr>
+        <w:ind w:left="2880" w:hanging="360"/>
+      </w:pPr>
+      <w:rPr>
+        <w:rFonts w:ascii="Symbol" w:hAnsi="Symbol" w:hint="default"/>
+      </w:rPr>
+    </w:lvl>
+    <w:lvl w:ilvl="4" w:tplc="04090003" w:tentative="1">
+      <w:start w:val="1"/>
+      <w:numFmt w:val="bullet"/>
+      <w:lvlText w:val="o"/>
+      <w:lvlJc w:val="left"/>
+      <w:pPr>
+        <w:ind w:left="3600" w:hanging="360"/>
+      </w:pPr>
+      <w:rPr>
+        <w:rFonts w:ascii="Courier New" w:hAnsi="Courier New" w:cs="Courier New" w:hint="default"/>
+      </w:rPr>
+    </w:lvl>
+    <w:lvl w:ilvl="5" w:tplc="04090005" w:tentative="1">
+      <w:start w:val="1"/>
+      <w:numFmt w:val="bullet"/>
+      <w:lvlText w:val=""/>
+      <w:lvlJc w:val="left"/>
+      <w:pPr>
+        <w:ind w:left="4320" w:hanging="360"/>
+      </w:pPr>
+      <w:rPr>
+        <w:rFonts w:ascii="Wingdings" w:hAnsi="Wingdings" w:hint="default"/>
+      </w:rPr>
+    </w:lvl>
+    <w:lvl w:ilvl="6" w:tplc="04090001" w:tentative="1">
+      <w:start w:val="1"/>
+      <w:numFmt w:val="bullet"/>
+      <w:lvlText w:val=""/>
+      <w:lvlJc w:val="left"/>
+      <w:pPr>
+        <w:ind w:left="5040" w:hanging="360"/>
+      </w:pPr>
+      <w:rPr>
+        <w:rFonts w:ascii="Symbol" w:hAnsi="Symbol" w:hint="default"/>
+      </w:rPr>
+    </w:lvl>
+    <w:lvl w:ilvl="7" w:tplc="04090003" w:tentative="1">
+      <w:start w:val="1"/>
+      <w:numFmt w:val="bullet"/>
+      <w:lvlText w:val="o"/>
+      <w:lvlJc w:val="left"/>
+      <w:pPr>
+        <w:ind w:left="5760" w:hanging="360"/>
+      </w:pPr>
+      <w:rPr>
+        <w:rFonts w:ascii="Courier New" w:hAnsi="Courier New" w:cs="Courier New" w:hint="default"/>
+      </w:rPr>
+    </w:lvl>
+    <w:lvl w:ilvl="8" w:tplc="04090005" w:tentative="1">
+      <w:start w:val="1"/>
+      <w:numFmt w:val="bullet"/>
+      <w:lvlText w:val=""/>
+      <w:lvlJc w:val="left"/>
+      <w:pPr>
+        <w:ind w:left="6480" w:hanging="360"/>
+      </w:pPr>
+      <w:rPr>
+        <w:rFonts w:ascii="Wingdings" w:hAnsi="Wingdings" w:hint="default"/>
+      </w:rPr>
+    </w:lvl>
+  </w:abstractNum>
+  <w:abstractNum w:abstractNumId="23">
     <w:nsid w:val="78C97E03"/>
     <w:multiLevelType w:val="hybridMultilevel"/>
     <w:tmpl w:val="2E6E908C"/>
@@ -3830,7 +5200,7 @@
       </w:pPr>
     </w:lvl>
   </w:abstractNum>
-  <w:abstractNum w:abstractNumId="20">
+  <w:abstractNum w:abstractNumId="24">
     <w:nsid w:val="7F860005"/>
     <w:multiLevelType w:val="multilevel"/>
     <w:tmpl w:val="F6744078"/>
@@ -3944,19 +5314,19 @@
     </w:lvl>
   </w:abstractNum>
   <w:num w:numId="1">
-    <w:abstractNumId w:val="18"/>
+    <w:abstractNumId w:val="21"/>
   </w:num>
   <w:num w:numId="2">
-    <w:abstractNumId w:val="17"/>
+    <w:abstractNumId w:val="19"/>
   </w:num>
   <w:num w:numId="3">
-    <w:abstractNumId w:val="16"/>
+    <w:abstractNumId w:val="17"/>
   </w:num>
   <w:num w:numId="4">
     <w:abstractNumId w:val="13"/>
   </w:num>
   <w:num w:numId="5">
-    <w:abstractNumId w:val="20"/>
+    <w:abstractNumId w:val="24"/>
   </w:num>
   <w:num w:numId="6">
     <w:abstractNumId w:val="11"/>
@@ -3995,13 +5365,13 @@
     <w:abstractNumId w:val="12"/>
   </w:num>
   <w:num w:numId="18">
-    <w:abstractNumId w:val="19"/>
+    <w:abstractNumId w:val="23"/>
   </w:num>
   <w:num w:numId="19">
-    <w:abstractNumId w:val="14"/>
+    <w:abstractNumId w:val="15"/>
   </w:num>
   <w:num w:numId="20">
-    <w:abstractNumId w:val="15"/>
+    <w:abstractNumId w:val="16"/>
   </w:num>
   <w:num w:numId="21">
     <w:abstractNumId w:val="10"/>
@@ -4037,7 +5407,7 @@
     </w:lvlOverride>
   </w:num>
   <w:num w:numId="23">
-    <w:abstractNumId w:val="15"/>
+    <w:abstractNumId w:val="16"/>
     <w:lvlOverride w:ilvl="0">
       <w:startOverride w:val="1"/>
     </w:lvlOverride>
@@ -4065,6 +5435,18 @@
     <w:lvlOverride w:ilvl="8">
       <w:startOverride w:val="1"/>
     </w:lvlOverride>
+  </w:num>
+  <w:num w:numId="24">
+    <w:abstractNumId w:val="20"/>
+  </w:num>
+  <w:num w:numId="25">
+    <w:abstractNumId w:val="14"/>
+  </w:num>
+  <w:num w:numId="26">
+    <w:abstractNumId w:val="18"/>
+  </w:num>
+  <w:num w:numId="27">
+    <w:abstractNumId w:val="22"/>
   </w:num>
 </w:numbering>
 </file>
@@ -4135,7 +5517,7 @@
     <w:lsdException w:name="Medium Shading 2 Accent 1" w:semiHidden="0" w:uiPriority="69" w:unhideWhenUsed="0"/>
     <w:lsdException w:name="Medium List 1 Accent 1" w:semiHidden="0" w:uiPriority="70" w:unhideWhenUsed="0"/>
     <w:lsdException w:name="Revision" w:semiHidden="0" w:uiPriority="71" w:unhideWhenUsed="0"/>
-    <w:lsdException w:name="List Paragraph" w:semiHidden="0" w:uiPriority="72" w:unhideWhenUsed="0"/>
+    <w:lsdException w:name="List Paragraph" w:semiHidden="0" w:uiPriority="34" w:unhideWhenUsed="0" w:qFormat="1"/>
     <w:lsdException w:name="Quote" w:semiHidden="0" w:uiPriority="73" w:unhideWhenUsed="0"/>
     <w:lsdException w:name="Intense Quote" w:semiHidden="0" w:uiPriority="60" w:unhideWhenUsed="0"/>
     <w:lsdException w:name="Medium List 2 Accent 1" w:semiHidden="0" w:uiPriority="61" w:unhideWhenUsed="0"/>
@@ -4713,7 +6095,8 @@
   <w:style w:type="paragraph" w:styleId="ListParagraph">
     <w:name w:val="List Paragraph"/>
     <w:basedOn w:val="Normal"/>
-    <w:uiPriority w:val="72"/>
+    <w:uiPriority w:val="34"/>
+    <w:qFormat/>
     <w:rsid w:val="0083513D"/>
     <w:pPr>
       <w:ind w:left="720"/>
@@ -4824,7 +6207,7 @@
     <w:lsdException w:name="Medium Shading 2 Accent 1" w:semiHidden="0" w:uiPriority="69" w:unhideWhenUsed="0"/>
     <w:lsdException w:name="Medium List 1 Accent 1" w:semiHidden="0" w:uiPriority="70" w:unhideWhenUsed="0"/>
     <w:lsdException w:name="Revision" w:semiHidden="0" w:uiPriority="71" w:unhideWhenUsed="0"/>
-    <w:lsdException w:name="List Paragraph" w:semiHidden="0" w:uiPriority="72" w:unhideWhenUsed="0"/>
+    <w:lsdException w:name="List Paragraph" w:semiHidden="0" w:uiPriority="34" w:unhideWhenUsed="0" w:qFormat="1"/>
     <w:lsdException w:name="Quote" w:semiHidden="0" w:uiPriority="73" w:unhideWhenUsed="0"/>
     <w:lsdException w:name="Intense Quote" w:semiHidden="0" w:uiPriority="60" w:unhideWhenUsed="0"/>
     <w:lsdException w:name="Medium List 2 Accent 1" w:semiHidden="0" w:uiPriority="61" w:unhideWhenUsed="0"/>
@@ -5402,7 +6785,8 @@
   <w:style w:type="paragraph" w:styleId="ListParagraph">
     <w:name w:val="List Paragraph"/>
     <w:basedOn w:val="Normal"/>
-    <w:uiPriority w:val="72"/>
+    <w:uiPriority w:val="34"/>
+    <w:qFormat/>
     <w:rsid w:val="0083513D"/>
     <w:pPr>
       <w:ind w:left="720"/>

</xml_diff>

<commit_message>
Lagt inn Innholdsfortegnelse og logisk design med figurer
</commit_message>
<xml_diff>
--- a/MSF og annet/Iterasjonrapport_pj2100_2015-2.docx
+++ b/MSF og annet/Iterasjonrapport_pj2100_2015-2.docx
@@ -4,7 +4,7 @@
   <w:body>
     <w:p>
       <w:pPr>
-        <w:jc w:val="center"/>
+        <w:spacing w:line="360" w:lineRule="auto"/>
         <w:rPr>
           <w:rFonts w:ascii="Helvetica" w:hAnsi="Helvetica" w:cstheme="majorHAnsi"/>
         </w:rPr>
@@ -13,6 +13,7 @@
     <w:p>
       <w:pPr>
         <w:pStyle w:val="Default"/>
+        <w:spacing w:line="360" w:lineRule="auto"/>
         <w:ind w:hanging="709"/>
         <w:jc w:val="center"/>
         <w:rPr>
@@ -20,15 +21,16 @@
           <w:b/>
           <w:color w:val="0093D3"/>
           <w:sz w:val="44"/>
+          <w:lang w:val="nb-NO"/>
         </w:rPr>
       </w:pPr>
       <w:r>
         <w:rPr>
           <w:rFonts w:ascii="Helvetica" w:hAnsi="Helvetica"/>
           <w:b/>
-          <w:noProof/>
           <w:color w:val="0093D3"/>
           <w:sz w:val="44"/>
+          <w:lang w:val="nb-NO"/>
         </w:rPr>
         <w:drawing>
           <wp:inline distT="0" distB="0" distL="0" distR="0" wp14:anchorId="0A09FFD5" wp14:editId="3CA83B56">
@@ -48,7 +50,7 @@
                     </pic:cNvPicPr>
                   </pic:nvPicPr>
                   <pic:blipFill>
-                    <a:blip r:embed="rId8">
+                    <a:blip r:embed="rId9">
                       <a:extLst>
                         <a:ext uri="{28A0092B-C50C-407E-A947-70E740481C1C}">
                           <a14:useLocalDpi xmlns:a14="http://schemas.microsoft.com/office/drawing/2010/main" val="0"/>
@@ -83,18 +85,7 @@
     <w:p>
       <w:pPr>
         <w:pStyle w:val="Default"/>
-        <w:ind w:hanging="709"/>
-        <w:rPr>
-          <w:rFonts w:ascii="Helvetica" w:hAnsi="Helvetica"/>
-          <w:b/>
-          <w:color w:val="0093D3"/>
-          <w:sz w:val="44"/>
-        </w:rPr>
-      </w:pPr>
-    </w:p>
-    <w:p>
-      <w:pPr>
-        <w:pStyle w:val="Default"/>
+        <w:spacing w:line="360" w:lineRule="auto"/>
         <w:ind w:hanging="709"/>
         <w:jc w:val="center"/>
         <w:rPr>
@@ -115,19 +106,6 @@
         </w:rPr>
         <w:t>FORSIDE FOR INNLEVERING</w:t>
       </w:r>
-    </w:p>
-    <w:p>
-      <w:pPr>
-        <w:pStyle w:val="Default"/>
-        <w:spacing w:after="240"/>
-        <w:rPr>
-          <w:rFonts w:ascii="Helvetica" w:hAnsi="Helvetica" w:cs="Times New Roman"/>
-          <w:b/>
-          <w:color w:val="0092D2"/>
-          <w:sz w:val="40"/>
-          <w:lang w:val="nb-NO"/>
-        </w:rPr>
-      </w:pPr>
     </w:p>
     <w:p>
       <w:pPr>
@@ -367,18 +345,16 @@
                 <w:b/>
                 <w:color w:val="262626"/>
               </w:rPr>
-              <w:t xml:space="preserve">PJ2100 Iterativt </w:t>
+              <w:t>PJ2100 Iterativt W</w:t>
             </w:r>
-            <w:proofErr w:type="spellStart"/>
             <w:r>
               <w:rPr>
                 <w:rFonts w:ascii="Helvetica" w:hAnsi="Helvetica"/>
                 <w:b/>
                 <w:color w:val="262626"/>
               </w:rPr>
-              <w:t>webprosjekt</w:t>
+              <w:t>ebprosjekt</w:t>
             </w:r>
-            <w:proofErr w:type="spellEnd"/>
           </w:p>
         </w:tc>
       </w:tr>
@@ -437,7 +413,6 @@
                 <w:color w:val="262626"/>
               </w:rPr>
             </w:pPr>
-            <w:proofErr w:type="spellStart"/>
             <w:r>
               <w:rPr>
                 <w:rFonts w:ascii="Helvetica" w:hAnsi="Helvetica"/>
@@ -446,7 +421,6 @@
               </w:rPr>
               <w:t>Webprosjekt</w:t>
             </w:r>
-            <w:proofErr w:type="spellEnd"/>
           </w:p>
         </w:tc>
       </w:tr>
@@ -1133,23 +1107,13 @@
                 <w:color w:val="262626"/>
               </w:rPr>
             </w:pPr>
-            <w:proofErr w:type="spellStart"/>
             <w:r>
               <w:rPr>
                 <w:rFonts w:ascii="Helvetica" w:hAnsi="Helvetica"/>
                 <w:b/>
                 <w:color w:val="262626"/>
               </w:rPr>
-              <w:t>Eirikur</w:t>
-            </w:r>
-            <w:proofErr w:type="spellEnd"/>
-            <w:r>
-              <w:rPr>
-                <w:rFonts w:ascii="Helvetica" w:hAnsi="Helvetica"/>
-                <w:b/>
-                <w:color w:val="262626"/>
-              </w:rPr>
-              <w:t xml:space="preserve"> Lundin</w:t>
+              <w:t>Eirikur Lundin</w:t>
             </w:r>
           </w:p>
         </w:tc>
@@ -1415,25 +1379,7 @@
                 <w:b/>
                 <w:color w:val="262626"/>
               </w:rPr>
-              <w:t xml:space="preserve">Tobias </w:t>
-            </w:r>
-            <w:proofErr w:type="spellStart"/>
-            <w:r>
-              <w:rPr>
-                <w:rFonts w:ascii="Helvetica" w:hAnsi="Helvetica"/>
-                <w:b/>
-                <w:color w:val="262626"/>
-              </w:rPr>
-              <w:t>Goulden</w:t>
-            </w:r>
-            <w:proofErr w:type="spellEnd"/>
-            <w:r>
-              <w:rPr>
-                <w:rFonts w:ascii="Helvetica" w:hAnsi="Helvetica"/>
-                <w:b/>
-                <w:color w:val="262626"/>
-              </w:rPr>
-              <w:t xml:space="preserve"> Schultz</w:t>
+              <w:t>Tobias Goulden Schultz</w:t>
             </w:r>
           </w:p>
         </w:tc>
@@ -1650,6 +1596,7 @@
     <w:p>
       <w:pPr>
         <w:pStyle w:val="Default"/>
+        <w:spacing w:line="360" w:lineRule="auto"/>
         <w:rPr>
           <w:rFonts w:ascii="Helvetica" w:hAnsi="Helvetica"/>
           <w:b/>
@@ -1662,6 +1609,22 @@
     </w:p>
     <w:p>
       <w:pPr>
+        <w:pStyle w:val="TOCHeading"/>
+        <w:spacing w:line="360" w:lineRule="auto"/>
+        <w:rPr>
+          <w:rFonts w:ascii="Helvetica" w:hAnsi="Helvetica"/>
+        </w:rPr>
+      </w:pPr>
+      <w:r>
+        <w:rPr>
+          <w:rFonts w:ascii="Helvetica" w:hAnsi="Helvetica"/>
+        </w:rPr>
+        <w:t>Innholdsfortegnelse</w:t>
+      </w:r>
+    </w:p>
+    <w:p>
+      <w:pPr>
+        <w:spacing w:line="360" w:lineRule="auto"/>
         <w:jc w:val="center"/>
         <w:rPr>
           <w:rFonts w:ascii="Helvetica" w:hAnsi="Helvetica" w:cstheme="majorHAnsi"/>
@@ -1672,6 +1635,7 @@
     </w:p>
     <w:p>
       <w:pPr>
+        <w:spacing w:line="360" w:lineRule="auto"/>
         <w:jc w:val="center"/>
         <w:rPr>
           <w:rFonts w:ascii="Helvetica" w:hAnsi="Helvetica" w:cstheme="majorHAnsi"/>
@@ -1680,13 +1644,1566 @@
         </w:rPr>
       </w:pPr>
     </w:p>
-    <w:p>
-      <w:pPr>
+    <w:sdt>
+      <w:sdtPr>
+        <w:rPr>
+          <w:rFonts w:ascii="Helvetica" w:hAnsi="Helvetica"/>
+        </w:rPr>
+        <w:id w:val="1650320023"/>
+        <w:docPartObj>
+          <w:docPartGallery w:val="Table of Contents"/>
+          <w:docPartUnique/>
+        </w:docPartObj>
+      </w:sdtPr>
+      <w:sdtEndPr>
+        <w:rPr>
+          <w:rFonts w:eastAsia="Times New Roman" w:cs="Times New Roman"/>
+          <w:noProof/>
+          <w:color w:val="auto"/>
+          <w:sz w:val="20"/>
+          <w:szCs w:val="20"/>
+          <w:lang w:val="nb-NO" w:eastAsia="nb-NO"/>
+        </w:rPr>
+      </w:sdtEndPr>
+      <w:sdtContent>
+        <w:p>
+          <w:pPr>
+            <w:pStyle w:val="TOCHeading"/>
+            <w:spacing w:line="360" w:lineRule="auto"/>
+            <w:rPr>
+              <w:rFonts w:ascii="Helvetica" w:hAnsi="Helvetica"/>
+            </w:rPr>
+          </w:pPr>
+          <w:r>
+            <w:rPr>
+              <w:rFonts w:ascii="Helvetica" w:hAnsi="Helvetica"/>
+            </w:rPr>
+            <w:t>Innholdsfortegnelse</w:t>
+          </w:r>
+        </w:p>
+        <w:p>
+          <w:pPr>
+            <w:pStyle w:val="TOC2"/>
+            <w:rPr>
+              <w:noProof/>
+            </w:rPr>
+          </w:pPr>
+          <w:r>
+            <w:fldChar w:fldCharType="begin"/>
+          </w:r>
+          <w:r>
+            <w:instrText xml:space="preserve"> TOC \o "1-3" \h \z \u </w:instrText>
+          </w:r>
+          <w:r>
+            <w:fldChar w:fldCharType="separate"/>
+          </w:r>
+          <w:r>
+            <w:rPr>
+              <w:rFonts w:cstheme="majorHAnsi"/>
+              <w:noProof/>
+            </w:rPr>
+            <w:t>1.</w:t>
+          </w:r>
+          <w:r>
+            <w:rPr>
+              <w:noProof/>
+            </w:rPr>
+            <w:tab/>
+          </w:r>
+          <w:r>
+            <w:rPr>
+              <w:rFonts w:cstheme="majorHAnsi"/>
+              <w:noProof/>
+            </w:rPr>
+            <w:t>Visjoneringsfasen</w:t>
+          </w:r>
+          <w:r>
+            <w:rPr>
+              <w:noProof/>
+            </w:rPr>
+            <w:tab/>
+          </w:r>
+          <w:r>
+            <w:rPr>
+              <w:noProof/>
+            </w:rPr>
+            <w:fldChar w:fldCharType="begin"/>
+          </w:r>
+          <w:r>
+            <w:rPr>
+              <w:noProof/>
+            </w:rPr>
+            <w:instrText xml:space="preserve"> PAGEREF _Toc287777203 \h </w:instrText>
+          </w:r>
+          <w:r>
+            <w:rPr>
+              <w:noProof/>
+            </w:rPr>
+          </w:r>
+          <w:r>
+            <w:rPr>
+              <w:noProof/>
+            </w:rPr>
+            <w:fldChar w:fldCharType="separate"/>
+          </w:r>
+          <w:r>
+            <w:rPr>
+              <w:noProof/>
+            </w:rPr>
+            <w:t>3</w:t>
+          </w:r>
+          <w:r>
+            <w:rPr>
+              <w:noProof/>
+            </w:rPr>
+            <w:fldChar w:fldCharType="end"/>
+          </w:r>
+        </w:p>
+        <w:p>
+          <w:pPr>
+            <w:pStyle w:val="TOC2"/>
+            <w:rPr>
+              <w:noProof/>
+            </w:rPr>
+          </w:pPr>
+          <w:r>
+            <w:rPr>
+              <w:noProof/>
+            </w:rPr>
+            <w:t>Problemstillingen</w:t>
+          </w:r>
+          <w:r>
+            <w:rPr>
+              <w:noProof/>
+            </w:rPr>
+            <w:tab/>
+          </w:r>
+          <w:r>
+            <w:rPr>
+              <w:noProof/>
+            </w:rPr>
+            <w:fldChar w:fldCharType="begin"/>
+          </w:r>
+          <w:r>
+            <w:rPr>
+              <w:noProof/>
+            </w:rPr>
+            <w:instrText xml:space="preserve"> PAGEREF _Toc287777204 \h </w:instrText>
+          </w:r>
+          <w:r>
+            <w:rPr>
+              <w:noProof/>
+            </w:rPr>
+          </w:r>
+          <w:r>
+            <w:rPr>
+              <w:noProof/>
+            </w:rPr>
+            <w:fldChar w:fldCharType="separate"/>
+          </w:r>
+          <w:r>
+            <w:rPr>
+              <w:noProof/>
+            </w:rPr>
+            <w:t>3</w:t>
+          </w:r>
+          <w:r>
+            <w:rPr>
+              <w:noProof/>
+            </w:rPr>
+            <w:fldChar w:fldCharType="end"/>
+          </w:r>
+        </w:p>
+        <w:p>
+          <w:pPr>
+            <w:pStyle w:val="TOC2"/>
+            <w:rPr>
+              <w:noProof/>
+            </w:rPr>
+          </w:pPr>
+          <w:r>
+            <w:rPr>
+              <w:noProof/>
+            </w:rPr>
+            <w:t>Gruppens mål</w:t>
+          </w:r>
+          <w:r>
+            <w:rPr>
+              <w:noProof/>
+            </w:rPr>
+            <w:tab/>
+          </w:r>
+          <w:r>
+            <w:rPr>
+              <w:noProof/>
+            </w:rPr>
+            <w:fldChar w:fldCharType="begin"/>
+          </w:r>
+          <w:r>
+            <w:rPr>
+              <w:noProof/>
+            </w:rPr>
+            <w:instrText xml:space="preserve"> PAGEREF _Toc287777205 \h </w:instrText>
+          </w:r>
+          <w:r>
+            <w:rPr>
+              <w:noProof/>
+            </w:rPr>
+          </w:r>
+          <w:r>
+            <w:rPr>
+              <w:noProof/>
+            </w:rPr>
+            <w:fldChar w:fldCharType="separate"/>
+          </w:r>
+          <w:r>
+            <w:rPr>
+              <w:noProof/>
+            </w:rPr>
+            <w:t>3</w:t>
+          </w:r>
+          <w:r>
+            <w:rPr>
+              <w:noProof/>
+            </w:rPr>
+            <w:fldChar w:fldCharType="end"/>
+          </w:r>
+        </w:p>
+        <w:p>
+          <w:pPr>
+            <w:pStyle w:val="TOC2"/>
+            <w:rPr>
+              <w:noProof/>
+            </w:rPr>
+          </w:pPr>
+          <w:r>
+            <w:rPr>
+              <w:noProof/>
+            </w:rPr>
+            <w:t>Gruppens visjon</w:t>
+          </w:r>
+          <w:r>
+            <w:rPr>
+              <w:noProof/>
+            </w:rPr>
+            <w:tab/>
+          </w:r>
+          <w:r>
+            <w:rPr>
+              <w:noProof/>
+            </w:rPr>
+            <w:fldChar w:fldCharType="begin"/>
+          </w:r>
+          <w:r>
+            <w:rPr>
+              <w:noProof/>
+            </w:rPr>
+            <w:instrText xml:space="preserve"> PAGEREF _Toc287777206 \h </w:instrText>
+          </w:r>
+          <w:r>
+            <w:rPr>
+              <w:noProof/>
+            </w:rPr>
+          </w:r>
+          <w:r>
+            <w:rPr>
+              <w:noProof/>
+            </w:rPr>
+            <w:fldChar w:fldCharType="separate"/>
+          </w:r>
+          <w:r>
+            <w:rPr>
+              <w:noProof/>
+            </w:rPr>
+            <w:t>4</w:t>
+          </w:r>
+          <w:r>
+            <w:rPr>
+              <w:noProof/>
+            </w:rPr>
+            <w:fldChar w:fldCharType="end"/>
+          </w:r>
+        </w:p>
+        <w:p>
+          <w:pPr>
+            <w:pStyle w:val="TOC2"/>
+            <w:rPr>
+              <w:noProof/>
+            </w:rPr>
+          </w:pPr>
+          <w:r>
+            <w:rPr>
+              <w:noProof/>
+            </w:rPr>
+            <w:t>Gruppefordeling</w:t>
+          </w:r>
+          <w:r>
+            <w:rPr>
+              <w:noProof/>
+            </w:rPr>
+            <w:tab/>
+          </w:r>
+          <w:r>
+            <w:rPr>
+              <w:noProof/>
+            </w:rPr>
+            <w:fldChar w:fldCharType="begin"/>
+          </w:r>
+          <w:r>
+            <w:rPr>
+              <w:noProof/>
+            </w:rPr>
+            <w:instrText xml:space="preserve"> PAGEREF _Toc287777207 \h </w:instrText>
+          </w:r>
+          <w:r>
+            <w:rPr>
+              <w:noProof/>
+            </w:rPr>
+          </w:r>
+          <w:r>
+            <w:rPr>
+              <w:noProof/>
+            </w:rPr>
+            <w:fldChar w:fldCharType="separate"/>
+          </w:r>
+          <w:r>
+            <w:rPr>
+              <w:noProof/>
+            </w:rPr>
+            <w:t>4</w:t>
+          </w:r>
+          <w:r>
+            <w:rPr>
+              <w:noProof/>
+            </w:rPr>
+            <w:fldChar w:fldCharType="end"/>
+          </w:r>
+        </w:p>
+        <w:p>
+          <w:pPr>
+            <w:pStyle w:val="TOC2"/>
+            <w:rPr>
+              <w:noProof/>
+            </w:rPr>
+          </w:pPr>
+          <w:r>
+            <w:rPr>
+              <w:noProof/>
+            </w:rPr>
+            <w:t>Gruppeansvar</w:t>
+          </w:r>
+          <w:r>
+            <w:rPr>
+              <w:noProof/>
+            </w:rPr>
+            <w:tab/>
+          </w:r>
+          <w:r>
+            <w:rPr>
+              <w:noProof/>
+            </w:rPr>
+            <w:fldChar w:fldCharType="begin"/>
+          </w:r>
+          <w:r>
+            <w:rPr>
+              <w:noProof/>
+            </w:rPr>
+            <w:instrText xml:space="preserve"> PAGEREF _Toc287777208 \h </w:instrText>
+          </w:r>
+          <w:r>
+            <w:rPr>
+              <w:noProof/>
+            </w:rPr>
+          </w:r>
+          <w:r>
+            <w:rPr>
+              <w:noProof/>
+            </w:rPr>
+            <w:fldChar w:fldCharType="separate"/>
+          </w:r>
+          <w:r>
+            <w:rPr>
+              <w:noProof/>
+            </w:rPr>
+            <w:t>4</w:t>
+          </w:r>
+          <w:r>
+            <w:rPr>
+              <w:noProof/>
+            </w:rPr>
+            <w:fldChar w:fldCharType="end"/>
+          </w:r>
+        </w:p>
+        <w:p>
+          <w:pPr>
+            <w:pStyle w:val="TOC2"/>
+            <w:rPr>
+              <w:noProof/>
+            </w:rPr>
+          </w:pPr>
+          <w:r>
+            <w:rPr>
+              <w:noProof/>
+            </w:rPr>
+            <w:t>Avgrensning/Scope (Versjon 1.0)</w:t>
+          </w:r>
+          <w:r>
+            <w:rPr>
+              <w:noProof/>
+            </w:rPr>
+            <w:tab/>
+          </w:r>
+          <w:r>
+            <w:rPr>
+              <w:noProof/>
+            </w:rPr>
+            <w:fldChar w:fldCharType="begin"/>
+          </w:r>
+          <w:r>
+            <w:rPr>
+              <w:noProof/>
+            </w:rPr>
+            <w:instrText xml:space="preserve"> PAGEREF _Toc287777209 \h </w:instrText>
+          </w:r>
+          <w:r>
+            <w:rPr>
+              <w:noProof/>
+            </w:rPr>
+          </w:r>
+          <w:r>
+            <w:rPr>
+              <w:noProof/>
+            </w:rPr>
+            <w:fldChar w:fldCharType="separate"/>
+          </w:r>
+          <w:r>
+            <w:rPr>
+              <w:noProof/>
+            </w:rPr>
+            <w:t>4</w:t>
+          </w:r>
+          <w:r>
+            <w:rPr>
+              <w:noProof/>
+            </w:rPr>
+            <w:fldChar w:fldCharType="end"/>
+          </w:r>
+        </w:p>
+        <w:p>
+          <w:pPr>
+            <w:pStyle w:val="TOC2"/>
+            <w:rPr>
+              <w:noProof/>
+            </w:rPr>
+          </w:pPr>
+          <w:r>
+            <w:rPr>
+              <w:noProof/>
+            </w:rPr>
+            <w:t>Avgrensning/Scope (1 iterasjonen)</w:t>
+          </w:r>
+          <w:r>
+            <w:rPr>
+              <w:noProof/>
+            </w:rPr>
+            <w:tab/>
+          </w:r>
+          <w:r>
+            <w:rPr>
+              <w:noProof/>
+            </w:rPr>
+            <w:fldChar w:fldCharType="begin"/>
+          </w:r>
+          <w:r>
+            <w:rPr>
+              <w:noProof/>
+            </w:rPr>
+            <w:instrText xml:space="preserve"> PAGEREF _Toc287777210 \h </w:instrText>
+          </w:r>
+          <w:r>
+            <w:rPr>
+              <w:noProof/>
+            </w:rPr>
+          </w:r>
+          <w:r>
+            <w:rPr>
+              <w:noProof/>
+            </w:rPr>
+            <w:fldChar w:fldCharType="separate"/>
+          </w:r>
+          <w:r>
+            <w:rPr>
+              <w:noProof/>
+            </w:rPr>
+            <w:t>4</w:t>
+          </w:r>
+          <w:r>
+            <w:rPr>
+              <w:noProof/>
+            </w:rPr>
+            <w:fldChar w:fldCharType="end"/>
+          </w:r>
+        </w:p>
+        <w:p>
+          <w:pPr>
+            <w:pStyle w:val="TOC2"/>
+            <w:rPr>
+              <w:noProof/>
+            </w:rPr>
+          </w:pPr>
+          <w:r>
+            <w:rPr>
+              <w:rFonts w:cstheme="majorHAnsi"/>
+              <w:noProof/>
+            </w:rPr>
+            <w:t>2.</w:t>
+          </w:r>
+          <w:r>
+            <w:rPr>
+              <w:noProof/>
+            </w:rPr>
+            <w:tab/>
+          </w:r>
+          <w:r>
+            <w:rPr>
+              <w:rFonts w:cstheme="majorHAnsi"/>
+              <w:noProof/>
+            </w:rPr>
+            <w:t>Planleggingsfasen</w:t>
+          </w:r>
+          <w:r>
+            <w:rPr>
+              <w:noProof/>
+            </w:rPr>
+            <w:tab/>
+          </w:r>
+          <w:r>
+            <w:rPr>
+              <w:noProof/>
+            </w:rPr>
+            <w:fldChar w:fldCharType="begin"/>
+          </w:r>
+          <w:r>
+            <w:rPr>
+              <w:noProof/>
+            </w:rPr>
+            <w:instrText xml:space="preserve"> PAGEREF _Toc287777211 \h </w:instrText>
+          </w:r>
+          <w:r>
+            <w:rPr>
+              <w:noProof/>
+            </w:rPr>
+          </w:r>
+          <w:r>
+            <w:rPr>
+              <w:noProof/>
+            </w:rPr>
+            <w:fldChar w:fldCharType="separate"/>
+          </w:r>
+          <w:r>
+            <w:rPr>
+              <w:noProof/>
+            </w:rPr>
+            <w:t>4</w:t>
+          </w:r>
+          <w:r>
+            <w:rPr>
+              <w:noProof/>
+            </w:rPr>
+            <w:fldChar w:fldCharType="end"/>
+          </w:r>
+        </w:p>
+        <w:p>
+          <w:pPr>
+            <w:pStyle w:val="TOC2"/>
+            <w:rPr>
+              <w:noProof/>
+            </w:rPr>
+          </w:pPr>
+          <w:r>
+            <w:rPr>
+              <w:rFonts w:cstheme="majorHAnsi"/>
+              <w:noProof/>
+            </w:rPr>
+            <w:t>3.</w:t>
+          </w:r>
+          <w:r>
+            <w:rPr>
+              <w:noProof/>
+            </w:rPr>
+            <w:tab/>
+          </w:r>
+          <w:r>
+            <w:rPr>
+              <w:rFonts w:cstheme="majorHAnsi"/>
+              <w:noProof/>
+            </w:rPr>
+            <w:t>Utviklingsfasen</w:t>
+          </w:r>
+          <w:r>
+            <w:rPr>
+              <w:noProof/>
+            </w:rPr>
+            <w:tab/>
+          </w:r>
+          <w:r>
+            <w:rPr>
+              <w:noProof/>
+            </w:rPr>
+            <w:fldChar w:fldCharType="begin"/>
+          </w:r>
+          <w:r>
+            <w:rPr>
+              <w:noProof/>
+            </w:rPr>
+            <w:instrText xml:space="preserve"> PAGEREF _Toc287777212 \h </w:instrText>
+          </w:r>
+          <w:r>
+            <w:rPr>
+              <w:noProof/>
+            </w:rPr>
+          </w:r>
+          <w:r>
+            <w:rPr>
+              <w:noProof/>
+            </w:rPr>
+            <w:fldChar w:fldCharType="separate"/>
+          </w:r>
+          <w:r>
+            <w:rPr>
+              <w:noProof/>
+            </w:rPr>
+            <w:t>8</w:t>
+          </w:r>
+          <w:r>
+            <w:rPr>
+              <w:noProof/>
+            </w:rPr>
+            <w:fldChar w:fldCharType="end"/>
+          </w:r>
+        </w:p>
+        <w:p>
+          <w:pPr>
+            <w:pStyle w:val="TOC2"/>
+            <w:rPr>
+              <w:noProof/>
+            </w:rPr>
+          </w:pPr>
+          <w:r>
+            <w:rPr>
+              <w:rFonts w:cstheme="majorHAnsi"/>
+              <w:noProof/>
+            </w:rPr>
+            <w:t>4.</w:t>
+          </w:r>
+          <w:r>
+            <w:rPr>
+              <w:noProof/>
+            </w:rPr>
+            <w:tab/>
+          </w:r>
+          <w:r>
+            <w:rPr>
+              <w:rFonts w:cstheme="majorHAnsi"/>
+              <w:noProof/>
+            </w:rPr>
+            <w:t>Stabiliseringsfasen</w:t>
+          </w:r>
+          <w:r>
+            <w:rPr>
+              <w:noProof/>
+            </w:rPr>
+            <w:tab/>
+          </w:r>
+          <w:r>
+            <w:rPr>
+              <w:noProof/>
+            </w:rPr>
+            <w:fldChar w:fldCharType="begin"/>
+          </w:r>
+          <w:r>
+            <w:rPr>
+              <w:noProof/>
+            </w:rPr>
+            <w:instrText xml:space="preserve"> PAGEREF _Toc287777213 \h </w:instrText>
+          </w:r>
+          <w:r>
+            <w:rPr>
+              <w:noProof/>
+            </w:rPr>
+          </w:r>
+          <w:r>
+            <w:rPr>
+              <w:noProof/>
+            </w:rPr>
+            <w:fldChar w:fldCharType="separate"/>
+          </w:r>
+          <w:r>
+            <w:rPr>
+              <w:noProof/>
+            </w:rPr>
+            <w:t>8</w:t>
+          </w:r>
+          <w:r>
+            <w:rPr>
+              <w:noProof/>
+            </w:rPr>
+            <w:fldChar w:fldCharType="end"/>
+          </w:r>
+        </w:p>
+        <w:p>
+          <w:pPr>
+            <w:pStyle w:val="TOC2"/>
+            <w:rPr>
+              <w:noProof/>
+            </w:rPr>
+          </w:pPr>
+          <w:r>
+            <w:rPr>
+              <w:rFonts w:cstheme="majorHAnsi"/>
+              <w:noProof/>
+            </w:rPr>
+            <w:t>5.</w:t>
+          </w:r>
+          <w:r>
+            <w:rPr>
+              <w:noProof/>
+            </w:rPr>
+            <w:tab/>
+          </w:r>
+          <w:r>
+            <w:rPr>
+              <w:rFonts w:cstheme="majorHAnsi"/>
+              <w:noProof/>
+            </w:rPr>
+            <w:t>Utrullingsfasen</w:t>
+          </w:r>
+          <w:r>
+            <w:rPr>
+              <w:noProof/>
+            </w:rPr>
+            <w:tab/>
+          </w:r>
+          <w:r>
+            <w:rPr>
+              <w:noProof/>
+            </w:rPr>
+            <w:fldChar w:fldCharType="begin"/>
+          </w:r>
+          <w:r>
+            <w:rPr>
+              <w:noProof/>
+            </w:rPr>
+            <w:instrText xml:space="preserve"> PAGEREF _Toc287777214 \h </w:instrText>
+          </w:r>
+          <w:r>
+            <w:rPr>
+              <w:noProof/>
+            </w:rPr>
+          </w:r>
+          <w:r>
+            <w:rPr>
+              <w:noProof/>
+            </w:rPr>
+            <w:fldChar w:fldCharType="separate"/>
+          </w:r>
+          <w:r>
+            <w:rPr>
+              <w:noProof/>
+            </w:rPr>
+            <w:t>8</w:t>
+          </w:r>
+          <w:r>
+            <w:rPr>
+              <w:noProof/>
+            </w:rPr>
+            <w:fldChar w:fldCharType="end"/>
+          </w:r>
+        </w:p>
+        <w:p>
+          <w:pPr>
+            <w:pStyle w:val="TOC2"/>
+            <w:rPr>
+              <w:noProof/>
+            </w:rPr>
+          </w:pPr>
+          <w:r>
+            <w:rPr>
+              <w:rFonts w:cstheme="majorHAnsi"/>
+              <w:noProof/>
+            </w:rPr>
+            <w:t>Referanser/litteraturliste</w:t>
+          </w:r>
+          <w:r>
+            <w:rPr>
+              <w:noProof/>
+            </w:rPr>
+            <w:tab/>
+          </w:r>
+          <w:r>
+            <w:rPr>
+              <w:noProof/>
+            </w:rPr>
+            <w:fldChar w:fldCharType="begin"/>
+          </w:r>
+          <w:r>
+            <w:rPr>
+              <w:noProof/>
+            </w:rPr>
+            <w:instrText xml:space="preserve"> PAGEREF _Toc287777215 \h </w:instrText>
+          </w:r>
+          <w:r>
+            <w:rPr>
+              <w:noProof/>
+            </w:rPr>
+          </w:r>
+          <w:r>
+            <w:rPr>
+              <w:noProof/>
+            </w:rPr>
+            <w:fldChar w:fldCharType="separate"/>
+          </w:r>
+          <w:r>
+            <w:rPr>
+              <w:noProof/>
+            </w:rPr>
+            <w:t>8</w:t>
+          </w:r>
+          <w:r>
+            <w:rPr>
+              <w:noProof/>
+            </w:rPr>
+            <w:fldChar w:fldCharType="end"/>
+          </w:r>
+        </w:p>
+        <w:p>
+          <w:pPr>
+            <w:pStyle w:val="TOC2"/>
+            <w:rPr>
+              <w:noProof/>
+            </w:rPr>
+          </w:pPr>
+          <w:r>
+            <w:rPr>
+              <w:rFonts w:cstheme="majorHAnsi"/>
+              <w:noProof/>
+            </w:rPr>
+            <w:t>Vedlegg</w:t>
+          </w:r>
+          <w:r>
+            <w:rPr>
+              <w:noProof/>
+            </w:rPr>
+            <w:tab/>
+          </w:r>
+          <w:r>
+            <w:rPr>
+              <w:noProof/>
+            </w:rPr>
+            <w:fldChar w:fldCharType="begin"/>
+          </w:r>
+          <w:r>
+            <w:rPr>
+              <w:noProof/>
+            </w:rPr>
+            <w:instrText xml:space="preserve"> PAGEREF _Toc287777216 \h </w:instrText>
+          </w:r>
+          <w:r>
+            <w:rPr>
+              <w:noProof/>
+            </w:rPr>
+          </w:r>
+          <w:r>
+            <w:rPr>
+              <w:noProof/>
+            </w:rPr>
+            <w:fldChar w:fldCharType="separate"/>
+          </w:r>
+          <w:r>
+            <w:rPr>
+              <w:noProof/>
+            </w:rPr>
+            <w:t>8</w:t>
+          </w:r>
+          <w:r>
+            <w:rPr>
+              <w:noProof/>
+            </w:rPr>
+            <w:fldChar w:fldCharType="end"/>
+          </w:r>
+        </w:p>
+        <w:p>
+          <w:pPr>
+            <w:spacing w:line="360" w:lineRule="auto"/>
+            <w:rPr>
+              <w:rFonts w:ascii="Helvetica" w:hAnsi="Helvetica"/>
+            </w:rPr>
+          </w:pPr>
+          <w:r>
+            <w:rPr>
+              <w:rFonts w:ascii="Helvetica" w:hAnsi="Helvetica"/>
+              <w:b/>
+              <w:bCs/>
+              <w:noProof/>
+            </w:rPr>
+            <w:fldChar w:fldCharType="end"/>
+          </w:r>
+        </w:p>
+      </w:sdtContent>
+    </w:sdt>
+    <w:p>
+      <w:pPr>
+        <w:spacing w:line="360" w:lineRule="auto"/>
+        <w:jc w:val="center"/>
+        <w:rPr>
+          <w:rStyle w:val="Strong"/>
+          <w:rFonts w:ascii="Helvetica" w:hAnsi="Helvetica"/>
+          <w:sz w:val="32"/>
+          <w:szCs w:val="32"/>
+        </w:rPr>
+      </w:pPr>
+    </w:p>
+    <w:p>
+      <w:pPr>
+        <w:spacing w:line="360" w:lineRule="auto"/>
+        <w:jc w:val="center"/>
+        <w:rPr>
+          <w:rStyle w:val="Strong"/>
+          <w:rFonts w:ascii="Helvetica" w:hAnsi="Helvetica"/>
+          <w:sz w:val="32"/>
+          <w:szCs w:val="32"/>
+        </w:rPr>
+      </w:pPr>
+    </w:p>
+    <w:p>
+      <w:pPr>
+        <w:spacing w:line="360" w:lineRule="auto"/>
+        <w:jc w:val="center"/>
+        <w:rPr>
+          <w:rStyle w:val="Strong"/>
+          <w:rFonts w:ascii="Helvetica" w:hAnsi="Helvetica"/>
+          <w:sz w:val="32"/>
+          <w:szCs w:val="32"/>
+        </w:rPr>
+      </w:pPr>
+    </w:p>
+    <w:p>
+      <w:pPr>
+        <w:spacing w:line="360" w:lineRule="auto"/>
         <w:jc w:val="center"/>
         <w:rPr>
           <w:rFonts w:ascii="Helvetica" w:hAnsi="Helvetica" w:cstheme="majorHAnsi"/>
           <w:i/>
           <w:iCs/>
+        </w:rPr>
+      </w:pPr>
+    </w:p>
+    <w:p>
+      <w:pPr>
+        <w:spacing w:line="360" w:lineRule="auto"/>
+        <w:jc w:val="center"/>
+        <w:rPr>
+          <w:rFonts w:ascii="Helvetica" w:hAnsi="Helvetica" w:cstheme="majorHAnsi"/>
+          <w:i/>
+          <w:iCs/>
+        </w:rPr>
+      </w:pPr>
+    </w:p>
+    <w:p>
+      <w:pPr>
+        <w:spacing w:line="360" w:lineRule="auto"/>
+        <w:jc w:val="center"/>
+        <w:rPr>
+          <w:rFonts w:ascii="Helvetica" w:hAnsi="Helvetica" w:cstheme="majorHAnsi"/>
+          <w:i/>
+          <w:iCs/>
+        </w:rPr>
+      </w:pPr>
+    </w:p>
+    <w:p>
+      <w:pPr>
+        <w:spacing w:line="360" w:lineRule="auto"/>
+        <w:jc w:val="center"/>
+        <w:rPr>
+          <w:rFonts w:ascii="Helvetica" w:hAnsi="Helvetica" w:cstheme="majorHAnsi"/>
+          <w:i/>
+          <w:iCs/>
+        </w:rPr>
+      </w:pPr>
+    </w:p>
+    <w:p>
+      <w:pPr>
+        <w:spacing w:line="360" w:lineRule="auto"/>
+        <w:jc w:val="center"/>
+        <w:rPr>
+          <w:rFonts w:ascii="Helvetica" w:hAnsi="Helvetica" w:cstheme="majorHAnsi"/>
+          <w:i/>
+          <w:iCs/>
+        </w:rPr>
+      </w:pPr>
+    </w:p>
+    <w:p>
+      <w:pPr>
+        <w:spacing w:line="360" w:lineRule="auto"/>
+        <w:jc w:val="center"/>
+        <w:rPr>
+          <w:rFonts w:ascii="Helvetica" w:hAnsi="Helvetica" w:cstheme="majorHAnsi"/>
+          <w:i/>
+          <w:iCs/>
+        </w:rPr>
+      </w:pPr>
+    </w:p>
+    <w:p>
+      <w:pPr>
+        <w:pStyle w:val="Heading2"/>
+        <w:spacing w:line="360" w:lineRule="auto"/>
+        <w:rPr>
+          <w:rFonts w:ascii="Helvetica" w:hAnsi="Helvetica" w:cstheme="majorHAnsi"/>
+        </w:rPr>
+      </w:pPr>
+      <w:bookmarkStart w:id="0" w:name="_Toc287777203"/>
+      <w:r>
+        <w:rPr>
+          <w:rFonts w:ascii="Helvetica" w:hAnsi="Helvetica" w:cstheme="majorHAnsi"/>
+        </w:rPr>
+        <w:t>Visjoneringsfasen</w:t>
+      </w:r>
+      <w:bookmarkEnd w:id="0"/>
+    </w:p>
+    <w:p>
+      <w:pPr>
+        <w:pStyle w:val="Subtitle"/>
+        <w:spacing w:line="360" w:lineRule="auto"/>
+        <w:rPr>
+          <w:rFonts w:ascii="Helvetica" w:hAnsi="Helvetica"/>
+        </w:rPr>
+      </w:pPr>
+    </w:p>
+    <w:p>
+      <w:pPr>
+        <w:pStyle w:val="Subtitle"/>
+        <w:spacing w:line="360" w:lineRule="auto"/>
+        <w:rPr>
+          <w:rFonts w:ascii="Helvetica" w:hAnsi="Helvetica"/>
+          <w:sz w:val="32"/>
+          <w:szCs w:val="32"/>
+        </w:rPr>
+      </w:pPr>
+      <w:r>
+        <w:rPr>
+          <w:rFonts w:ascii="Helvetica" w:hAnsi="Helvetica"/>
+          <w:sz w:val="32"/>
+          <w:szCs w:val="32"/>
+        </w:rPr>
+        <w:t>Prosjektmål og visjon</w:t>
+      </w:r>
+    </w:p>
+    <w:p>
+      <w:pPr>
+        <w:spacing w:line="360" w:lineRule="auto"/>
+        <w:rPr>
+          <w:rFonts w:ascii="Helvetica" w:hAnsi="Helvetica"/>
+        </w:rPr>
+      </w:pPr>
+    </w:p>
+    <w:p>
+      <w:pPr>
+        <w:pStyle w:val="Heading2"/>
+        <w:spacing w:line="360" w:lineRule="auto"/>
+        <w:rPr>
+          <w:rFonts w:ascii="Helvetica" w:hAnsi="Helvetica"/>
+        </w:rPr>
+      </w:pPr>
+      <w:bookmarkStart w:id="1" w:name="_Toc287777204"/>
+      <w:r>
+        <w:rPr>
+          <w:rFonts w:ascii="Helvetica" w:hAnsi="Helvetica"/>
+        </w:rPr>
+        <w:t>Problemstillingen</w:t>
+      </w:r>
+      <w:bookmarkEnd w:id="1"/>
+    </w:p>
+    <w:p>
+      <w:pPr>
+        <w:spacing w:line="360" w:lineRule="auto"/>
+        <w:rPr>
+          <w:rFonts w:ascii="Helvetica" w:hAnsi="Helvetica"/>
+        </w:rPr>
+      </w:pPr>
+      <w:r>
+        <w:rPr>
+          <w:rFonts w:ascii="Helvetica" w:hAnsi="Helvetica"/>
+        </w:rPr>
+        <w:t xml:space="preserve">Vi har fått i oppgave å lage en booking nettside for grupperom på de nye lokalene til Westerdals ACT i Oslo (Christian Krohgs gate 32). Siden(e) skal være nyttige, </w:t>
+      </w:r>
+      <w:r>
+        <w:rPr>
+          <w:rFonts w:ascii="Helvetica" w:hAnsi="Helvetica"/>
+        </w:rPr>
+        <w:t>enkel</w:t>
+      </w:r>
+      <w:r>
+        <w:rPr>
+          <w:rFonts w:ascii="Helvetica" w:hAnsi="Helvetica"/>
+        </w:rPr>
+        <w:t xml:space="preserve"> og spennende. </w:t>
+      </w:r>
+    </w:p>
+    <w:p>
+      <w:pPr>
+        <w:spacing w:line="360" w:lineRule="auto"/>
+        <w:rPr>
+          <w:rFonts w:ascii="Helvetica" w:hAnsi="Helvetica"/>
+        </w:rPr>
+      </w:pPr>
+    </w:p>
+    <w:p>
+      <w:pPr>
+        <w:spacing w:line="360" w:lineRule="auto"/>
+        <w:rPr>
+          <w:rFonts w:ascii="Helvetica" w:hAnsi="Helvetica"/>
+        </w:rPr>
+      </w:pPr>
+      <w:r>
+        <w:rPr>
+          <w:rFonts w:ascii="Helvetica" w:hAnsi="Helvetica"/>
+        </w:rPr>
+        <w:t xml:space="preserve">Det skal lages en prototype for å booke grupperom for personer fra 2 til 4 personer. Det skal også være mulighet for å booke rom med og uten projektor. </w:t>
+      </w:r>
+    </w:p>
+    <w:p>
+      <w:pPr>
+        <w:spacing w:line="360" w:lineRule="auto"/>
+        <w:rPr>
+          <w:rFonts w:ascii="Helvetica" w:hAnsi="Helvetica"/>
+        </w:rPr>
+      </w:pPr>
+    </w:p>
+    <w:p>
+      <w:pPr>
+        <w:pStyle w:val="Heading2"/>
+        <w:spacing w:line="360" w:lineRule="auto"/>
+        <w:rPr>
+          <w:rFonts w:ascii="Helvetica" w:hAnsi="Helvetica"/>
+        </w:rPr>
+      </w:pPr>
+      <w:bookmarkStart w:id="2" w:name="_Toc287777205"/>
+      <w:r>
+        <w:rPr>
+          <w:rFonts w:ascii="Helvetica" w:hAnsi="Helvetica"/>
+        </w:rPr>
+        <w:t>Gruppens mål</w:t>
+      </w:r>
+      <w:bookmarkEnd w:id="2"/>
+    </w:p>
+    <w:p>
+      <w:pPr>
+        <w:spacing w:line="360" w:lineRule="auto"/>
+        <w:rPr>
+          <w:rFonts w:ascii="Helvetica" w:hAnsi="Helvetica"/>
+        </w:rPr>
+      </w:pPr>
+      <w:r>
+        <w:rPr>
+          <w:rFonts w:ascii="Helvetica" w:hAnsi="Helvetica"/>
+        </w:rPr>
+        <w:t>Gruppens nøkkelord:</w:t>
+      </w:r>
+      <w:r>
+        <w:rPr>
+          <w:rFonts w:ascii="Helvetica" w:hAnsi="Helvetica"/>
+        </w:rPr>
+        <w:t xml:space="preserve"> intuitivt, effektiv og estetis</w:t>
+      </w:r>
+      <w:r>
+        <w:rPr>
+          <w:rFonts w:ascii="Helvetica" w:hAnsi="Helvetica"/>
+        </w:rPr>
+        <w:t>k</w:t>
+      </w:r>
+      <w:r>
+        <w:rPr>
+          <w:rFonts w:ascii="Helvetica" w:hAnsi="Helvetica"/>
+        </w:rPr>
+        <w:t xml:space="preserve">. </w:t>
+      </w:r>
+    </w:p>
+    <w:p>
+      <w:pPr>
+        <w:spacing w:line="360" w:lineRule="auto"/>
+        <w:rPr>
+          <w:rFonts w:ascii="Helvetica" w:hAnsi="Helvetica"/>
+        </w:rPr>
+      </w:pPr>
+    </w:p>
+    <w:p>
+      <w:pPr>
+        <w:spacing w:line="360" w:lineRule="auto"/>
+        <w:rPr>
+          <w:rFonts w:ascii="Helvetica" w:hAnsi="Helvetica"/>
+        </w:rPr>
+      </w:pPr>
+      <w:r>
+        <w:rPr>
+          <w:rFonts w:ascii="Helvetica" w:hAnsi="Helvetica"/>
+        </w:rPr>
+        <w:lastRenderedPageBreak/>
+        <w:t>Løsningen skal være en full oversikt over alle grupperommene og hvor de befinner seg, så elever kan enkelt finne fram</w:t>
+      </w:r>
+      <w:r>
+        <w:rPr>
+          <w:rFonts w:ascii="Helvetica" w:hAnsi="Helvetica"/>
+        </w:rPr>
+        <w:t xml:space="preserve"> med mulighet for å logge inn med brukernavn og passord. Grupperommene</w:t>
+      </w:r>
+      <w:r>
+        <w:rPr>
+          <w:rFonts w:ascii="Helvetica" w:hAnsi="Helvetica"/>
+        </w:rPr>
+        <w:t xml:space="preserve"> stiller krav til at elevene er minimum 2 personer og maksimum 4. Gruppen har kommet fram til at man har mulighet for å booke grupperommet fra 3-4 timer og ha mulighet for å kommentere hvis elevene eventuelt ikke skal ha rommet så lenge. Bibliotek ansatte skal være tiltenkt grupperomansvarlige med administrator rettigheter og nødvendig utstyr. </w:t>
+      </w:r>
+    </w:p>
+    <w:p>
+      <w:pPr>
+        <w:spacing w:line="360" w:lineRule="auto"/>
+        <w:rPr>
+          <w:rFonts w:ascii="Helvetica" w:hAnsi="Helvetica"/>
+        </w:rPr>
+      </w:pPr>
+      <w:r>
+        <w:rPr>
+          <w:rFonts w:ascii="Helvetica" w:hAnsi="Helvetica"/>
+        </w:rPr>
+        <w:t xml:space="preserve">Noen av grupperommene skal ha forskjellige utstyr som for eksempel projektor mulighet. Dette skal stå med et notat ved booking av grupperommet. Vi har også lyst til å avgrense til at for eksempel 3D design elever har enerett på grupperom med for eksempel 3D printer og annet nødvendig utstyr. </w:t>
+      </w:r>
+    </w:p>
+    <w:p>
+      <w:pPr>
+        <w:spacing w:line="360" w:lineRule="auto"/>
+        <w:rPr>
+          <w:rFonts w:ascii="Helvetica" w:hAnsi="Helvetica"/>
+        </w:rPr>
+      </w:pPr>
+    </w:p>
+    <w:p>
+      <w:pPr>
+        <w:pStyle w:val="Heading2"/>
+        <w:spacing w:line="360" w:lineRule="auto"/>
+        <w:rPr>
+          <w:rFonts w:ascii="Helvetica" w:hAnsi="Helvetica"/>
+        </w:rPr>
+      </w:pPr>
+      <w:bookmarkStart w:id="3" w:name="_Toc287777206"/>
+      <w:r>
+        <w:rPr>
+          <w:rFonts w:ascii="Helvetica" w:hAnsi="Helvetica"/>
+        </w:rPr>
+        <w:t>Gruppens visjon</w:t>
+      </w:r>
+      <w:bookmarkEnd w:id="3"/>
+    </w:p>
+    <w:p>
+      <w:pPr>
+        <w:spacing w:line="360" w:lineRule="auto"/>
+        <w:rPr>
+          <w:rFonts w:ascii="Helvetica" w:hAnsi="Helvetica"/>
+        </w:rPr>
+      </w:pPr>
+      <w:r>
+        <w:rPr>
+          <w:rFonts w:ascii="Helvetica" w:hAnsi="Helvetica"/>
+        </w:rPr>
+        <w:t>Vår visjon i prosjekt</w:t>
+      </w:r>
+      <w:r>
+        <w:rPr>
+          <w:rFonts w:ascii="Helvetica" w:hAnsi="Helvetica"/>
+        </w:rPr>
+        <w:t xml:space="preserve"> uken er å levere en</w:t>
+      </w:r>
+      <w:r>
+        <w:rPr>
+          <w:rFonts w:ascii="Helvetica" w:hAnsi="Helvetica"/>
+        </w:rPr>
+        <w:t xml:space="preserve"> bra 2 iterasjons prototype for Westerdals ACT som tilsvarer våre nøkkelord. Elevene skal ville gå til bruk av vår løsning framfor alle andre og vi får mulighet til å fullføre produktet vårt 100%</w:t>
+      </w:r>
+      <w:r>
+        <w:rPr>
+          <w:rFonts w:ascii="Helvetica" w:hAnsi="Helvetica"/>
+        </w:rPr>
+        <w:t xml:space="preserve"> i framtiden</w:t>
+      </w:r>
+      <w:r>
+        <w:rPr>
+          <w:rFonts w:ascii="Helvetica" w:hAnsi="Helvetica"/>
+        </w:rPr>
+        <w:t>.</w:t>
+      </w:r>
+    </w:p>
+    <w:p>
+      <w:pPr>
+        <w:spacing w:line="360" w:lineRule="auto"/>
+        <w:rPr>
+          <w:rFonts w:ascii="Helvetica" w:hAnsi="Helvetica"/>
+        </w:rPr>
+      </w:pPr>
+    </w:p>
+    <w:p>
+      <w:pPr>
+        <w:spacing w:line="360" w:lineRule="auto"/>
+        <w:rPr>
+          <w:rFonts w:ascii="Helvetica" w:hAnsi="Helvetica"/>
+        </w:rPr>
+      </w:pPr>
+      <w:r>
+        <w:rPr>
+          <w:rFonts w:ascii="Helvetica" w:hAnsi="Helvetica"/>
+        </w:rPr>
+        <w:t xml:space="preserve">Database løsningen vil være veldig enkel, men den skal fortsatt fungere som tiltenkt. </w:t>
+      </w:r>
+    </w:p>
+    <w:p>
+      <w:pPr>
+        <w:spacing w:line="360" w:lineRule="auto"/>
+        <w:rPr>
+          <w:rFonts w:ascii="Helvetica" w:hAnsi="Helvetica"/>
+        </w:rPr>
+      </w:pPr>
+    </w:p>
+    <w:p>
+      <w:pPr>
+        <w:pStyle w:val="Heading2"/>
+        <w:spacing w:line="360" w:lineRule="auto"/>
+        <w:rPr>
+          <w:rFonts w:ascii="Helvetica" w:hAnsi="Helvetica"/>
+        </w:rPr>
+      </w:pPr>
+      <w:bookmarkStart w:id="4" w:name="_Toc287777207"/>
+      <w:r>
+        <w:rPr>
+          <w:rFonts w:ascii="Helvetica" w:hAnsi="Helvetica"/>
+        </w:rPr>
+        <w:t>Gruppefordeling</w:t>
+      </w:r>
+      <w:bookmarkEnd w:id="4"/>
+    </w:p>
+    <w:p>
+      <w:pPr>
+        <w:spacing w:line="360" w:lineRule="auto"/>
+        <w:rPr>
+          <w:rFonts w:ascii="Helvetica" w:hAnsi="Helvetica"/>
+        </w:rPr>
+      </w:pPr>
+      <w:r>
+        <w:rPr>
+          <w:rFonts w:ascii="Helvetica" w:hAnsi="Helvetica"/>
+        </w:rPr>
+        <w:t>Gruppen valgte å fordele arbeidsoppgavene etter interesse og kompetanse. Ingen følte at de fikk et ansvar de ikke ville ha. Vi ble også enige om at alle sammen kunne delta på de forskjellige ansvar områdene selv om dem ikke var tildelt dem selv. Dette gjorde vi for å engasjere flere og lærirings prosess blir bedre. Vi tror også at det vil hjelpe med å gjennomgå hverandres arbeid for å forbedre produktet ytterligere.</w:t>
+      </w:r>
+    </w:p>
+    <w:p>
+      <w:pPr>
+        <w:spacing w:line="360" w:lineRule="auto"/>
+        <w:rPr>
+          <w:rFonts w:ascii="Helvetica" w:hAnsi="Helvetica"/>
+        </w:rPr>
+      </w:pPr>
+    </w:p>
+    <w:p>
+      <w:pPr>
+        <w:pStyle w:val="Heading2"/>
+        <w:spacing w:line="360" w:lineRule="auto"/>
+        <w:rPr>
+          <w:rFonts w:ascii="Helvetica" w:hAnsi="Helvetica"/>
+        </w:rPr>
+      </w:pPr>
+      <w:bookmarkStart w:id="5" w:name="_Toc287777208"/>
+      <w:r>
+        <w:rPr>
+          <w:rFonts w:ascii="Helvetica" w:hAnsi="Helvetica"/>
+        </w:rPr>
+        <w:t>Gruppeansvar</w:t>
+      </w:r>
+      <w:bookmarkEnd w:id="5"/>
+    </w:p>
+    <w:p>
+      <w:pPr>
+        <w:spacing w:line="360" w:lineRule="auto"/>
+        <w:rPr>
+          <w:rFonts w:ascii="Helvetica" w:hAnsi="Helvetica"/>
+        </w:rPr>
+      </w:pPr>
+      <w:r>
+        <w:rPr>
+          <w:rFonts w:ascii="Helvetica" w:hAnsi="Helvetica"/>
+        </w:rPr>
+        <w:t>Product Management: Stian</w:t>
+      </w:r>
+    </w:p>
+    <w:p>
+      <w:pPr>
+        <w:spacing w:line="360" w:lineRule="auto"/>
+        <w:rPr>
+          <w:rFonts w:ascii="Helvetica" w:hAnsi="Helvetica"/>
+        </w:rPr>
+      </w:pPr>
+      <w:r>
+        <w:rPr>
+          <w:rFonts w:ascii="Helvetica" w:hAnsi="Helvetica"/>
+        </w:rPr>
+        <w:t>Program Management: Eirik</w:t>
+      </w:r>
+    </w:p>
+    <w:p>
+      <w:pPr>
+        <w:spacing w:line="360" w:lineRule="auto"/>
+        <w:rPr>
+          <w:rFonts w:ascii="Helvetica" w:hAnsi="Helvetica"/>
+        </w:rPr>
+      </w:pPr>
+      <w:r>
+        <w:rPr>
+          <w:rFonts w:ascii="Helvetica" w:hAnsi="Helvetica"/>
+        </w:rPr>
+        <w:t>Development: Iben, Tobias, Tanja, Erikur</w:t>
+      </w:r>
+    </w:p>
+    <w:p>
+      <w:pPr>
+        <w:spacing w:line="360" w:lineRule="auto"/>
+        <w:rPr>
+          <w:rFonts w:ascii="Helvetica" w:hAnsi="Helvetica"/>
+        </w:rPr>
+      </w:pPr>
+      <w:r>
+        <w:rPr>
+          <w:rFonts w:ascii="Helvetica" w:hAnsi="Helvetica"/>
+        </w:rPr>
+        <w:t>Test: Stian</w:t>
+      </w:r>
+    </w:p>
+    <w:p>
+      <w:pPr>
+        <w:spacing w:line="360" w:lineRule="auto"/>
+        <w:rPr>
+          <w:rFonts w:ascii="Helvetica" w:hAnsi="Helvetica"/>
+        </w:rPr>
+      </w:pPr>
+      <w:r>
+        <w:rPr>
+          <w:rFonts w:ascii="Helvetica" w:hAnsi="Helvetica"/>
+        </w:rPr>
+        <w:t>User Experience: Eirik</w:t>
+      </w:r>
+    </w:p>
+    <w:p>
+      <w:pPr>
+        <w:spacing w:line="360" w:lineRule="auto"/>
+        <w:rPr>
+          <w:rFonts w:ascii="Helvetica" w:hAnsi="Helvetica"/>
+        </w:rPr>
+      </w:pPr>
+      <w:r>
+        <w:rPr>
+          <w:rFonts w:ascii="Helvetica" w:hAnsi="Helvetica"/>
+        </w:rPr>
+        <w:t>Release Management: Stian, Eirik</w:t>
+      </w:r>
+    </w:p>
+    <w:p>
+      <w:pPr>
+        <w:spacing w:line="360" w:lineRule="auto"/>
+        <w:rPr>
+          <w:rFonts w:ascii="Helvetica" w:hAnsi="Helvetica"/>
+        </w:rPr>
+      </w:pPr>
+    </w:p>
+    <w:p>
+      <w:pPr>
+        <w:pStyle w:val="Heading2"/>
+        <w:spacing w:line="360" w:lineRule="auto"/>
+        <w:rPr>
+          <w:rFonts w:ascii="Helvetica" w:hAnsi="Helvetica"/>
+        </w:rPr>
+      </w:pPr>
+      <w:bookmarkStart w:id="6" w:name="_Toc287777209"/>
+      <w:r>
+        <w:rPr>
+          <w:rFonts w:ascii="Helvetica" w:hAnsi="Helvetica"/>
+        </w:rPr>
+        <w:t>Avgrensning/Scope (Versjon 1.0)</w:t>
+      </w:r>
+      <w:bookmarkEnd w:id="6"/>
+    </w:p>
+    <w:p>
+      <w:pPr>
+        <w:spacing w:line="360" w:lineRule="auto"/>
+        <w:rPr>
+          <w:rFonts w:ascii="Helvetica" w:hAnsi="Helvetica"/>
+        </w:rPr>
+      </w:pPr>
+      <w:r>
+        <w:rPr>
+          <w:rFonts w:ascii="Helvetica" w:hAnsi="Helvetica"/>
+        </w:rPr>
+        <w:t xml:space="preserve">Prototypen etter endt prosjektuken skal bestå av en fungere versjon hvor man skal kunne logge seg inn på nettsiden og kunne booke et grupperom effektiv og enkelt. Databasen vil være ganske enkel med tanke på tiden og vektleggingen av sluttkarakteren. </w:t>
+      </w:r>
+    </w:p>
+    <w:p>
+      <w:pPr>
+        <w:pStyle w:val="Heading2"/>
+        <w:spacing w:line="360" w:lineRule="auto"/>
+        <w:rPr>
+          <w:rFonts w:ascii="Helvetica" w:hAnsi="Helvetica"/>
+        </w:rPr>
+      </w:pPr>
+      <w:bookmarkStart w:id="7" w:name="_Toc287777210"/>
+      <w:r>
+        <w:rPr>
+          <w:rFonts w:ascii="Helvetica" w:hAnsi="Helvetica"/>
+        </w:rPr>
+        <w:lastRenderedPageBreak/>
+        <w:t>Avgrensning/Scope (1 iterasjonen)</w:t>
+      </w:r>
+      <w:bookmarkEnd w:id="7"/>
+      <w:r>
+        <w:rPr>
+          <w:rFonts w:ascii="Helvetica" w:hAnsi="Helvetica"/>
+        </w:rPr>
+        <w:t xml:space="preserve"> </w:t>
+      </w:r>
+    </w:p>
+    <w:p>
+      <w:pPr>
+        <w:spacing w:line="360" w:lineRule="auto"/>
+        <w:rPr>
+          <w:rFonts w:ascii="Helvetica" w:hAnsi="Helvetica"/>
+        </w:rPr>
+      </w:pPr>
+      <w:r>
+        <w:rPr>
+          <w:rFonts w:ascii="Helvetica" w:hAnsi="Helvetica"/>
+        </w:rPr>
+        <w:t>Funksjonelt vil nettsiden være fungerende. Designmessig vil den nok ikke være helt perfekt, men det skal vi jobbe mer med neste iterasjon. Alt av dokumenter og designskisser skal være ferdigstilt.</w:t>
+      </w:r>
+    </w:p>
+    <w:p>
+      <w:pPr>
+        <w:spacing w:line="360" w:lineRule="auto"/>
+        <w:rPr>
+          <w:rFonts w:ascii="Helvetica" w:hAnsi="Helvetica"/>
+        </w:rPr>
+      </w:pPr>
+    </w:p>
+    <w:p>
+      <w:pPr>
+        <w:pStyle w:val="Heading2"/>
+        <w:spacing w:line="360" w:lineRule="auto"/>
+        <w:ind w:left="1080"/>
+        <w:rPr>
+          <w:rFonts w:ascii="Helvetica" w:hAnsi="Helvetica" w:cstheme="minorHAnsi"/>
+          <w:sz w:val="24"/>
+          <w:szCs w:val="22"/>
         </w:rPr>
       </w:pPr>
     </w:p>
@@ -1697,501 +3214,493 @@
           <w:ilvl w:val="0"/>
           <w:numId w:val="22"/>
         </w:numPr>
+        <w:spacing w:line="360" w:lineRule="auto"/>
         <w:rPr>
           <w:rFonts w:ascii="Helvetica" w:hAnsi="Helvetica" w:cstheme="majorHAnsi"/>
         </w:rPr>
       </w:pPr>
-      <w:proofErr w:type="spellStart"/>
+      <w:bookmarkStart w:id="8" w:name="_Toc287777211"/>
       <w:r>
         <w:rPr>
           <w:rFonts w:ascii="Helvetica" w:hAnsi="Helvetica" w:cstheme="majorHAnsi"/>
         </w:rPr>
-        <w:t>Visjoneringsfasen</w:t>
-      </w:r>
-      <w:proofErr w:type="spellEnd"/>
-    </w:p>
-    <w:p>
-      <w:pPr>
-        <w:pStyle w:val="Subtitle"/>
-        <w:rPr>
-          <w:rFonts w:ascii="Helvetica" w:hAnsi="Helvetica"/>
-        </w:rPr>
-      </w:pPr>
-    </w:p>
-    <w:p>
-      <w:pPr>
-        <w:pStyle w:val="Subtitle"/>
-        <w:rPr>
-          <w:rFonts w:ascii="Helvetica" w:hAnsi="Helvetica"/>
+        <w:t>Planleggingsfasen</w:t>
+      </w:r>
+      <w:bookmarkEnd w:id="8"/>
+    </w:p>
+    <w:p>
+      <w:pPr>
+        <w:spacing w:line="360" w:lineRule="auto"/>
+        <w:rPr>
+          <w:rFonts w:ascii="Helvetica" w:hAnsi="Helvetica"/>
+        </w:rPr>
+      </w:pPr>
+    </w:p>
+    <w:p>
+      <w:pPr>
+        <w:widowControl w:val="0"/>
+        <w:adjustRightInd w:val="0"/>
+        <w:spacing w:line="360" w:lineRule="auto"/>
+        <w:rPr>
+          <w:rFonts w:ascii="Helvetica" w:hAnsi="Helvetica" w:cs="Calibri"/>
+          <w:b/>
+          <w:bCs/>
+          <w:spacing w:val="10"/>
+          <w:kern w:val="1"/>
           <w:sz w:val="32"/>
           <w:szCs w:val="32"/>
-        </w:rPr>
-      </w:pPr>
-      <w:r>
-        <w:rPr>
-          <w:rFonts w:ascii="Helvetica" w:hAnsi="Helvetica"/>
+          <w:lang w:eastAsia="en-US"/>
+        </w:rPr>
+      </w:pPr>
+      <w:r>
+        <w:rPr>
+          <w:rFonts w:ascii="Helvetica" w:hAnsi="Helvetica" w:cs="Calibri"/>
+          <w:b/>
+          <w:bCs/>
+          <w:spacing w:val="10"/>
+          <w:kern w:val="1"/>
           <w:sz w:val="32"/>
           <w:szCs w:val="32"/>
-        </w:rPr>
-        <w:t>Prosjektmål og visjon</w:t>
-      </w:r>
-    </w:p>
-    <w:p>
-      <w:pPr>
-        <w:rPr>
-          <w:rFonts w:ascii="Helvetica" w:hAnsi="Helvetica"/>
-        </w:rPr>
-      </w:pPr>
-    </w:p>
-    <w:p>
-      <w:pPr>
-        <w:pStyle w:val="Heading2"/>
-        <w:spacing w:line="360" w:lineRule="auto"/>
-        <w:rPr>
-          <w:rFonts w:ascii="Helvetica" w:hAnsi="Helvetica"/>
-        </w:rPr>
-      </w:pPr>
-      <w:r>
-        <w:rPr>
-          <w:rFonts w:ascii="Helvetica" w:hAnsi="Helvetica"/>
-        </w:rPr>
-        <w:t>Problemstillingen</w:t>
-      </w:r>
-    </w:p>
-    <w:p>
-      <w:pPr>
-        <w:spacing w:line="360" w:lineRule="auto"/>
-        <w:rPr>
-          <w:rFonts w:ascii="Helvetica" w:hAnsi="Helvetica"/>
-        </w:rPr>
-      </w:pPr>
-      <w:r>
-        <w:rPr>
-          <w:rFonts w:ascii="Helvetica" w:hAnsi="Helvetica"/>
-        </w:rPr>
-        <w:t xml:space="preserve">Vi har fått i oppgave å lage en booking nettside for grupperom på de nye lokalene til Westerdals ACT i Oslo (Christian Krohgs gate 32). Siden(e) skal være nyttige, interessante og spennende. </w:t>
-      </w:r>
-    </w:p>
-    <w:p>
-      <w:pPr>
-        <w:spacing w:line="360" w:lineRule="auto"/>
-        <w:rPr>
-          <w:rFonts w:ascii="Helvetica" w:hAnsi="Helvetica"/>
-        </w:rPr>
-      </w:pPr>
-    </w:p>
-    <w:p>
-      <w:pPr>
-        <w:spacing w:line="360" w:lineRule="auto"/>
-        <w:rPr>
-          <w:rFonts w:ascii="Helvetica" w:hAnsi="Helvetica"/>
-        </w:rPr>
-      </w:pPr>
-      <w:r>
-        <w:rPr>
-          <w:rFonts w:ascii="Helvetica" w:hAnsi="Helvetica"/>
-        </w:rPr>
-        <w:t xml:space="preserve">Det skal lages en prototype for å booke grupperom for personer fra 2 til 4 personer. Det skal også være mulighet for å booke rom med og uten projektor. </w:t>
-      </w:r>
-    </w:p>
-    <w:p>
-      <w:pPr>
-        <w:pStyle w:val="Heading2"/>
-        <w:spacing w:line="360" w:lineRule="auto"/>
-        <w:rPr>
-          <w:rFonts w:ascii="Helvetica" w:hAnsi="Helvetica"/>
-        </w:rPr>
-      </w:pPr>
-      <w:r>
-        <w:rPr>
-          <w:rFonts w:ascii="Helvetica" w:hAnsi="Helvetica"/>
-        </w:rPr>
-        <w:t>Gruppens mål</w:t>
-      </w:r>
-    </w:p>
-    <w:p>
-      <w:pPr>
-        <w:spacing w:line="360" w:lineRule="auto"/>
-        <w:rPr>
-          <w:rFonts w:ascii="Helvetica" w:hAnsi="Helvetica"/>
-        </w:rPr>
-      </w:pPr>
-      <w:r>
-        <w:rPr>
-          <w:rFonts w:ascii="Helvetica" w:hAnsi="Helvetica"/>
-        </w:rPr>
-        <w:t xml:space="preserve">Gruppens nøkkelord: intuitivt, effektiv og estetisk tiltalende design. </w:t>
-      </w:r>
-    </w:p>
-    <w:p>
-      <w:pPr>
-        <w:spacing w:line="360" w:lineRule="auto"/>
-        <w:rPr>
-          <w:rFonts w:ascii="Helvetica" w:hAnsi="Helvetica"/>
-        </w:rPr>
-      </w:pPr>
-    </w:p>
-    <w:p>
-      <w:pPr>
-        <w:spacing w:line="360" w:lineRule="auto"/>
-        <w:rPr>
-          <w:rFonts w:ascii="Helvetica" w:hAnsi="Helvetica"/>
-        </w:rPr>
-      </w:pPr>
-      <w:r>
-        <w:rPr>
-          <w:rFonts w:ascii="Helvetica" w:hAnsi="Helvetica"/>
-        </w:rPr>
-        <w:t xml:space="preserve">Løsningen skal være en full oversikt over alle grupperommene og hvor de befinner seg, så elever kan enkelt finne fram. Grupperommene har stiller krav til at elevene er minimum 2 personer og maksimum 4. Gruppen har kommet fram til at man har mulighet for å booke grupperommet fra 3-4 timer og ha mulighet for å kommentere hvis elevene eventuelt ikke skal ha rommet så lenge. Bibliotek ansatte skal være tiltenkt grupperomansvarlige med administrator rettigheter og nødvendig utstyr. </w:t>
-      </w:r>
-    </w:p>
-    <w:p>
-      <w:pPr>
-        <w:spacing w:line="360" w:lineRule="auto"/>
-        <w:rPr>
-          <w:rFonts w:ascii="Helvetica" w:hAnsi="Helvetica"/>
-        </w:rPr>
-      </w:pPr>
-      <w:r>
-        <w:rPr>
-          <w:rFonts w:ascii="Helvetica" w:hAnsi="Helvetica"/>
-        </w:rPr>
-        <w:t xml:space="preserve">Noen av grupperommene skal ha forskjellige utstyr som for eksempel projektor mulighet. Dette skal stå med et notat ved booking av grupperommet. Vi har også lyst til å avgrense til at for eksempel 3D design elever har enerett på grupperom med for eksempel 3D printer og annet nødvendig utstyr. </w:t>
-      </w:r>
-    </w:p>
-    <w:p>
-      <w:pPr>
-        <w:pStyle w:val="Heading2"/>
-        <w:spacing w:line="360" w:lineRule="auto"/>
-        <w:rPr>
-          <w:rFonts w:ascii="Helvetica" w:hAnsi="Helvetica"/>
-        </w:rPr>
-      </w:pPr>
-      <w:r>
-        <w:rPr>
-          <w:rFonts w:ascii="Helvetica" w:hAnsi="Helvetica"/>
-        </w:rPr>
-        <w:t>Gruppens visjon</w:t>
-      </w:r>
-    </w:p>
-    <w:p>
-      <w:pPr>
-        <w:spacing w:line="360" w:lineRule="auto"/>
-        <w:rPr>
-          <w:rFonts w:ascii="Helvetica" w:hAnsi="Helvetica"/>
-        </w:rPr>
-      </w:pPr>
-      <w:r>
-        <w:rPr>
-          <w:rFonts w:ascii="Helvetica" w:hAnsi="Helvetica"/>
-        </w:rPr>
-        <w:t>Vår visjon i prosjekt uka er å levere et bra 2 iterasjons prototype for Westerdals ACT som tilsvarer våre nøkkelord. Elevene skal ville gå til bruk av vår løsning framfor alle andre og vi får mulighet til å fullføre produktet vårt 100%.</w:t>
-      </w:r>
-    </w:p>
-    <w:p>
-      <w:pPr>
-        <w:spacing w:line="360" w:lineRule="auto"/>
-        <w:rPr>
-          <w:rFonts w:ascii="Helvetica" w:hAnsi="Helvetica"/>
-        </w:rPr>
-      </w:pPr>
-    </w:p>
-    <w:p>
-      <w:pPr>
-        <w:spacing w:line="360" w:lineRule="auto"/>
-        <w:rPr>
-          <w:rFonts w:ascii="Helvetica" w:hAnsi="Helvetica"/>
-        </w:rPr>
-      </w:pPr>
-      <w:r>
-        <w:rPr>
-          <w:rFonts w:ascii="Helvetica" w:hAnsi="Helvetica"/>
-        </w:rPr>
-        <w:t xml:space="preserve">Database løsningen vil være veldig enkel, men den skal fortsatt fungere som tiltenkt. </w:t>
-      </w:r>
-    </w:p>
-    <w:p>
-      <w:pPr>
-        <w:spacing w:line="360" w:lineRule="auto"/>
-        <w:rPr>
-          <w:rFonts w:ascii="Helvetica" w:hAnsi="Helvetica"/>
-        </w:rPr>
-      </w:pPr>
-    </w:p>
-    <w:p>
-      <w:pPr>
-        <w:pStyle w:val="Heading2"/>
-        <w:spacing w:line="360" w:lineRule="auto"/>
-        <w:rPr>
-          <w:rFonts w:ascii="Helvetica" w:hAnsi="Helvetica"/>
-        </w:rPr>
-      </w:pPr>
-      <w:r>
-        <w:rPr>
-          <w:rFonts w:ascii="Helvetica" w:hAnsi="Helvetica"/>
-        </w:rPr>
-        <w:t>Gruppefordeling</w:t>
-      </w:r>
-    </w:p>
-    <w:p>
-      <w:pPr>
-        <w:spacing w:line="360" w:lineRule="auto"/>
-        <w:rPr>
-          <w:rFonts w:ascii="Helvetica" w:hAnsi="Helvetica"/>
-        </w:rPr>
-      </w:pPr>
-      <w:r>
-        <w:rPr>
-          <w:rFonts w:ascii="Helvetica" w:hAnsi="Helvetica"/>
-        </w:rPr>
-        <w:t>Gruppen valgte å fordele arbeidsoppgavene etter interesse og kompetanse. Ingen følte at de fikk et ansvar de ikke ville ha. Vi ble også enige om at alle sammen kunne delta på de forskjellige ansvar områdene selv om dem ikke var tildelt dem selv. Dette gjorde vi for å engasjere flere og lærirings prosess blir bedre. Vi tror også at det vil hjelpe med å gjennomgå hverandres arbeid for å forbedre produktet ytterligere.</w:t>
-      </w:r>
-    </w:p>
-    <w:p>
-      <w:pPr>
-        <w:spacing w:line="360" w:lineRule="auto"/>
-        <w:rPr>
-          <w:rFonts w:ascii="Helvetica" w:hAnsi="Helvetica"/>
-        </w:rPr>
-      </w:pPr>
-    </w:p>
-    <w:p>
-      <w:pPr>
-        <w:pStyle w:val="Heading2"/>
-        <w:spacing w:line="360" w:lineRule="auto"/>
-        <w:rPr>
-          <w:rFonts w:ascii="Helvetica" w:hAnsi="Helvetica"/>
-        </w:rPr>
-      </w:pPr>
-      <w:r>
-        <w:rPr>
-          <w:rFonts w:ascii="Helvetica" w:hAnsi="Helvetica"/>
-        </w:rPr>
-        <w:lastRenderedPageBreak/>
-        <w:t>Gruppeansvar</w:t>
-      </w:r>
-    </w:p>
-    <w:p>
-      <w:pPr>
-        <w:spacing w:line="360" w:lineRule="auto"/>
-        <w:rPr>
-          <w:rFonts w:ascii="Helvetica" w:hAnsi="Helvetica"/>
-        </w:rPr>
-      </w:pPr>
-      <w:r>
-        <w:rPr>
-          <w:rFonts w:ascii="Helvetica" w:hAnsi="Helvetica"/>
-        </w:rPr>
-        <w:t>Product Management: Stian</w:t>
-      </w:r>
-    </w:p>
-    <w:p>
-      <w:pPr>
-        <w:spacing w:line="360" w:lineRule="auto"/>
-        <w:rPr>
-          <w:rFonts w:ascii="Helvetica" w:hAnsi="Helvetica"/>
-        </w:rPr>
-      </w:pPr>
-      <w:r>
-        <w:rPr>
-          <w:rFonts w:ascii="Helvetica" w:hAnsi="Helvetica"/>
-        </w:rPr>
-        <w:t>Program Management: Eirik</w:t>
-      </w:r>
-    </w:p>
-    <w:p>
-      <w:pPr>
-        <w:spacing w:line="360" w:lineRule="auto"/>
-        <w:rPr>
-          <w:rFonts w:ascii="Helvetica" w:hAnsi="Helvetica"/>
-        </w:rPr>
-      </w:pPr>
-      <w:r>
-        <w:rPr>
-          <w:rFonts w:ascii="Helvetica" w:hAnsi="Helvetica"/>
-        </w:rPr>
-        <w:t xml:space="preserve">Development: Iben, Tobias, Tanja, </w:t>
-      </w:r>
-      <w:proofErr w:type="spellStart"/>
-      <w:r>
-        <w:rPr>
-          <w:rFonts w:ascii="Helvetica" w:hAnsi="Helvetica"/>
-        </w:rPr>
-        <w:t>Erikur</w:t>
-      </w:r>
-      <w:proofErr w:type="spellEnd"/>
-    </w:p>
-    <w:p>
-      <w:pPr>
-        <w:spacing w:line="360" w:lineRule="auto"/>
-        <w:rPr>
-          <w:rFonts w:ascii="Helvetica" w:hAnsi="Helvetica"/>
-        </w:rPr>
-      </w:pPr>
-      <w:r>
-        <w:rPr>
-          <w:rFonts w:ascii="Helvetica" w:hAnsi="Helvetica"/>
-        </w:rPr>
-        <w:t>Test: Stian</w:t>
-      </w:r>
-    </w:p>
-    <w:p>
-      <w:pPr>
-        <w:spacing w:line="360" w:lineRule="auto"/>
-        <w:rPr>
-          <w:rFonts w:ascii="Helvetica" w:hAnsi="Helvetica"/>
-        </w:rPr>
-      </w:pPr>
-      <w:r>
-        <w:rPr>
-          <w:rFonts w:ascii="Helvetica" w:hAnsi="Helvetica"/>
-        </w:rPr>
-        <w:t xml:space="preserve">User </w:t>
-      </w:r>
-      <w:proofErr w:type="spellStart"/>
-      <w:r>
-        <w:rPr>
-          <w:rFonts w:ascii="Helvetica" w:hAnsi="Helvetica"/>
-        </w:rPr>
-        <w:t>Experience</w:t>
-      </w:r>
-      <w:proofErr w:type="spellEnd"/>
-      <w:r>
-        <w:rPr>
-          <w:rFonts w:ascii="Helvetica" w:hAnsi="Helvetica"/>
-        </w:rPr>
-        <w:t>: Eirik</w:t>
-      </w:r>
-    </w:p>
-    <w:p>
-      <w:pPr>
-        <w:spacing w:line="360" w:lineRule="auto"/>
-        <w:rPr>
-          <w:rFonts w:ascii="Helvetica" w:hAnsi="Helvetica"/>
-        </w:rPr>
-      </w:pPr>
-      <w:proofErr w:type="spellStart"/>
-      <w:r>
-        <w:rPr>
-          <w:rFonts w:ascii="Helvetica" w:hAnsi="Helvetica"/>
-        </w:rPr>
-        <w:t>Release</w:t>
-      </w:r>
-      <w:proofErr w:type="spellEnd"/>
-      <w:r>
-        <w:rPr>
-          <w:rFonts w:ascii="Helvetica" w:hAnsi="Helvetica"/>
-        </w:rPr>
-        <w:t xml:space="preserve"> Management: Stian, Eirik</w:t>
-      </w:r>
-    </w:p>
-    <w:p>
-      <w:pPr>
-        <w:spacing w:line="360" w:lineRule="auto"/>
-        <w:rPr>
-          <w:rFonts w:ascii="Helvetica" w:hAnsi="Helvetica"/>
-        </w:rPr>
-      </w:pPr>
-    </w:p>
-    <w:p>
-      <w:pPr>
-        <w:pStyle w:val="Heading2"/>
-        <w:spacing w:line="360" w:lineRule="auto"/>
-        <w:rPr>
-          <w:rFonts w:ascii="Helvetica" w:hAnsi="Helvetica"/>
-        </w:rPr>
-      </w:pPr>
-      <w:r>
-        <w:rPr>
-          <w:rFonts w:ascii="Helvetica" w:hAnsi="Helvetica"/>
-        </w:rPr>
-        <w:t>Avgrensning/Scope (Versjon 1.0)</w:t>
-      </w:r>
-    </w:p>
-    <w:p>
-      <w:pPr>
-        <w:spacing w:line="360" w:lineRule="auto"/>
-        <w:rPr>
-          <w:rFonts w:ascii="Helvetica" w:hAnsi="Helvetica"/>
-        </w:rPr>
-      </w:pPr>
-      <w:r>
-        <w:rPr>
-          <w:rFonts w:ascii="Helvetica" w:hAnsi="Helvetica"/>
-        </w:rPr>
-        <w:t xml:space="preserve">Prototypen etter endt prosjektuken skal bestå av en fungere versjon hvor man skal kunne logge seg inn på nettsiden og kunne booke et grupperom effektiv og enkelt. Databasen vil være ganske enkel med tanke på tiden og vektleggingen av sluttkarakteren. </w:t>
-      </w:r>
-    </w:p>
-    <w:p>
-      <w:pPr>
-        <w:pStyle w:val="Heading2"/>
-        <w:spacing w:line="360" w:lineRule="auto"/>
-        <w:rPr>
-          <w:rFonts w:ascii="Helvetica" w:hAnsi="Helvetica"/>
-        </w:rPr>
-      </w:pPr>
-      <w:r>
-        <w:rPr>
-          <w:rFonts w:ascii="Helvetica" w:hAnsi="Helvetica"/>
-        </w:rPr>
-        <w:t xml:space="preserve">Avgrensning/Scope (1 iterasjonen) </w:t>
-      </w:r>
-    </w:p>
-    <w:p>
-      <w:pPr>
-        <w:spacing w:line="360" w:lineRule="auto"/>
-        <w:rPr>
-          <w:rFonts w:ascii="Helvetica" w:hAnsi="Helvetica"/>
-        </w:rPr>
-      </w:pPr>
-      <w:r>
-        <w:rPr>
-          <w:rFonts w:ascii="Helvetica" w:hAnsi="Helvetica"/>
-        </w:rPr>
-        <w:t>Funksjonelt vil nettsiden være fungerende. Designmessig vil den nok ikke være helt perfekt, men det skal vi jobbe mer med neste iterasjon. Alt av dokumenter og designskisser skal være ferdigstilt.</w:t>
-      </w:r>
-    </w:p>
-    <w:p>
-      <w:pPr>
-        <w:rPr>
-          <w:rFonts w:ascii="Helvetica" w:hAnsi="Helvetica"/>
-        </w:rPr>
-      </w:pPr>
-    </w:p>
-    <w:p>
-      <w:pPr>
-        <w:pStyle w:val="Heading2"/>
-        <w:ind w:left="1080"/>
-        <w:rPr>
-          <w:rFonts w:ascii="Helvetica" w:hAnsi="Helvetica" w:cstheme="minorHAnsi"/>
-          <w:noProof/>
+          <w:lang w:eastAsia="en-US"/>
+        </w:rPr>
+        <w:t>Research</w:t>
+      </w:r>
+    </w:p>
+    <w:p>
+      <w:pPr>
+        <w:widowControl w:val="0"/>
+        <w:adjustRightInd w:val="0"/>
+        <w:spacing w:line="360" w:lineRule="auto"/>
+        <w:rPr>
+          <w:rFonts w:ascii="Helvetica" w:hAnsi="Helvetica" w:cs="Calibri"/>
+          <w:b/>
+          <w:bCs/>
+          <w:spacing w:val="10"/>
+          <w:kern w:val="1"/>
+          <w:lang w:eastAsia="en-US"/>
+        </w:rPr>
+      </w:pPr>
+    </w:p>
+    <w:p>
+      <w:pPr>
+        <w:widowControl w:val="0"/>
+        <w:adjustRightInd w:val="0"/>
+        <w:spacing w:line="360" w:lineRule="auto"/>
+        <w:rPr>
+          <w:rFonts w:ascii="Helvetica" w:hAnsi="Helvetica" w:cs="Calibri"/>
+          <w:kern w:val="1"/>
+          <w:lang w:eastAsia="en-US"/>
+        </w:rPr>
+      </w:pPr>
+      <w:r>
+        <w:rPr>
+          <w:rFonts w:ascii="Helvetica" w:hAnsi="Helvetica" w:cs="Calibri"/>
+          <w:kern w:val="1"/>
+          <w:lang w:eastAsia="en-US"/>
+        </w:rPr>
+        <w:t>Det står presisert i oppgaveteksten at løsningen er ment for å booke grupperom ved Christian Kroghsgate 32, en fremtidig del av Westerdals School of Communication, Arts and Technology. Av research har vi prøvd å finne målgruppen for de som vil komme til å benytte løsningen som etterspørres, nemlig rombooking av grupperommene i det nye bygget. Det finnes foreløpig ikke informasjon om hvilke linjer som skal være i det nye bygget, men i og med at det er studenter fra Westerdals som skal gå der tar vi utgangspunkt i at det er mennesker med teknologisk og kunstnerisk bakgrunn og interesse som blir brukerne av bookingsystemet.  Lærere og forelesere skal også sannsynligvis benytte seg av systemet, og vi tar utgangspunkt i at også disse er oppdaterte på moderne design og teknologi, tatt i betraktning deres deltakelse ved skolen.</w:t>
+      </w:r>
+    </w:p>
+    <w:p>
+      <w:pPr>
+        <w:widowControl w:val="0"/>
+        <w:adjustRightInd w:val="0"/>
+        <w:spacing w:line="360" w:lineRule="auto"/>
+        <w:rPr>
+          <w:rFonts w:ascii="Helvetica" w:hAnsi="Helvetica" w:cs="Calibri"/>
+          <w:kern w:val="1"/>
+          <w:lang w:eastAsia="en-US"/>
+        </w:rPr>
+      </w:pPr>
+      <w:r>
+        <w:rPr>
+          <w:rFonts w:ascii="Helvetica" w:hAnsi="Helvetica" w:cs="Calibri"/>
+          <w:kern w:val="1"/>
+          <w:lang w:eastAsia="en-US"/>
+        </w:rPr>
+        <w:t>Facebook reflekterer disse studentenes deltakelse i moderne teknologi, erfaring med moderne fremvisninger av informasjon og hvorvant man som bruker vil være til å håndtere moderne systemer. I vår research design og brukermessig i</w:t>
+      </w:r>
+      <w:r>
+        <w:rPr>
+          <w:rFonts w:ascii="Helvetica" w:hAnsi="Helvetica" w:cs="Calibri"/>
+          <w:kern w:val="1"/>
+          <w:lang w:eastAsia="en-US"/>
+        </w:rPr>
+        <w:t xml:space="preserve"> </w:t>
+      </w:r>
+      <w:r>
+        <w:rPr>
+          <w:rFonts w:ascii="Helvetica" w:hAnsi="Helvetica" w:cs="Calibri"/>
+          <w:kern w:val="1"/>
+          <w:lang w:eastAsia="en-US"/>
+        </w:rPr>
+        <w:t>forhold til å finne en god løsning, har vi først sett på hjemmesiden til Westerdals (</w:t>
+      </w:r>
+      <w:hyperlink r:id="rId10" w:history="1">
+        <w:r>
+          <w:rPr>
+            <w:rFonts w:ascii="Helvetica" w:hAnsi="Helvetica" w:cs="Calibri"/>
+            <w:kern w:val="1"/>
+            <w:lang w:eastAsia="en-US"/>
+          </w:rPr>
+          <w:t>www.westerdals.no</w:t>
+        </w:r>
+      </w:hyperlink>
+      <w:r>
+        <w:rPr>
+          <w:rFonts w:ascii="Helvetica" w:hAnsi="Helvetica" w:cs="Calibri"/>
+          <w:kern w:val="1"/>
+          <w:lang w:eastAsia="en-US"/>
+        </w:rPr>
+        <w:t>). Følgende bilde representerer forsiden til skolen som helhet, for å få et inntrykk av strukturen og utformingen av websiden som per dags dato er i bruk.</w:t>
+      </w:r>
+    </w:p>
+    <w:p>
+      <w:pPr>
+        <w:widowControl w:val="0"/>
+        <w:adjustRightInd w:val="0"/>
+        <w:spacing w:line="360" w:lineRule="auto"/>
+        <w:rPr>
+          <w:rFonts w:ascii="Helvetica" w:hAnsi="Helvetica" w:cs="Calibri"/>
+          <w:kern w:val="1"/>
+          <w:lang w:eastAsia="en-US"/>
+        </w:rPr>
+      </w:pPr>
+    </w:p>
+    <w:p>
+      <w:pPr>
+        <w:widowControl w:val="0"/>
+        <w:adjustRightInd w:val="0"/>
+        <w:spacing w:line="360" w:lineRule="auto"/>
+        <w:rPr>
+          <w:rFonts w:ascii="Helvetica" w:hAnsi="Helvetica" w:cs="Calibri"/>
+          <w:kern w:val="1"/>
+          <w:lang w:eastAsia="en-US"/>
+        </w:rPr>
+      </w:pPr>
+      <w:r>
+        <w:rPr>
+          <w:rFonts w:ascii="Helvetica" w:hAnsi="Helvetica" w:cs="Calibri"/>
+          <w:kern w:val="1"/>
+          <w:lang w:eastAsia="en-US"/>
+        </w:rPr>
+        <w:t>Oppdragsgiver som skal ta i bruk bookingsystemet vil være de samme som har valgt å bruke nettopp hjemmesiden til Westerdals som representasjon utad og innad, på hva Westerdals representerer, og vi har dermed sett på løsningen hjemmesiden til høyskolen som et referansepunkt for hvilken stil og struktur arbeidsgiver kunne ønske å videreføre i et bookingsystem av grupperom.</w:t>
+      </w:r>
+    </w:p>
+    <w:p>
+      <w:pPr>
+        <w:widowControl w:val="0"/>
+        <w:adjustRightInd w:val="0"/>
+        <w:spacing w:line="360" w:lineRule="auto"/>
+        <w:rPr>
+          <w:rFonts w:ascii="Helvetica" w:hAnsi="Helvetica" w:cs="Calibri"/>
+          <w:kern w:val="1"/>
+          <w:lang w:eastAsia="en-US"/>
+        </w:rPr>
+      </w:pPr>
+      <w:r>
+        <w:rPr>
+          <w:rFonts w:ascii="Helvetica" w:hAnsi="Helvetica" w:cs="Calibri"/>
+          <w:kern w:val="1"/>
+          <w:lang w:eastAsia="en-US"/>
+        </w:rPr>
+        <w:t xml:space="preserve">Neste bilde er en representasjon av et nærbilde av det brukeren ser ved første besøk av hovedsiden på </w:t>
+      </w:r>
+      <w:hyperlink r:id="rId11" w:history="1">
+        <w:r>
+          <w:rPr>
+            <w:rFonts w:ascii="Helvetica" w:hAnsi="Helvetica" w:cs="Calibri"/>
+            <w:kern w:val="1"/>
+            <w:lang w:eastAsia="en-US"/>
+          </w:rPr>
+          <w:t>www.westerdals.no</w:t>
+        </w:r>
+      </w:hyperlink>
+      <w:r>
+        <w:rPr>
+          <w:rFonts w:ascii="Helvetica" w:hAnsi="Helvetica" w:cs="Calibri"/>
+          <w:kern w:val="1"/>
+          <w:lang w:eastAsia="en-US"/>
+        </w:rPr>
+        <w:t>:</w:t>
+      </w:r>
+    </w:p>
+    <w:p>
+      <w:pPr>
+        <w:widowControl w:val="0"/>
+        <w:adjustRightInd w:val="0"/>
+        <w:spacing w:line="360" w:lineRule="auto"/>
+        <w:rPr>
+          <w:rFonts w:ascii="Helvetica" w:hAnsi="Helvetica" w:cs="Calibri"/>
+          <w:kern w:val="1"/>
+          <w:lang w:eastAsia="en-US"/>
+        </w:rPr>
+      </w:pPr>
+    </w:p>
+    <w:p>
+      <w:pPr>
+        <w:widowControl w:val="0"/>
+        <w:adjustRightInd w:val="0"/>
+        <w:spacing w:line="360" w:lineRule="auto"/>
+        <w:rPr>
+          <w:rFonts w:ascii="Helvetica" w:hAnsi="Helvetica" w:cs="Calibri"/>
+          <w:kern w:val="1"/>
+          <w:lang w:eastAsia="en-US"/>
+        </w:rPr>
+      </w:pPr>
+      <w:r>
+        <w:rPr>
+          <w:rFonts w:ascii="Helvetica" w:hAnsi="Helvetica" w:cs="Calibri"/>
+          <w:kern w:val="1"/>
+          <w:lang w:eastAsia="en-US"/>
+        </w:rPr>
+        <w:t>Her ser vi at designet tatt i bruk på skolens nettsider er minimalistisk, moderne og delt opp i blokker med informasjon. Hver blokk har lite tekst, i tilfeller et medfølgende bilde og gir et minimalistisk inntrykk på leseren. Det er minimalt av informasjon i hver blokk, og navigasjonsmenyen øverst er svært enkel, med medfølgendelogo øverst.</w:t>
+      </w:r>
+    </w:p>
+    <w:p>
+      <w:pPr>
+        <w:widowControl w:val="0"/>
+        <w:adjustRightInd w:val="0"/>
+        <w:spacing w:line="360" w:lineRule="auto"/>
+        <w:rPr>
+          <w:rFonts w:ascii="Helvetica" w:hAnsi="Helvetica" w:cs="Calibri"/>
+          <w:kern w:val="1"/>
+          <w:lang w:eastAsia="en-US"/>
+        </w:rPr>
+      </w:pPr>
+      <w:r>
+        <w:rPr>
+          <w:rFonts w:ascii="Helvetica" w:hAnsi="Helvetica" w:cs="Calibri"/>
+          <w:kern w:val="1"/>
+          <w:lang w:eastAsia="en-US"/>
+        </w:rPr>
+        <w:t>Grunnen til å researche hva som finnes på hjemmesiden nå, er for å gi et inntrykk av hva arbeidsgiver ønsker fra oss, å få inspirasjon til å skape noe selv i tilsvarende stil for å gi et helhetlig inntrykk for brukerne, som tilsvarer imaget til Westerdals Oslo ACT.</w:t>
+      </w:r>
+    </w:p>
+    <w:p>
+      <w:pPr>
+        <w:widowControl w:val="0"/>
+        <w:adjustRightInd w:val="0"/>
+        <w:spacing w:line="360" w:lineRule="auto"/>
+        <w:rPr>
+          <w:rFonts w:ascii="Helvetica" w:hAnsi="Helvetica" w:cs="Calibri"/>
+          <w:kern w:val="1"/>
+          <w:lang w:eastAsia="en-US"/>
+        </w:rPr>
+      </w:pPr>
+      <w:r>
+        <w:rPr>
+          <w:rFonts w:ascii="Helvetica" w:hAnsi="Helvetica" w:cs="Calibri"/>
+          <w:kern w:val="1"/>
+          <w:lang w:eastAsia="en-US"/>
+        </w:rPr>
+        <w:t>Det er to hovedspørsmål vi har fokusert på i vår research av design: Hva ønsker brukeren, og hva ønsker oppdragsgiver. For å få svar på dette har vi som vist ovenfor studert design på hjemmesidene til oppdragsgiver, i tillegg til at vi får en oversikt over hvem brukerne eventuelt vil være.</w:t>
+      </w:r>
+    </w:p>
+    <w:p>
+      <w:pPr>
+        <w:widowControl w:val="0"/>
+        <w:adjustRightInd w:val="0"/>
+        <w:spacing w:line="360" w:lineRule="auto"/>
+        <w:rPr>
+          <w:rFonts w:ascii="Helvetica" w:hAnsi="Helvetica" w:cs="Calibri"/>
+          <w:kern w:val="1"/>
+          <w:lang w:eastAsia="en-US"/>
+        </w:rPr>
+      </w:pPr>
+      <w:r>
+        <w:rPr>
+          <w:rFonts w:ascii="Helvetica" w:hAnsi="Helvetica" w:cs="Calibri"/>
+          <w:kern w:val="1"/>
+          <w:lang w:eastAsia="en-US"/>
+        </w:rPr>
+        <w:t xml:space="preserve">Brukerne vil være en målgruppe som i stor grad er eksponert av moderne teknologi, derav også moderne bookingsystemer. Vi har sett på systemene til blant annet </w:t>
+      </w:r>
+      <w:hyperlink r:id="rId12" w:history="1">
+        <w:r>
+          <w:rPr>
+            <w:rFonts w:ascii="Helvetica" w:hAnsi="Helvetica" w:cs="Calibri"/>
+            <w:kern w:val="1"/>
+            <w:lang w:eastAsia="en-US"/>
+          </w:rPr>
+          <w:t>www.norwegian.no</w:t>
+        </w:r>
+      </w:hyperlink>
+      <w:r>
+        <w:rPr>
+          <w:rFonts w:ascii="Helvetica" w:hAnsi="Helvetica" w:cs="Calibri"/>
+          <w:kern w:val="1"/>
+          <w:lang w:eastAsia="en-US"/>
+        </w:rPr>
+        <w:t xml:space="preserve">, </w:t>
+      </w:r>
+      <w:hyperlink r:id="rId13" w:history="1">
+        <w:r>
+          <w:rPr>
+            <w:rFonts w:ascii="Helvetica" w:hAnsi="Helvetica" w:cs="Calibri"/>
+            <w:kern w:val="1"/>
+            <w:lang w:eastAsia="en-US"/>
+          </w:rPr>
+          <w:t>www.nsb.no</w:t>
+        </w:r>
+      </w:hyperlink>
+      <w:r>
+        <w:rPr>
+          <w:rFonts w:ascii="Helvetica" w:hAnsi="Helvetica" w:cs="Calibri"/>
+          <w:kern w:val="1"/>
+          <w:lang w:eastAsia="en-US"/>
+        </w:rPr>
+        <w:t xml:space="preserve"> samt </w:t>
+      </w:r>
+      <w:hyperlink r:id="rId14" w:history="1">
+        <w:r>
+          <w:rPr>
+            <w:rFonts w:ascii="Helvetica" w:hAnsi="Helvetica" w:cs="Calibri"/>
+            <w:kern w:val="1"/>
+            <w:lang w:eastAsia="en-US"/>
+          </w:rPr>
+          <w:t>www.ruter.no</w:t>
+        </w:r>
+      </w:hyperlink>
+      <w:r>
+        <w:rPr>
+          <w:rFonts w:ascii="Helvetica" w:hAnsi="Helvetica" w:cs="Calibri"/>
+          <w:kern w:val="1"/>
+          <w:lang w:eastAsia="en-US"/>
+        </w:rPr>
+        <w:t xml:space="preserve"> for å se hva den moderne brukeren forholder seg ved reservasjon og booking oversikt i hverdagen. Følgende bilde representerer systemer og design de fleste i målgruppen forholder seg til  på jevnlig basis, hjemmesiden til NSB (</w:t>
+      </w:r>
+      <w:hyperlink r:id="rId15" w:history="1">
+        <w:r>
+          <w:rPr>
+            <w:rFonts w:ascii="Helvetica" w:hAnsi="Helvetica" w:cs="Calibri"/>
+            <w:kern w:val="1"/>
+            <w:lang w:eastAsia="en-US"/>
+          </w:rPr>
+          <w:t>www.nsb.no</w:t>
+        </w:r>
+      </w:hyperlink>
+      <w:r>
+        <w:rPr>
+          <w:rFonts w:ascii="Helvetica" w:hAnsi="Helvetica" w:cs="Calibri"/>
+          <w:kern w:val="1"/>
+          <w:lang w:eastAsia="en-US"/>
+        </w:rPr>
+        <w:t>, figur 4.3) og bookingsystemet i form av lavprisklalenderen  til flyselskapet Norwegian (</w:t>
+      </w:r>
+      <w:hyperlink r:id="rId16" w:history="1">
+        <w:r>
+          <w:rPr>
+            <w:rFonts w:ascii="Helvetica" w:hAnsi="Helvetica" w:cs="Calibri"/>
+            <w:kern w:val="1"/>
+            <w:lang w:eastAsia="en-US"/>
+          </w:rPr>
+          <w:t>www.norwegian.no</w:t>
+        </w:r>
+      </w:hyperlink>
+      <w:r>
+        <w:rPr>
+          <w:rFonts w:ascii="Helvetica" w:hAnsi="Helvetica" w:cs="Calibri"/>
+          <w:kern w:val="1"/>
+          <w:lang w:eastAsia="en-US"/>
+        </w:rPr>
+        <w:t xml:space="preserve"> , figur 4.4).   </w:t>
+      </w:r>
+    </w:p>
+    <w:p>
+      <w:pPr>
+        <w:widowControl w:val="0"/>
+        <w:adjustRightInd w:val="0"/>
+        <w:spacing w:line="360" w:lineRule="auto"/>
+        <w:rPr>
+          <w:rFonts w:ascii="Helvetica" w:hAnsi="Helvetica" w:cs="Calibri"/>
+          <w:kern w:val="1"/>
+          <w:lang w:eastAsia="en-US"/>
+        </w:rPr>
+      </w:pPr>
+      <w:r>
+        <w:rPr>
+          <w:rFonts w:ascii="Helvetica" w:hAnsi="Helvetica" w:cs="Calibri"/>
+          <w:kern w:val="1"/>
+          <w:lang w:eastAsia="en-US"/>
+        </w:rPr>
+        <w:t>Dette er systemer vi har fått inspirasjon fra i vårt eget arbeid, og utformingen av vårt eget system. En annen stor inspirasjon er den mye roste ruter-appen. Her er det få trykk fra start til slutt, fra man søker etter produktet til man er ferdig, det er mottatt og ferdig bestilt. Her gjelder prinsippet om at bare det aller mest nødvendige av funksjoner er integrert i løsningen, slik at det bare er få steg i prossessen fra start til slutt. I ruter-appen bes man om den mest nødvendige informasjonen, man legger inn info om betalingsmetode en gang, og ber med få trykk om å få den billetten man ber om. Dette har vært vår største inspirasjon rent funksjonsmessig, og suksessen denne og liknende apper og løsninger har hatt tyder på at brukere vil ønske en effektiv, enkel og rask løsning er det folk flest er mest fornøyd med.</w:t>
+      </w:r>
+    </w:p>
+    <w:p>
+      <w:pPr>
+        <w:widowControl w:val="0"/>
+        <w:adjustRightInd w:val="0"/>
+        <w:spacing w:line="360" w:lineRule="auto"/>
+        <w:rPr>
+          <w:rFonts w:ascii="Helvetica" w:hAnsi="Helvetica" w:cs="Calibri"/>
+          <w:kern w:val="1"/>
+          <w:lang w:eastAsia="en-US"/>
+        </w:rPr>
+      </w:pPr>
+      <w:r>
+        <w:rPr>
+          <w:rFonts w:ascii="Helvetica" w:hAnsi="Helvetica" w:cs="Calibri"/>
+          <w:kern w:val="1"/>
+          <w:lang w:eastAsia="en-US"/>
+        </w:rPr>
+        <w:t>Bookingsystemene derimot forteller oss om hva slags brukersnitt man er vant til å håndtere.</w:t>
+      </w:r>
+    </w:p>
+    <w:p>
+      <w:pPr>
+        <w:widowControl w:val="0"/>
+        <w:adjustRightInd w:val="0"/>
+        <w:spacing w:line="360" w:lineRule="auto"/>
+        <w:rPr>
+          <w:rFonts w:ascii="Helvetica" w:hAnsi="Helvetica" w:cs="Calibri"/>
+          <w:kern w:val="1"/>
+          <w:lang w:eastAsia="en-US"/>
+        </w:rPr>
+      </w:pPr>
+    </w:p>
+    <w:p>
+      <w:pPr>
+        <w:widowControl w:val="0"/>
+        <w:adjustRightInd w:val="0"/>
+        <w:spacing w:line="360" w:lineRule="auto"/>
+        <w:rPr>
+          <w:rFonts w:ascii="Helvetica" w:hAnsi="Helvetica" w:cs="Calibri"/>
+          <w:kern w:val="1"/>
           <w:sz w:val="24"/>
-          <w:szCs w:val="22"/>
-        </w:rPr>
-      </w:pPr>
-    </w:p>
-    <w:p>
-      <w:pPr>
-        <w:pStyle w:val="Heading2"/>
-        <w:numPr>
-          <w:ilvl w:val="0"/>
-          <w:numId w:val="22"/>
-        </w:numPr>
-        <w:rPr>
-          <w:rFonts w:ascii="Helvetica" w:hAnsi="Helvetica" w:cstheme="majorHAnsi"/>
-        </w:rPr>
-      </w:pPr>
-      <w:r>
-        <w:rPr>
-          <w:rFonts w:ascii="Helvetica" w:hAnsi="Helvetica" w:cstheme="majorHAnsi"/>
-        </w:rPr>
-        <w:t>Planleggingsfasen</w:t>
-      </w:r>
-    </w:p>
-    <w:p/>
+          <w:szCs w:val="24"/>
+          <w:lang w:eastAsia="en-US"/>
+        </w:rPr>
+      </w:pPr>
+      <w:r>
+        <w:rPr>
+          <w:rFonts w:ascii="Helvetica" w:hAnsi="Helvetica" w:cs="Calibri"/>
+          <w:kern w:val="1"/>
+          <w:lang w:eastAsia="en-US"/>
+        </w:rPr>
+        <w:t>Facebook har også vært en relevant kilde til research og informasjon, både om målgruppen (et stort flertall av de fremtidige brukerne av bookingsystemet er aktivt deltakende på Facebook, og private Westerdalgrupper som legger ut informasjon og kommuniserer der). Funksjonen på Facebook bruker som bildefremviser er de aller fleste godt kjent med, og har vært til inspirasjon i vår egen utvikling av en enkel, interessant og spennende måte å fremstille informasjonen på.</w:t>
+      </w:r>
+    </w:p>
+    <w:p>
+      <w:pPr>
+        <w:spacing w:line="360" w:lineRule="auto"/>
+        <w:rPr>
+          <w:rFonts w:ascii="Helvetica" w:hAnsi="Helvetica"/>
+        </w:rPr>
+      </w:pPr>
+    </w:p>
+    <w:p>
+      <w:pPr>
+        <w:spacing w:line="360" w:lineRule="auto"/>
+        <w:rPr>
+          <w:rFonts w:ascii="Helvetica" w:hAnsi="Helvetica"/>
+        </w:rPr>
+      </w:pPr>
+    </w:p>
     <w:p>
       <w:pPr>
         <w:pStyle w:val="Subtitle"/>
+        <w:spacing w:line="360" w:lineRule="auto"/>
         <w:rPr>
           <w:rFonts w:ascii="Helvetica" w:hAnsi="Helvetica"/>
           <w:sz w:val="32"/>
@@ -2209,13 +3718,15 @@
     </w:p>
     <w:p>
       <w:pPr>
-        <w:rPr>
-          <w:rFonts w:ascii="Helvetica" w:hAnsi="Helvetica"/>
-        </w:rPr>
-      </w:pPr>
-    </w:p>
-    <w:p>
-      <w:pPr>
+        <w:spacing w:line="360" w:lineRule="auto"/>
+        <w:rPr>
+          <w:rFonts w:ascii="Helvetica" w:hAnsi="Helvetica"/>
+        </w:rPr>
+      </w:pPr>
+    </w:p>
+    <w:p>
+      <w:pPr>
+        <w:spacing w:line="360" w:lineRule="auto"/>
         <w:rPr>
           <w:rFonts w:ascii="Helvetica" w:hAnsi="Helvetica"/>
         </w:rPr>
@@ -2229,6 +3740,7 @@
     </w:p>
     <w:p>
       <w:pPr>
+        <w:spacing w:line="360" w:lineRule="auto"/>
         <w:rPr>
           <w:rFonts w:ascii="Helvetica" w:hAnsi="Helvetica"/>
         </w:rPr>
@@ -2249,7 +3761,7 @@
         </w:numPr>
         <w:autoSpaceDE/>
         <w:autoSpaceDN/>
-        <w:spacing w:after="200" w:line="276" w:lineRule="auto"/>
+        <w:spacing w:after="200" w:line="360" w:lineRule="auto"/>
         <w:rPr>
           <w:rFonts w:ascii="Helvetica" w:hAnsi="Helvetica"/>
         </w:rPr>
@@ -2270,7 +3782,7 @@
         </w:numPr>
         <w:autoSpaceDE/>
         <w:autoSpaceDN/>
-        <w:spacing w:after="200" w:line="276" w:lineRule="auto"/>
+        <w:spacing w:after="200" w:line="360" w:lineRule="auto"/>
         <w:rPr>
           <w:rFonts w:ascii="Helvetica" w:hAnsi="Helvetica"/>
         </w:rPr>
@@ -2291,7 +3803,7 @@
         </w:numPr>
         <w:autoSpaceDE/>
         <w:autoSpaceDN/>
-        <w:spacing w:after="200" w:line="276" w:lineRule="auto"/>
+        <w:spacing w:after="200" w:line="360" w:lineRule="auto"/>
         <w:rPr>
           <w:rFonts w:ascii="Helvetica" w:hAnsi="Helvetica"/>
         </w:rPr>
@@ -2312,7 +3824,7 @@
         </w:numPr>
         <w:autoSpaceDE/>
         <w:autoSpaceDN/>
-        <w:spacing w:after="200" w:line="276" w:lineRule="auto"/>
+        <w:spacing w:after="200" w:line="360" w:lineRule="auto"/>
         <w:rPr>
           <w:rFonts w:ascii="Helvetica" w:hAnsi="Helvetica"/>
         </w:rPr>
@@ -2333,7 +3845,7 @@
         </w:numPr>
         <w:autoSpaceDE/>
         <w:autoSpaceDN/>
-        <w:spacing w:after="200" w:line="276" w:lineRule="auto"/>
+        <w:spacing w:after="200" w:line="360" w:lineRule="auto"/>
         <w:rPr>
           <w:rFonts w:ascii="Helvetica" w:hAnsi="Helvetica"/>
         </w:rPr>
@@ -2354,7 +3866,7 @@
         </w:numPr>
         <w:autoSpaceDE/>
         <w:autoSpaceDN/>
-        <w:spacing w:after="200" w:line="276" w:lineRule="auto"/>
+        <w:spacing w:after="200" w:line="360" w:lineRule="auto"/>
         <w:rPr>
           <w:rFonts w:ascii="Helvetica" w:hAnsi="Helvetica"/>
         </w:rPr>
@@ -2375,20 +3887,27 @@
         </w:numPr>
         <w:autoSpaceDE/>
         <w:autoSpaceDN/>
-        <w:spacing w:after="200" w:line="276" w:lineRule="auto"/>
-        <w:rPr>
-          <w:rFonts w:ascii="Helvetica" w:hAnsi="Helvetica"/>
-        </w:rPr>
-      </w:pPr>
-      <w:r>
-        <w:rPr>
-          <w:rFonts w:ascii="Helvetica" w:hAnsi="Helvetica"/>
-        </w:rPr>
-        <w:t>F &amp; Q-side</w:t>
-      </w:r>
-    </w:p>
-    <w:p>
-      <w:pPr>
+        <w:spacing w:after="200" w:line="360" w:lineRule="auto"/>
+        <w:rPr>
+          <w:rFonts w:ascii="Helvetica" w:hAnsi="Helvetica"/>
+        </w:rPr>
+      </w:pPr>
+      <w:r>
+        <w:rPr>
+          <w:rFonts w:ascii="Helvetica" w:hAnsi="Helvetica"/>
+        </w:rPr>
+        <w:t>FA</w:t>
+      </w:r>
+      <w:r>
+        <w:rPr>
+          <w:rFonts w:ascii="Helvetica" w:hAnsi="Helvetica"/>
+        </w:rPr>
+        <w:t>Q-side</w:t>
+      </w:r>
+    </w:p>
+    <w:p>
+      <w:pPr>
+        <w:spacing w:line="360" w:lineRule="auto"/>
         <w:rPr>
           <w:rFonts w:ascii="Helvetica" w:hAnsi="Helvetica"/>
         </w:rPr>
@@ -2402,13 +3921,15 @@
     </w:p>
     <w:p>
       <w:pPr>
-        <w:rPr>
-          <w:rFonts w:ascii="Helvetica" w:hAnsi="Helvetica"/>
-        </w:rPr>
-      </w:pPr>
-    </w:p>
-    <w:p>
-      <w:pPr>
+        <w:spacing w:line="360" w:lineRule="auto"/>
+        <w:rPr>
+          <w:rFonts w:ascii="Helvetica" w:hAnsi="Helvetica"/>
+        </w:rPr>
+      </w:pPr>
+    </w:p>
+    <w:p>
+      <w:pPr>
+        <w:spacing w:line="360" w:lineRule="auto"/>
         <w:rPr>
           <w:rFonts w:ascii="Helvetica" w:hAnsi="Helvetica"/>
         </w:rPr>
@@ -2429,7 +3950,7 @@
         </w:numPr>
         <w:autoSpaceDE/>
         <w:autoSpaceDN/>
-        <w:spacing w:after="200" w:line="276" w:lineRule="auto"/>
+        <w:spacing w:after="200" w:line="360" w:lineRule="auto"/>
         <w:rPr>
           <w:rFonts w:ascii="Helvetica" w:hAnsi="Helvetica"/>
         </w:rPr>
@@ -2450,7 +3971,7 @@
         </w:numPr>
         <w:autoSpaceDE/>
         <w:autoSpaceDN/>
-        <w:spacing w:after="200" w:line="276" w:lineRule="auto"/>
+        <w:spacing w:after="200" w:line="360" w:lineRule="auto"/>
         <w:rPr>
           <w:rFonts w:ascii="Helvetica" w:hAnsi="Helvetica"/>
         </w:rPr>
@@ -2471,7 +3992,7 @@
         </w:numPr>
         <w:autoSpaceDE/>
         <w:autoSpaceDN/>
-        <w:spacing w:after="200" w:line="276" w:lineRule="auto"/>
+        <w:spacing w:after="200" w:line="360" w:lineRule="auto"/>
         <w:rPr>
           <w:rFonts w:ascii="Helvetica" w:hAnsi="Helvetica"/>
         </w:rPr>
@@ -2492,7 +4013,7 @@
         </w:numPr>
         <w:autoSpaceDE/>
         <w:autoSpaceDN/>
-        <w:spacing w:after="200" w:line="276" w:lineRule="auto"/>
+        <w:spacing w:after="200" w:line="360" w:lineRule="auto"/>
         <w:rPr>
           <w:rFonts w:ascii="Helvetica" w:hAnsi="Helvetica"/>
         </w:rPr>
@@ -2513,7 +4034,7 @@
         </w:numPr>
         <w:autoSpaceDE/>
         <w:autoSpaceDN/>
-        <w:spacing w:after="200" w:line="276" w:lineRule="auto"/>
+        <w:spacing w:after="200" w:line="360" w:lineRule="auto"/>
         <w:rPr>
           <w:rFonts w:ascii="Helvetica" w:hAnsi="Helvetica"/>
         </w:rPr>
@@ -2534,7 +4055,7 @@
         </w:numPr>
         <w:autoSpaceDE/>
         <w:autoSpaceDN/>
-        <w:spacing w:after="200" w:line="276" w:lineRule="auto"/>
+        <w:spacing w:after="200" w:line="360" w:lineRule="auto"/>
         <w:rPr>
           <w:rFonts w:ascii="Helvetica" w:hAnsi="Helvetica"/>
         </w:rPr>
@@ -2555,7 +4076,7 @@
         </w:numPr>
         <w:autoSpaceDE/>
         <w:autoSpaceDN/>
-        <w:spacing w:after="200" w:line="276" w:lineRule="auto"/>
+        <w:spacing w:after="200" w:line="360" w:lineRule="auto"/>
         <w:rPr>
           <w:rFonts w:ascii="Helvetica" w:hAnsi="Helvetica"/>
         </w:rPr>
@@ -2576,7 +4097,7 @@
         </w:numPr>
         <w:autoSpaceDE/>
         <w:autoSpaceDN/>
-        <w:spacing w:after="200" w:line="276" w:lineRule="auto"/>
+        <w:spacing w:after="200" w:line="360" w:lineRule="auto"/>
         <w:rPr>
           <w:rFonts w:ascii="Helvetica" w:hAnsi="Helvetica"/>
         </w:rPr>
@@ -2597,7 +4118,7 @@
         </w:numPr>
         <w:autoSpaceDE/>
         <w:autoSpaceDN/>
-        <w:spacing w:after="200" w:line="276" w:lineRule="auto"/>
+        <w:spacing w:after="200" w:line="360" w:lineRule="auto"/>
         <w:rPr>
           <w:rFonts w:ascii="Helvetica" w:hAnsi="Helvetica"/>
         </w:rPr>
@@ -2618,7 +4139,7 @@
         </w:numPr>
         <w:autoSpaceDE/>
         <w:autoSpaceDN/>
-        <w:spacing w:after="200" w:line="276" w:lineRule="auto"/>
+        <w:spacing w:after="200" w:line="360" w:lineRule="auto"/>
         <w:rPr>
           <w:rFonts w:ascii="Helvetica" w:hAnsi="Helvetica"/>
         </w:rPr>
@@ -2639,7 +4160,7 @@
         </w:numPr>
         <w:autoSpaceDE/>
         <w:autoSpaceDN/>
-        <w:spacing w:after="200" w:line="276" w:lineRule="auto"/>
+        <w:spacing w:after="200" w:line="360" w:lineRule="auto"/>
         <w:rPr>
           <w:rFonts w:ascii="Helvetica" w:hAnsi="Helvetica"/>
         </w:rPr>
@@ -2660,7 +4181,7 @@
         </w:numPr>
         <w:autoSpaceDE/>
         <w:autoSpaceDN/>
-        <w:spacing w:after="200" w:line="276" w:lineRule="auto"/>
+        <w:spacing w:after="200" w:line="360" w:lineRule="auto"/>
         <w:rPr>
           <w:rFonts w:ascii="Helvetica" w:hAnsi="Helvetica"/>
         </w:rPr>
@@ -2681,16 +4202,15 @@
         </w:numPr>
         <w:autoSpaceDE/>
         <w:autoSpaceDN/>
-        <w:spacing w:after="200" w:line="276" w:lineRule="auto"/>
-        <w:rPr>
-          <w:rFonts w:ascii="Helvetica" w:hAnsi="Helvetica"/>
-        </w:rPr>
-      </w:pPr>
-      <w:r>
-        <w:rPr>
-          <w:rFonts w:ascii="Helvetica" w:hAnsi="Helvetica"/>
-        </w:rPr>
-        <w:lastRenderedPageBreak/>
+        <w:spacing w:after="200" w:line="360" w:lineRule="auto"/>
+        <w:rPr>
+          <w:rFonts w:ascii="Helvetica" w:hAnsi="Helvetica"/>
+        </w:rPr>
+      </w:pPr>
+      <w:r>
+        <w:rPr>
+          <w:rFonts w:ascii="Helvetica" w:hAnsi="Helvetica"/>
+        </w:rPr>
         <w:t>Frihet</w:t>
       </w:r>
     </w:p>
@@ -2703,7 +4223,7 @@
         </w:numPr>
         <w:autoSpaceDE/>
         <w:autoSpaceDN/>
-        <w:spacing w:after="200" w:line="276" w:lineRule="auto"/>
+        <w:spacing w:after="200" w:line="360" w:lineRule="auto"/>
         <w:rPr>
           <w:rFonts w:ascii="Helvetica" w:hAnsi="Helvetica"/>
         </w:rPr>
@@ -2724,7 +4244,7 @@
         </w:numPr>
         <w:autoSpaceDE/>
         <w:autoSpaceDN/>
-        <w:spacing w:after="200" w:line="276" w:lineRule="auto"/>
+        <w:spacing w:after="200" w:line="360" w:lineRule="auto"/>
         <w:rPr>
           <w:rFonts w:ascii="Helvetica" w:hAnsi="Helvetica"/>
         </w:rPr>
@@ -2745,7 +4265,7 @@
         </w:numPr>
         <w:autoSpaceDE/>
         <w:autoSpaceDN/>
-        <w:spacing w:after="200" w:line="276" w:lineRule="auto"/>
+        <w:spacing w:after="200" w:line="360" w:lineRule="auto"/>
         <w:rPr>
           <w:rFonts w:ascii="Helvetica" w:hAnsi="Helvetica"/>
         </w:rPr>
@@ -2766,7 +4286,7 @@
         </w:numPr>
         <w:autoSpaceDE/>
         <w:autoSpaceDN/>
-        <w:spacing w:after="200" w:line="276" w:lineRule="auto"/>
+        <w:spacing w:after="200" w:line="360" w:lineRule="auto"/>
         <w:rPr>
           <w:rFonts w:ascii="Helvetica" w:hAnsi="Helvetica"/>
         </w:rPr>
@@ -2787,7 +4307,7 @@
         </w:numPr>
         <w:autoSpaceDE/>
         <w:autoSpaceDN/>
-        <w:spacing w:after="200" w:line="276" w:lineRule="auto"/>
+        <w:spacing w:after="200" w:line="360" w:lineRule="auto"/>
         <w:rPr>
           <w:rFonts w:ascii="Helvetica" w:hAnsi="Helvetica"/>
         </w:rPr>
@@ -2808,7 +4328,7 @@
         </w:numPr>
         <w:autoSpaceDE/>
         <w:autoSpaceDN/>
-        <w:spacing w:after="200" w:line="276" w:lineRule="auto"/>
+        <w:spacing w:after="200" w:line="360" w:lineRule="auto"/>
         <w:rPr>
           <w:rFonts w:ascii="Helvetica" w:hAnsi="Helvetica"/>
         </w:rPr>
@@ -2829,7 +4349,7 @@
         </w:numPr>
         <w:autoSpaceDE/>
         <w:autoSpaceDN/>
-        <w:spacing w:after="200" w:line="276" w:lineRule="auto"/>
+        <w:spacing w:after="200" w:line="360" w:lineRule="auto"/>
         <w:rPr>
           <w:rFonts w:ascii="Helvetica" w:hAnsi="Helvetica"/>
         </w:rPr>
@@ -2850,7 +4370,7 @@
         </w:numPr>
         <w:autoSpaceDE/>
         <w:autoSpaceDN/>
-        <w:spacing w:after="200" w:line="276" w:lineRule="auto"/>
+        <w:spacing w:after="200" w:line="360" w:lineRule="auto"/>
         <w:rPr>
           <w:rFonts w:ascii="Helvetica" w:hAnsi="Helvetica"/>
         </w:rPr>
@@ -2871,44 +4391,16 @@
         </w:numPr>
         <w:autoSpaceDE/>
         <w:autoSpaceDN/>
-        <w:spacing w:after="200" w:line="276" w:lineRule="auto"/>
-        <w:rPr>
-          <w:rFonts w:ascii="Helvetica" w:hAnsi="Helvetica"/>
-        </w:rPr>
-      </w:pPr>
-      <w:r>
-        <w:rPr>
-          <w:rFonts w:ascii="Helvetica" w:hAnsi="Helvetica"/>
-        </w:rPr>
-        <w:t xml:space="preserve">Info venstre, valg høyre, øyet </w:t>
-      </w:r>
-      <w:proofErr w:type="spellStart"/>
-      <w:r>
-        <w:rPr>
-          <w:rFonts w:ascii="Helvetica" w:hAnsi="Helvetica"/>
-        </w:rPr>
-        <w:t>bevegerseg</w:t>
-      </w:r>
-      <w:proofErr w:type="spellEnd"/>
-      <w:r>
-        <w:rPr>
-          <w:rFonts w:ascii="Helvetica" w:hAnsi="Helvetica"/>
-        </w:rPr>
-        <w:t xml:space="preserve"> øverst og nedover fra venstre til høyre, info til venstre, valg videre/knapper </w:t>
-      </w:r>
-      <w:proofErr w:type="spellStart"/>
-      <w:r>
-        <w:rPr>
-          <w:rFonts w:ascii="Helvetica" w:hAnsi="Helvetica"/>
-        </w:rPr>
-        <w:t>påhøyre</w:t>
-      </w:r>
-      <w:proofErr w:type="spellEnd"/>
-      <w:r>
-        <w:rPr>
-          <w:rFonts w:ascii="Helvetica" w:hAnsi="Helvetica"/>
-        </w:rPr>
-        <w:t xml:space="preserve"> side, og i tilfeller der det er flere valg, er de viktigste valgene lagt til venstre</w:t>
+        <w:spacing w:after="200" w:line="360" w:lineRule="auto"/>
+        <w:rPr>
+          <w:rFonts w:ascii="Helvetica" w:hAnsi="Helvetica"/>
+        </w:rPr>
+      </w:pPr>
+      <w:r>
+        <w:rPr>
+          <w:rFonts w:ascii="Helvetica" w:hAnsi="Helvetica"/>
+        </w:rPr>
+        <w:t>Info venstre, valg høyre, øyet bevegerseg øverst og nedover fra venstre til høyre, info til venstre, valg videre/knapper påhøyre side, og i tilfeller der det er flere valg, er de viktigste valgene lagt til venstre</w:t>
       </w:r>
     </w:p>
     <w:p>
@@ -2920,7 +4412,7 @@
         </w:numPr>
         <w:autoSpaceDE/>
         <w:autoSpaceDN/>
-        <w:spacing w:after="200" w:line="276" w:lineRule="auto"/>
+        <w:spacing w:after="200" w:line="360" w:lineRule="auto"/>
         <w:rPr>
           <w:rFonts w:ascii="Helvetica" w:hAnsi="Helvetica"/>
         </w:rPr>
@@ -2941,30 +4433,16 @@
         </w:numPr>
         <w:autoSpaceDE/>
         <w:autoSpaceDN/>
-        <w:spacing w:after="200" w:line="276" w:lineRule="auto"/>
-        <w:rPr>
-          <w:rFonts w:ascii="Helvetica" w:hAnsi="Helvetica"/>
-        </w:rPr>
-      </w:pPr>
-      <w:r>
-        <w:rPr>
-          <w:rFonts w:ascii="Helvetica" w:hAnsi="Helvetica"/>
-        </w:rPr>
-        <w:t xml:space="preserve">Tiltrekkende, moderne stil som skaper interesse(tenk teknologi- og </w:t>
-      </w:r>
-      <w:proofErr w:type="spellStart"/>
-      <w:r>
-        <w:rPr>
-          <w:rFonts w:ascii="Helvetica" w:hAnsi="Helvetica"/>
-        </w:rPr>
-        <w:t>kunstbasert</w:t>
-      </w:r>
-      <w:proofErr w:type="spellEnd"/>
-      <w:r>
-        <w:rPr>
-          <w:rFonts w:ascii="Helvetica" w:hAnsi="Helvetica"/>
-        </w:rPr>
-        <w:t xml:space="preserve"> målgruppe)</w:t>
+        <w:spacing w:after="200" w:line="360" w:lineRule="auto"/>
+        <w:rPr>
+          <w:rFonts w:ascii="Helvetica" w:hAnsi="Helvetica"/>
+        </w:rPr>
+      </w:pPr>
+      <w:r>
+        <w:rPr>
+          <w:rFonts w:ascii="Helvetica" w:hAnsi="Helvetica"/>
+        </w:rPr>
+        <w:t>Tiltrekkende, moderne stil som skaper interesse(tenk teknologi- og kunstbasert målgruppe)</w:t>
       </w:r>
     </w:p>
     <w:p>
@@ -2976,59 +4454,99 @@
         </w:numPr>
         <w:autoSpaceDE/>
         <w:autoSpaceDN/>
-        <w:spacing w:after="200" w:line="276" w:lineRule="auto"/>
-        <w:rPr>
-          <w:rFonts w:ascii="Helvetica" w:hAnsi="Helvetica"/>
-        </w:rPr>
-      </w:pPr>
-      <w:proofErr w:type="spellStart"/>
+        <w:spacing w:after="200" w:line="360" w:lineRule="auto"/>
+        <w:rPr>
+          <w:rFonts w:ascii="Helvetica" w:hAnsi="Helvetica"/>
+        </w:rPr>
+      </w:pPr>
       <w:r>
         <w:rPr>
           <w:rFonts w:ascii="Helvetica" w:hAnsi="Helvetica"/>
         </w:rPr>
         <w:t>Minimialistisk</w:t>
       </w:r>
-      <w:proofErr w:type="spellEnd"/>
     </w:p>
     <w:p>
       <w:pPr>
         <w:autoSpaceDE/>
         <w:autoSpaceDN/>
-        <w:spacing w:after="200" w:line="276" w:lineRule="auto"/>
+        <w:spacing w:after="200" w:line="360" w:lineRule="auto"/>
         <w:rPr>
           <w:rFonts w:ascii="Helvetica" w:hAnsi="Helvetica"/>
           <w:b/>
         </w:rPr>
       </w:pPr>
-      <w:bookmarkStart w:id="0" w:name="_GoBack"/>
       <w:r>
         <w:rPr>
           <w:rFonts w:ascii="Helvetica" w:hAnsi="Helvetica"/>
           <w:b/>
-          <w:noProof/>
-          <w:lang w:val="en-US" w:eastAsia="en-US"/>
+        </w:rPr>
+        <w:t>Skisse av konseptet</w:t>
+      </w:r>
+    </w:p>
+    <w:p>
+      <w:pPr>
+        <w:autoSpaceDE/>
+        <w:autoSpaceDN/>
+        <w:spacing w:after="200" w:line="360" w:lineRule="auto"/>
+        <w:rPr>
+          <w:rFonts w:ascii="Helvetica" w:hAnsi="Helvetica"/>
+          <w:b/>
+        </w:rPr>
+      </w:pPr>
+      <w:r>
+        <w:rPr>
+          <w:rFonts w:ascii="Helvetica" w:hAnsi="Helvetica"/>
+          <w:b/>
+        </w:rPr>
+        <w:t>Figur 1 – Forside</w:t>
+      </w:r>
+      <w:r>
+        <w:rPr>
+          <w:rFonts w:ascii="Helvetica" w:hAnsi="Helvetica"/>
+          <w:b/>
+        </w:rPr>
+        <w:t xml:space="preserve"> Iterasjon 1</w:t>
+      </w:r>
+      <w:bookmarkStart w:id="9" w:name="_GoBack"/>
+      <w:bookmarkEnd w:id="9"/>
+    </w:p>
+    <w:p>
+      <w:pPr>
+        <w:autoSpaceDE/>
+        <w:autoSpaceDN/>
+        <w:spacing w:after="200" w:line="360" w:lineRule="auto"/>
+        <w:rPr>
+          <w:rFonts w:ascii="Helvetica" w:hAnsi="Helvetica"/>
+          <w:b/>
+        </w:rPr>
+      </w:pPr>
+      <w:r>
+        <w:rPr>
+          <w:rFonts w:ascii="Helvetica" w:hAnsi="Helvetica"/>
+          <w:lang w:eastAsia="en-US"/>
         </w:rPr>
         <w:drawing>
-          <wp:anchor distT="0" distB="0" distL="114300" distR="114300" simplePos="0" relativeHeight="251658240" behindDoc="0" locked="0" layoutInCell="1" allowOverlap="1" wp14:anchorId="5F3AD1FE" wp14:editId="7D6D258E">
+          <wp:anchor distT="0" distB="0" distL="114300" distR="114300" simplePos="0" relativeHeight="251658240" behindDoc="0" locked="0" layoutInCell="1" allowOverlap="1" wp14:anchorId="5C6A78F5" wp14:editId="2F0DBF0E">
             <wp:simplePos x="0" y="0"/>
             <wp:positionH relativeFrom="column">
-              <wp:posOffset>-914400</wp:posOffset>
+              <wp:posOffset>-304800</wp:posOffset>
             </wp:positionH>
             <wp:positionV relativeFrom="paragraph">
-              <wp:posOffset>273685</wp:posOffset>
+              <wp:posOffset>200025</wp:posOffset>
             </wp:positionV>
-            <wp:extent cx="7086600" cy="5867400"/>
+            <wp:extent cx="6172200" cy="4343400"/>
             <wp:effectExtent l="0" t="0" r="0" b="0"/>
             <wp:wrapTight wrapText="bothSides">
               <wp:wrapPolygon edited="0">
                 <wp:start x="0" y="0"/>
-                <wp:lineTo x="0" y="21506"/>
-                <wp:lineTo x="21523" y="21506"/>
-                <wp:lineTo x="21523" y="0"/>
+                <wp:lineTo x="0" y="21474"/>
+                <wp:lineTo x="21511" y="21474"/>
+                <wp:lineTo x="21511" y="0"/>
                 <wp:lineTo x="0" y="0"/>
               </wp:wrapPolygon>
             </wp:wrapTight>
-            <wp:docPr id="2" name="Picture 2" descr="Macintosh HD:Users:naugern:Git:PJ2100-Gruppe21:prototype:img:Forside.png"/>
+            <wp:docPr id="3" name="Picture 3" descr="Macintosh HD:Users:naugern:Git:PJ2100-Gruppe21:prototype:img:Forside 1.png"/>
             <wp:cNvGraphicFramePr>
               <a:graphicFrameLocks xmlns:a="http://schemas.openxmlformats.org/drawingml/2006/main" noChangeAspect="1"/>
             </wp:cNvGraphicFramePr>
@@ -3036,13 +4554,13 @@
               <a:graphicData uri="http://schemas.openxmlformats.org/drawingml/2006/picture">
                 <pic:pic xmlns:pic="http://schemas.openxmlformats.org/drawingml/2006/picture">
                   <pic:nvPicPr>
-                    <pic:cNvPr id="0" name="Picture 1" descr="Macintosh HD:Users:naugern:Git:PJ2100-Gruppe21:prototype:img:Forside.png"/>
+                    <pic:cNvPr id="0" name="Picture 1" descr="Macintosh HD:Users:naugern:Git:PJ2100-Gruppe21:prototype:img:Forside 1.png"/>
                     <pic:cNvPicPr>
                       <a:picLocks noChangeAspect="1" noChangeArrowheads="1"/>
                     </pic:cNvPicPr>
                   </pic:nvPicPr>
                   <pic:blipFill>
-                    <a:blip r:embed="rId9">
+                    <a:blip r:embed="rId17">
                       <a:extLst>
                         <a:ext uri="{28A0092B-C50C-407E-A947-70E740481C1C}">
                           <a14:useLocalDpi xmlns:a14="http://schemas.microsoft.com/office/drawing/2010/main" val="0"/>
@@ -3057,7 +4575,7 @@
                   <pic:spPr bwMode="auto">
                     <a:xfrm>
                       <a:off x="0" y="0"/>
-                      <a:ext cx="7086600" cy="5867400"/>
+                      <a:ext cx="6172200" cy="4343400"/>
                     </a:xfrm>
                     <a:prstGeom prst="rect">
                       <a:avLst/>
@@ -3079,49 +4597,52 @@
           </wp:anchor>
         </w:drawing>
       </w:r>
-      <w:bookmarkEnd w:id="0"/>
-      <w:r>
-        <w:rPr>
-          <w:rFonts w:ascii="Helvetica" w:hAnsi="Helvetica"/>
+    </w:p>
+    <w:p>
+      <w:pPr>
+        <w:widowControl w:val="0"/>
+        <w:adjustRightInd w:val="0"/>
+        <w:spacing w:line="360" w:lineRule="auto"/>
+        <w:rPr>
+          <w:rFonts w:ascii="Helvetica" w:hAnsi="Helvetica" w:cs="Calibri"/>
           <w:b/>
-        </w:rPr>
-        <w:t>Figur 1 – Forside</w:t>
-      </w:r>
-    </w:p>
-    <w:p>
-      <w:pPr>
-        <w:autoSpaceDE/>
-        <w:autoSpaceDN/>
-        <w:spacing w:after="200" w:line="276" w:lineRule="auto"/>
-        <w:rPr>
-          <w:rFonts w:ascii="Helvetica" w:hAnsi="Helvetica"/>
-          <w:b/>
-        </w:rPr>
-      </w:pPr>
-    </w:p>
-    <w:p>
-      <w:pPr>
-        <w:rPr>
-          <w:rFonts w:ascii="Helvetica" w:hAnsi="Helvetica"/>
-        </w:rPr>
-      </w:pPr>
-    </w:p>
-    <w:p>
-      <w:pPr>
-        <w:rPr>
-          <w:rFonts w:ascii="Helvetica" w:hAnsi="Helvetica"/>
-        </w:rPr>
-      </w:pPr>
-    </w:p>
-    <w:p>
-      <w:pPr>
-        <w:rPr>
-          <w:rFonts w:ascii="Helvetica" w:hAnsi="Helvetica"/>
-        </w:rPr>
-      </w:pPr>
-    </w:p>
-    <w:p>
-      <w:pPr>
+          <w:bCs/>
+          <w:color w:val="FABF8F"/>
+          <w:spacing w:val="10"/>
+          <w:kern w:val="1"/>
+          <w:sz w:val="52"/>
+          <w:szCs w:val="52"/>
+          <w:lang w:eastAsia="en-US"/>
+        </w:rPr>
+      </w:pPr>
+    </w:p>
+    <w:p>
+      <w:pPr>
+        <w:spacing w:line="360" w:lineRule="auto"/>
+        <w:rPr>
+          <w:rFonts w:ascii="Helvetica" w:hAnsi="Helvetica"/>
+        </w:rPr>
+      </w:pPr>
+    </w:p>
+    <w:p>
+      <w:pPr>
+        <w:spacing w:line="360" w:lineRule="auto"/>
+        <w:rPr>
+          <w:rFonts w:ascii="Helvetica" w:hAnsi="Helvetica"/>
+        </w:rPr>
+      </w:pPr>
+    </w:p>
+    <w:p>
+      <w:pPr>
+        <w:spacing w:line="360" w:lineRule="auto"/>
+        <w:rPr>
+          <w:rFonts w:ascii="Helvetica" w:hAnsi="Helvetica"/>
+        </w:rPr>
+      </w:pPr>
+    </w:p>
+    <w:p>
+      <w:pPr>
+        <w:spacing w:line="360" w:lineRule="auto"/>
         <w:rPr>
           <w:rFonts w:ascii="Helvetica" w:hAnsi="Helvetica"/>
         </w:rPr>
@@ -3134,20 +4655,24 @@
           <w:ilvl w:val="0"/>
           <w:numId w:val="22"/>
         </w:numPr>
+        <w:spacing w:line="360" w:lineRule="auto"/>
         <w:rPr>
           <w:rFonts w:ascii="Helvetica" w:hAnsi="Helvetica" w:cstheme="majorHAnsi"/>
         </w:rPr>
       </w:pPr>
+      <w:bookmarkStart w:id="10" w:name="_Toc287777212"/>
       <w:r>
         <w:rPr>
           <w:rFonts w:ascii="Helvetica" w:hAnsi="Helvetica" w:cstheme="majorHAnsi"/>
         </w:rPr>
         <w:t>Utviklingsfasen</w:t>
       </w:r>
+      <w:bookmarkEnd w:id="10"/>
     </w:p>
     <w:p>
       <w:pPr>
         <w:pStyle w:val="Heading2"/>
+        <w:spacing w:line="360" w:lineRule="auto"/>
         <w:rPr>
           <w:rFonts w:ascii="Helvetica" w:hAnsi="Helvetica" w:cstheme="majorHAnsi"/>
         </w:rPr>
@@ -3160,20 +4685,24 @@
           <w:ilvl w:val="0"/>
           <w:numId w:val="22"/>
         </w:numPr>
+        <w:spacing w:line="360" w:lineRule="auto"/>
         <w:rPr>
           <w:rFonts w:ascii="Helvetica" w:hAnsi="Helvetica" w:cstheme="majorHAnsi"/>
         </w:rPr>
       </w:pPr>
+      <w:bookmarkStart w:id="11" w:name="_Toc287777213"/>
       <w:r>
         <w:rPr>
           <w:rFonts w:ascii="Helvetica" w:hAnsi="Helvetica" w:cstheme="majorHAnsi"/>
         </w:rPr>
         <w:t>Stabiliseringsfasen</w:t>
       </w:r>
+      <w:bookmarkEnd w:id="11"/>
     </w:p>
     <w:p>
       <w:pPr>
         <w:pStyle w:val="Heading2"/>
+        <w:spacing w:line="360" w:lineRule="auto"/>
         <w:rPr>
           <w:rFonts w:ascii="Helvetica" w:hAnsi="Helvetica" w:cstheme="majorHAnsi"/>
         </w:rPr>
@@ -3186,20 +4715,24 @@
           <w:ilvl w:val="0"/>
           <w:numId w:val="22"/>
         </w:numPr>
+        <w:spacing w:line="360" w:lineRule="auto"/>
         <w:rPr>
           <w:rFonts w:ascii="Helvetica" w:hAnsi="Helvetica" w:cstheme="majorHAnsi"/>
         </w:rPr>
       </w:pPr>
+      <w:bookmarkStart w:id="12" w:name="_Toc287777214"/>
       <w:r>
         <w:rPr>
           <w:rFonts w:ascii="Helvetica" w:hAnsi="Helvetica" w:cstheme="majorHAnsi"/>
         </w:rPr>
         <w:t>Utrullingsfasen</w:t>
       </w:r>
+      <w:bookmarkEnd w:id="12"/>
     </w:p>
     <w:p>
       <w:pPr>
         <w:pStyle w:val="Heading2"/>
+        <w:spacing w:line="360" w:lineRule="auto"/>
         <w:rPr>
           <w:rFonts w:ascii="Helvetica" w:hAnsi="Helvetica" w:cstheme="majorHAnsi"/>
         </w:rPr>
@@ -3215,6 +4748,7 @@
     </w:p>
     <w:p>
       <w:pPr>
+        <w:spacing w:line="360" w:lineRule="auto"/>
         <w:rPr>
           <w:rFonts w:ascii="Helvetica" w:hAnsi="Helvetica"/>
         </w:rPr>
@@ -3223,6 +4757,7 @@
     <w:p>
       <w:pPr>
         <w:pStyle w:val="Heading2"/>
+        <w:spacing w:line="360" w:lineRule="auto"/>
         <w:rPr>
           <w:rFonts w:ascii="Helvetica" w:hAnsi="Helvetica" w:cstheme="majorHAnsi"/>
         </w:rPr>
@@ -3231,161 +4766,24 @@
     <w:p>
       <w:pPr>
         <w:pStyle w:val="Heading2"/>
+        <w:spacing w:line="360" w:lineRule="auto"/>
         <w:rPr>
           <w:rFonts w:ascii="Helvetica" w:hAnsi="Helvetica" w:cstheme="majorHAnsi"/>
         </w:rPr>
       </w:pPr>
+      <w:bookmarkStart w:id="13" w:name="_Toc287777215"/>
       <w:r>
         <w:rPr>
           <w:rFonts w:ascii="Helvetica" w:hAnsi="Helvetica" w:cstheme="majorHAnsi"/>
         </w:rPr>
         <w:t>Referanser/litteraturliste</w:t>
       </w:r>
-    </w:p>
-    <w:p>
-      <w:pPr>
-        <w:rPr>
-          <w:rFonts w:ascii="Helvetica" w:hAnsi="Helvetica" w:cstheme="minorHAnsi"/>
-          <w:noProof/>
-          <w:sz w:val="24"/>
-          <w:szCs w:val="22"/>
-          <w:lang w:val="en-US"/>
-        </w:rPr>
-      </w:pPr>
-      <w:bookmarkStart w:id="1" w:name="_ENREF_1"/>
-    </w:p>
-    <w:p>
-      <w:pPr>
-        <w:rPr>
-          <w:rFonts w:ascii="Helvetica" w:hAnsi="Helvetica" w:cstheme="minorHAnsi"/>
-          <w:noProof/>
-          <w:sz w:val="24"/>
-          <w:szCs w:val="22"/>
-          <w:lang w:val="en-US"/>
-        </w:rPr>
-      </w:pPr>
-      <w:r>
-        <w:rPr>
-          <w:rFonts w:ascii="Helvetica" w:hAnsi="Helvetica" w:cstheme="minorHAnsi"/>
-          <w:noProof/>
-          <w:sz w:val="24"/>
-          <w:szCs w:val="22"/>
-          <w:lang w:val="en-US"/>
-        </w:rPr>
-        <w:t xml:space="preserve">Orlikowski, W., and Baroudi, J. J. (1991). “Studying Information Technology in Organizations: Research Approaches and Assumptions.” </w:t>
-      </w:r>
-      <w:r>
-        <w:rPr>
-          <w:rFonts w:ascii="Helvetica" w:hAnsi="Helvetica" w:cstheme="minorHAnsi"/>
-          <w:i/>
-          <w:noProof/>
-          <w:sz w:val="24"/>
-          <w:szCs w:val="22"/>
-          <w:lang w:val="en-US"/>
-        </w:rPr>
-        <w:t>Information Systems Reseach</w:t>
-      </w:r>
-      <w:r>
-        <w:rPr>
-          <w:rFonts w:ascii="Helvetica" w:hAnsi="Helvetica" w:cstheme="minorHAnsi"/>
-          <w:noProof/>
-          <w:sz w:val="24"/>
-          <w:szCs w:val="22"/>
-          <w:lang w:val="en-US"/>
-        </w:rPr>
-        <w:t>, 2(1), pp.1-28.</w:t>
-      </w:r>
-      <w:bookmarkEnd w:id="1"/>
-    </w:p>
-    <w:p>
-      <w:pPr>
-        <w:rPr>
-          <w:rFonts w:ascii="Helvetica" w:hAnsi="Helvetica" w:cstheme="minorHAnsi"/>
-          <w:noProof/>
-          <w:sz w:val="24"/>
-          <w:szCs w:val="22"/>
-          <w:lang w:val="en-US"/>
-        </w:rPr>
-      </w:pPr>
-      <w:bookmarkStart w:id="2" w:name="_ENREF_2"/>
-    </w:p>
-    <w:p>
-      <w:pPr>
-        <w:rPr>
-          <w:rFonts w:ascii="Helvetica" w:hAnsi="Helvetica" w:cstheme="minorHAnsi"/>
-          <w:noProof/>
-          <w:sz w:val="24"/>
-          <w:szCs w:val="22"/>
-          <w:lang w:val="en-US"/>
-        </w:rPr>
-      </w:pPr>
-      <w:r>
-        <w:rPr>
-          <w:rFonts w:ascii="Helvetica" w:hAnsi="Helvetica" w:cstheme="minorHAnsi"/>
-          <w:noProof/>
-          <w:sz w:val="24"/>
-          <w:szCs w:val="22"/>
-          <w:lang w:val="en-US"/>
-        </w:rPr>
-        <w:t xml:space="preserve">Rainer, R. K., and Cegielski, C. G. (2011). </w:t>
-      </w:r>
-      <w:r>
-        <w:rPr>
-          <w:rFonts w:ascii="Helvetica" w:hAnsi="Helvetica" w:cstheme="minorHAnsi"/>
-          <w:i/>
-          <w:noProof/>
-          <w:sz w:val="24"/>
-          <w:szCs w:val="22"/>
-          <w:lang w:val="en-US"/>
-        </w:rPr>
-        <w:t>Introduction to Information Systems</w:t>
-      </w:r>
-      <w:r>
-        <w:rPr>
-          <w:rFonts w:ascii="Helvetica" w:hAnsi="Helvetica" w:cstheme="minorHAnsi"/>
-          <w:noProof/>
-          <w:sz w:val="24"/>
-          <w:szCs w:val="22"/>
-          <w:lang w:val="en-US"/>
-        </w:rPr>
-        <w:t>: Wiley.</w:t>
-      </w:r>
-      <w:bookmarkEnd w:id="2"/>
-      <w:r>
-        <w:rPr>
-          <w:rFonts w:ascii="Helvetica" w:hAnsi="Helvetica" w:cstheme="minorHAnsi"/>
-          <w:noProof/>
-          <w:sz w:val="24"/>
-          <w:szCs w:val="22"/>
-          <w:lang w:val="en-US"/>
-        </w:rPr>
-        <w:t xml:space="preserve"> 3</w:t>
-      </w:r>
-      <w:r>
-        <w:rPr>
-          <w:rFonts w:ascii="Helvetica" w:hAnsi="Helvetica" w:cstheme="minorHAnsi"/>
-          <w:noProof/>
-          <w:sz w:val="24"/>
-          <w:szCs w:val="22"/>
-          <w:vertAlign w:val="superscript"/>
-          <w:lang w:val="en-US"/>
-        </w:rPr>
-        <w:t>rd</w:t>
-      </w:r>
-      <w:r>
-        <w:rPr>
-          <w:rFonts w:ascii="Helvetica" w:hAnsi="Helvetica" w:cstheme="minorHAnsi"/>
-          <w:noProof/>
-          <w:sz w:val="24"/>
-          <w:szCs w:val="22"/>
-          <w:lang w:val="en-US"/>
-        </w:rPr>
-        <w:t xml:space="preserve"> Edition</w:t>
-      </w:r>
+      <w:bookmarkEnd w:id="13"/>
     </w:p>
     <w:p>
       <w:pPr>
         <w:pStyle w:val="Heading2"/>
+        <w:spacing w:line="360" w:lineRule="auto"/>
         <w:rPr>
           <w:rFonts w:ascii="Helvetica" w:hAnsi="Helvetica" w:cstheme="majorHAnsi"/>
         </w:rPr>
@@ -3394,20 +4792,24 @@
     <w:p>
       <w:pPr>
         <w:pStyle w:val="Heading2"/>
+        <w:spacing w:line="360" w:lineRule="auto"/>
         <w:rPr>
           <w:rFonts w:ascii="Helvetica" w:hAnsi="Helvetica" w:cstheme="majorHAnsi"/>
         </w:rPr>
       </w:pPr>
+      <w:bookmarkStart w:id="14" w:name="_Toc287777216"/>
       <w:r>
         <w:rPr>
           <w:rFonts w:ascii="Helvetica" w:hAnsi="Helvetica" w:cstheme="majorHAnsi"/>
         </w:rPr>
         <w:t>Vedlegg</w:t>
       </w:r>
+      <w:bookmarkEnd w:id="14"/>
     </w:p>
     <w:p>
       <w:pPr>
         <w:pStyle w:val="Heading5"/>
+        <w:spacing w:line="360" w:lineRule="auto"/>
         <w:rPr>
           <w:rFonts w:ascii="Helvetica" w:hAnsi="Helvetica" w:cstheme="majorHAnsi"/>
         </w:rPr>
@@ -3420,13 +4822,13 @@
           <w:ilvl w:val="0"/>
           <w:numId w:val="23"/>
         </w:numPr>
+        <w:spacing w:line="360" w:lineRule="auto"/>
         <w:rPr>
           <w:rFonts w:ascii="Helvetica" w:hAnsi="Helvetica" w:cstheme="majorHAnsi"/>
           <w:b w:val="0"/>
           <w:sz w:val="24"/>
         </w:rPr>
       </w:pPr>
-      <w:proofErr w:type="spellStart"/>
       <w:r>
         <w:rPr>
           <w:rFonts w:ascii="Helvetica" w:hAnsi="Helvetica" w:cstheme="majorHAnsi"/>
@@ -3435,7 +4837,6 @@
         </w:rPr>
         <w:t>Gruppekontrakt</w:t>
       </w:r>
-      <w:proofErr w:type="spellEnd"/>
     </w:p>
     <w:p>
       <w:pPr>
@@ -3444,13 +4845,13 @@
           <w:ilvl w:val="0"/>
           <w:numId w:val="23"/>
         </w:numPr>
+        <w:spacing w:line="360" w:lineRule="auto"/>
         <w:rPr>
           <w:rFonts w:ascii="Helvetica" w:hAnsi="Helvetica" w:cstheme="majorHAnsi"/>
           <w:b w:val="0"/>
           <w:sz w:val="24"/>
         </w:rPr>
       </w:pPr>
-      <w:proofErr w:type="spellStart"/>
       <w:r>
         <w:rPr>
           <w:rFonts w:ascii="Helvetica" w:hAnsi="Helvetica" w:cstheme="majorHAnsi"/>
@@ -3459,7 +4860,6 @@
         </w:rPr>
         <w:t>Risikoplan</w:t>
       </w:r>
-      <w:proofErr w:type="spellEnd"/>
       <w:r>
         <w:rPr>
           <w:rFonts w:ascii="Helvetica" w:hAnsi="Helvetica" w:cstheme="majorHAnsi"/>
@@ -3476,6 +4876,7 @@
           <w:ilvl w:val="0"/>
           <w:numId w:val="23"/>
         </w:numPr>
+        <w:spacing w:line="360" w:lineRule="auto"/>
         <w:rPr>
           <w:rFonts w:ascii="Helvetica" w:hAnsi="Helvetica" w:cstheme="majorHAnsi"/>
           <w:b w:val="0"/>
@@ -3498,6 +4899,7 @@
           <w:ilvl w:val="0"/>
           <w:numId w:val="23"/>
         </w:numPr>
+        <w:spacing w:line="360" w:lineRule="auto"/>
         <w:rPr>
           <w:rFonts w:ascii="Helvetica" w:hAnsi="Helvetica" w:cstheme="majorHAnsi"/>
           <w:b w:val="0"/>
@@ -3520,6 +4922,7 @@
           <w:ilvl w:val="0"/>
           <w:numId w:val="23"/>
         </w:numPr>
+        <w:spacing w:line="360" w:lineRule="auto"/>
         <w:rPr>
           <w:rFonts w:ascii="Helvetica" w:hAnsi="Helvetica" w:cstheme="majorHAnsi"/>
           <w:b w:val="0"/>
@@ -3542,6 +4945,7 @@
           <w:ilvl w:val="0"/>
           <w:numId w:val="23"/>
         </w:numPr>
+        <w:spacing w:line="360" w:lineRule="auto"/>
         <w:rPr>
           <w:rFonts w:ascii="Helvetica" w:hAnsi="Helvetica" w:cstheme="majorHAnsi"/>
           <w:b w:val="0"/>
@@ -3564,6 +4968,7 @@
           <w:ilvl w:val="0"/>
           <w:numId w:val="23"/>
         </w:numPr>
+        <w:spacing w:line="360" w:lineRule="auto"/>
         <w:rPr>
           <w:rFonts w:ascii="Helvetica" w:hAnsi="Helvetica" w:cstheme="majorHAnsi"/>
           <w:b w:val="0"/>
@@ -3576,18 +4981,8 @@
           <w:b w:val="0"/>
           <w:sz w:val="24"/>
         </w:rPr>
-        <w:t xml:space="preserve">Utskrift </w:t>
-      </w:r>
-      <w:proofErr w:type="spellStart"/>
-      <w:r>
-        <w:rPr>
-          <w:rFonts w:ascii="Helvetica" w:hAnsi="Helvetica" w:cstheme="majorHAnsi"/>
-          <w:b w:val="0"/>
-          <w:sz w:val="24"/>
-        </w:rPr>
-        <w:t>Git</w:t>
-      </w:r>
-      <w:proofErr w:type="spellEnd"/>
+        <w:t>Utskrift Git</w:t>
+      </w:r>
     </w:p>
     <w:p>
       <w:pPr>
@@ -3596,6 +4991,7 @@
           <w:ilvl w:val="0"/>
           <w:numId w:val="23"/>
         </w:numPr>
+        <w:spacing w:line="360" w:lineRule="auto"/>
         <w:rPr>
           <w:rFonts w:ascii="Helvetica" w:hAnsi="Helvetica" w:cstheme="majorHAnsi"/>
           <w:b w:val="0"/>
@@ -3618,6 +5014,7 @@
           <w:ilvl w:val="0"/>
           <w:numId w:val="23"/>
         </w:numPr>
+        <w:spacing w:line="360" w:lineRule="auto"/>
         <w:rPr>
           <w:rFonts w:ascii="Helvetica" w:hAnsi="Helvetica" w:cstheme="majorHAnsi"/>
           <w:b w:val="0"/>
@@ -3636,6 +5033,7 @@
     <w:p>
       <w:pPr>
         <w:pStyle w:val="Heading5"/>
+        <w:spacing w:line="360" w:lineRule="auto"/>
         <w:rPr>
           <w:rFonts w:ascii="Helvetica" w:hAnsi="Helvetica" w:cstheme="majorHAnsi"/>
         </w:rPr>
@@ -3643,18 +5041,19 @@
     </w:p>
     <w:p>
       <w:pPr>
+        <w:spacing w:line="360" w:lineRule="auto"/>
         <w:rPr>
           <w:rFonts w:ascii="Helvetica" w:hAnsi="Helvetica"/>
         </w:rPr>
       </w:pPr>
     </w:p>
     <w:sectPr>
-      <w:headerReference w:type="even" r:id="rId10"/>
-      <w:headerReference w:type="default" r:id="rId11"/>
-      <w:footerReference w:type="even" r:id="rId12"/>
-      <w:footerReference w:type="default" r:id="rId13"/>
-      <w:headerReference w:type="first" r:id="rId14"/>
-      <w:footerReference w:type="first" r:id="rId15"/>
+      <w:headerReference w:type="even" r:id="rId18"/>
+      <w:headerReference w:type="default" r:id="rId19"/>
+      <w:footerReference w:type="even" r:id="rId20"/>
+      <w:footerReference w:type="default" r:id="rId21"/>
+      <w:headerReference w:type="first" r:id="rId22"/>
+      <w:footerReference w:type="first" r:id="rId23"/>
       <w:pgSz w:w="11907" w:h="16840" w:code="9"/>
       <w:pgMar w:top="1134" w:right="1134" w:bottom="1276" w:left="1701" w:header="709" w:footer="709" w:gutter="0"/>
       <w:cols w:space="709"/>
@@ -3706,19 +5105,7 @@
       <w:rPr>
         <w:rFonts w:asciiTheme="majorHAnsi" w:hAnsiTheme="majorHAnsi" w:cs="Arial"/>
       </w:rPr>
-      <w:t>P</w:t>
-    </w:r>
-    <w:r>
-      <w:rPr>
-        <w:rFonts w:asciiTheme="majorHAnsi" w:hAnsiTheme="majorHAnsi" w:cs="Arial"/>
-      </w:rPr>
-      <w:t>J2100 gruppe 21</w:t>
-    </w:r>
-    <w:r>
-      <w:rPr>
-        <w:rFonts w:asciiTheme="majorHAnsi" w:hAnsiTheme="majorHAnsi" w:cs="Arial"/>
-      </w:rPr>
-      <w:t xml:space="preserve"> 2015</w:t>
+      <w:t>PJ2100 gruppe 21 2015</w:t>
     </w:r>
     <w:r>
       <w:rPr>
@@ -3755,7 +5142,7 @@
         <w:rFonts w:asciiTheme="majorHAnsi" w:hAnsiTheme="majorHAnsi" w:cs="Arial"/>
         <w:noProof/>
       </w:rPr>
-      <w:t>4</w:t>
+      <w:t>8</w:t>
     </w:r>
     <w:r>
       <w:rPr>
@@ -4966,6 +6353,93 @@
     </w:lvl>
   </w:abstractNum>
   <w:abstractNum w:abstractNumId="19">
+    <w:nsid w:val="4F4D7DE2"/>
+    <w:multiLevelType w:val="multilevel"/>
+    <w:tmpl w:val="577EFD20"/>
+    <w:lvl w:ilvl="0">
+      <w:start w:val="1"/>
+      <w:numFmt w:val="decimal"/>
+      <w:lvlText w:val="%1."/>
+      <w:lvlJc w:val="left"/>
+      <w:pPr>
+        <w:ind w:left="360" w:hanging="360"/>
+      </w:pPr>
+    </w:lvl>
+    <w:lvl w:ilvl="1">
+      <w:start w:val="1"/>
+      <w:numFmt w:val="decimal"/>
+      <w:pStyle w:val="TOC2"/>
+      <w:lvlText w:val="%1.%2."/>
+      <w:lvlJc w:val="left"/>
+      <w:pPr>
+        <w:ind w:left="792" w:hanging="432"/>
+      </w:pPr>
+    </w:lvl>
+    <w:lvl w:ilvl="2">
+      <w:start w:val="1"/>
+      <w:numFmt w:val="decimal"/>
+      <w:lvlText w:val="%1.%2.%3."/>
+      <w:lvlJc w:val="left"/>
+      <w:pPr>
+        <w:ind w:left="1224" w:hanging="504"/>
+      </w:pPr>
+    </w:lvl>
+    <w:lvl w:ilvl="3">
+      <w:start w:val="1"/>
+      <w:numFmt w:val="decimal"/>
+      <w:lvlText w:val="%1.%2.%3.%4."/>
+      <w:lvlJc w:val="left"/>
+      <w:pPr>
+        <w:ind w:left="1728" w:hanging="648"/>
+      </w:pPr>
+    </w:lvl>
+    <w:lvl w:ilvl="4">
+      <w:start w:val="1"/>
+      <w:numFmt w:val="decimal"/>
+      <w:lvlText w:val="%1.%2.%3.%4.%5."/>
+      <w:lvlJc w:val="left"/>
+      <w:pPr>
+        <w:ind w:left="2232" w:hanging="792"/>
+      </w:pPr>
+    </w:lvl>
+    <w:lvl w:ilvl="5">
+      <w:start w:val="1"/>
+      <w:numFmt w:val="decimal"/>
+      <w:lvlText w:val="%1.%2.%3.%4.%5.%6."/>
+      <w:lvlJc w:val="left"/>
+      <w:pPr>
+        <w:ind w:left="2736" w:hanging="936"/>
+      </w:pPr>
+    </w:lvl>
+    <w:lvl w:ilvl="6">
+      <w:start w:val="1"/>
+      <w:numFmt w:val="decimal"/>
+      <w:lvlText w:val="%1.%2.%3.%4.%5.%6.%7."/>
+      <w:lvlJc w:val="left"/>
+      <w:pPr>
+        <w:ind w:left="3240" w:hanging="1080"/>
+      </w:pPr>
+    </w:lvl>
+    <w:lvl w:ilvl="7">
+      <w:start w:val="1"/>
+      <w:numFmt w:val="decimal"/>
+      <w:lvlText w:val="%1.%2.%3.%4.%5.%6.%7.%8."/>
+      <w:lvlJc w:val="left"/>
+      <w:pPr>
+        <w:ind w:left="3744" w:hanging="1224"/>
+      </w:pPr>
+    </w:lvl>
+    <w:lvl w:ilvl="8">
+      <w:start w:val="1"/>
+      <w:numFmt w:val="decimal"/>
+      <w:lvlText w:val="%1.%2.%3.%4.%5.%6.%7.%8.%9."/>
+      <w:lvlJc w:val="left"/>
+      <w:pPr>
+        <w:ind w:left="4320" w:hanging="1440"/>
+      </w:pPr>
+    </w:lvl>
+  </w:abstractNum>
+  <w:abstractNum w:abstractNumId="20">
     <w:nsid w:val="4FA66C2C"/>
     <w:multiLevelType w:val="singleLevel"/>
     <w:tmpl w:val="54B62236"/>
@@ -4985,7 +6459,7 @@
       </w:rPr>
     </w:lvl>
   </w:abstractNum>
-  <w:abstractNum w:abstractNumId="20">
+  <w:abstractNum w:abstractNumId="21">
     <w:nsid w:val="5E356F32"/>
     <w:multiLevelType w:val="hybridMultilevel"/>
     <w:tmpl w:val="85184DC2"/>
@@ -5074,7 +6548,7 @@
       </w:pPr>
     </w:lvl>
   </w:abstractNum>
-  <w:abstractNum w:abstractNumId="21">
+  <w:abstractNum w:abstractNumId="22">
     <w:nsid w:val="76725523"/>
     <w:multiLevelType w:val="singleLevel"/>
     <w:tmpl w:val="D1C86518"/>
@@ -5094,7 +6568,7 @@
       </w:rPr>
     </w:lvl>
   </w:abstractNum>
-  <w:abstractNum w:abstractNumId="22">
+  <w:abstractNum w:abstractNumId="23">
     <w:nsid w:val="789A6E84"/>
     <w:multiLevelType w:val="hybridMultilevel"/>
     <w:tmpl w:val="E41A4532"/>
@@ -5207,7 +6681,7 @@
       </w:rPr>
     </w:lvl>
   </w:abstractNum>
-  <w:abstractNum w:abstractNumId="23">
+  <w:abstractNum w:abstractNumId="24">
     <w:nsid w:val="78C97E03"/>
     <w:multiLevelType w:val="hybridMultilevel"/>
     <w:tmpl w:val="2E6E908C"/>
@@ -5296,7 +6770,7 @@
       </w:pPr>
     </w:lvl>
   </w:abstractNum>
-  <w:abstractNum w:abstractNumId="24">
+  <w:abstractNum w:abstractNumId="25">
     <w:nsid w:val="7F860005"/>
     <w:multiLevelType w:val="multilevel"/>
     <w:tmpl w:val="F6744078"/>
@@ -5410,10 +6884,10 @@
     </w:lvl>
   </w:abstractNum>
   <w:num w:numId="1">
-    <w:abstractNumId w:val="21"/>
+    <w:abstractNumId w:val="22"/>
   </w:num>
   <w:num w:numId="2">
-    <w:abstractNumId w:val="19"/>
+    <w:abstractNumId w:val="20"/>
   </w:num>
   <w:num w:numId="3">
     <w:abstractNumId w:val="17"/>
@@ -5422,7 +6896,7 @@
     <w:abstractNumId w:val="13"/>
   </w:num>
   <w:num w:numId="5">
-    <w:abstractNumId w:val="24"/>
+    <w:abstractNumId w:val="25"/>
   </w:num>
   <w:num w:numId="6">
     <w:abstractNumId w:val="11"/>
@@ -5461,7 +6935,7 @@
     <w:abstractNumId w:val="12"/>
   </w:num>
   <w:num w:numId="18">
-    <w:abstractNumId w:val="23"/>
+    <w:abstractNumId w:val="24"/>
   </w:num>
   <w:num w:numId="19">
     <w:abstractNumId w:val="15"/>
@@ -5533,7 +7007,7 @@
     </w:lvlOverride>
   </w:num>
   <w:num w:numId="24">
-    <w:abstractNumId w:val="20"/>
+    <w:abstractNumId w:val="21"/>
   </w:num>
   <w:num w:numId="25">
     <w:abstractNumId w:val="14"/>
@@ -5542,7 +7016,10 @@
     <w:abstractNumId w:val="18"/>
   </w:num>
   <w:num w:numId="27">
-    <w:abstractNumId w:val="22"/>
+    <w:abstractNumId w:val="23"/>
+  </w:num>
+  <w:num w:numId="28">
+    <w:abstractNumId w:val="19"/>
   </w:num>
 </w:numbering>
 </file>
@@ -6234,6 +7711,199 @@
       <w:lang w:val="nb-NO" w:eastAsia="nb-NO"/>
     </w:rPr>
   </w:style>
+  <w:style w:type="character" w:styleId="Strong">
+    <w:name w:val="Strong"/>
+    <w:basedOn w:val="DefaultParagraphFont"/>
+    <w:uiPriority w:val="22"/>
+    <w:qFormat/>
+    <w:rsid w:val="00CE4D70"/>
+    <w:rPr>
+      <w:b/>
+      <w:bCs/>
+    </w:rPr>
+  </w:style>
+  <w:style w:type="paragraph" w:styleId="TOCHeading">
+    <w:name w:val="TOC Heading"/>
+    <w:basedOn w:val="Heading1"/>
+    <w:next w:val="Normal"/>
+    <w:uiPriority w:val="39"/>
+    <w:unhideWhenUsed/>
+    <w:qFormat/>
+    <w:rsid w:val="00CE4D70"/>
+    <w:pPr>
+      <w:keepLines/>
+      <w:autoSpaceDE/>
+      <w:autoSpaceDN/>
+      <w:spacing w:before="480" w:line="276" w:lineRule="auto"/>
+      <w:jc w:val="left"/>
+      <w:outlineLvl w:val="9"/>
+    </w:pPr>
+    <w:rPr>
+      <w:rFonts w:asciiTheme="majorHAnsi" w:eastAsiaTheme="majorEastAsia" w:hAnsiTheme="majorHAnsi" w:cstheme="majorBidi"/>
+      <w:color w:val="365F91" w:themeColor="accent1" w:themeShade="BF"/>
+      <w:sz w:val="28"/>
+      <w:szCs w:val="28"/>
+      <w:lang w:val="en-US" w:eastAsia="en-US"/>
+    </w:rPr>
+  </w:style>
+  <w:style w:type="paragraph" w:styleId="TOC2">
+    <w:name w:val="toc 2"/>
+    <w:basedOn w:val="Normal"/>
+    <w:next w:val="Normal"/>
+    <w:autoRedefine/>
+    <w:uiPriority w:val="39"/>
+    <w:unhideWhenUsed/>
+    <w:rsid w:val="0065483E"/>
+    <w:pPr>
+      <w:numPr>
+        <w:ilvl w:val="1"/>
+        <w:numId w:val="28"/>
+      </w:numPr>
+      <w:tabs>
+        <w:tab w:val="right" w:leader="dot" w:pos="9062"/>
+      </w:tabs>
+      <w:spacing w:line="360" w:lineRule="auto"/>
+    </w:pPr>
+    <w:rPr>
+      <w:rFonts w:asciiTheme="minorHAnsi" w:hAnsiTheme="minorHAnsi"/>
+      <w:b/>
+      <w:sz w:val="22"/>
+      <w:szCs w:val="22"/>
+    </w:rPr>
+  </w:style>
+  <w:style w:type="paragraph" w:styleId="TOC1">
+    <w:name w:val="toc 1"/>
+    <w:basedOn w:val="Normal"/>
+    <w:next w:val="Normal"/>
+    <w:autoRedefine/>
+    <w:uiPriority w:val="39"/>
+    <w:semiHidden/>
+    <w:unhideWhenUsed/>
+    <w:rsid w:val="00CE4D70"/>
+    <w:pPr>
+      <w:spacing w:before="120"/>
+    </w:pPr>
+    <w:rPr>
+      <w:rFonts w:asciiTheme="minorHAnsi" w:hAnsiTheme="minorHAnsi"/>
+      <w:b/>
+      <w:sz w:val="24"/>
+      <w:szCs w:val="24"/>
+    </w:rPr>
+  </w:style>
+  <w:style w:type="paragraph" w:styleId="TOC3">
+    <w:name w:val="toc 3"/>
+    <w:basedOn w:val="Normal"/>
+    <w:next w:val="Normal"/>
+    <w:autoRedefine/>
+    <w:uiPriority w:val="39"/>
+    <w:semiHidden/>
+    <w:unhideWhenUsed/>
+    <w:rsid w:val="00CE4D70"/>
+    <w:pPr>
+      <w:ind w:left="400"/>
+    </w:pPr>
+    <w:rPr>
+      <w:rFonts w:asciiTheme="minorHAnsi" w:hAnsiTheme="minorHAnsi"/>
+      <w:sz w:val="22"/>
+      <w:szCs w:val="22"/>
+    </w:rPr>
+  </w:style>
+  <w:style w:type="paragraph" w:styleId="TOC4">
+    <w:name w:val="toc 4"/>
+    <w:basedOn w:val="Normal"/>
+    <w:next w:val="Normal"/>
+    <w:autoRedefine/>
+    <w:uiPriority w:val="39"/>
+    <w:semiHidden/>
+    <w:unhideWhenUsed/>
+    <w:rsid w:val="00CE4D70"/>
+    <w:pPr>
+      <w:ind w:left="600"/>
+    </w:pPr>
+    <w:rPr>
+      <w:rFonts w:asciiTheme="minorHAnsi" w:hAnsiTheme="minorHAnsi"/>
+    </w:rPr>
+  </w:style>
+  <w:style w:type="paragraph" w:styleId="TOC5">
+    <w:name w:val="toc 5"/>
+    <w:basedOn w:val="Normal"/>
+    <w:next w:val="Normal"/>
+    <w:autoRedefine/>
+    <w:uiPriority w:val="39"/>
+    <w:semiHidden/>
+    <w:unhideWhenUsed/>
+    <w:rsid w:val="00CE4D70"/>
+    <w:pPr>
+      <w:ind w:left="800"/>
+    </w:pPr>
+    <w:rPr>
+      <w:rFonts w:asciiTheme="minorHAnsi" w:hAnsiTheme="minorHAnsi"/>
+    </w:rPr>
+  </w:style>
+  <w:style w:type="paragraph" w:styleId="TOC6">
+    <w:name w:val="toc 6"/>
+    <w:basedOn w:val="Normal"/>
+    <w:next w:val="Normal"/>
+    <w:autoRedefine/>
+    <w:uiPriority w:val="39"/>
+    <w:semiHidden/>
+    <w:unhideWhenUsed/>
+    <w:rsid w:val="00CE4D70"/>
+    <w:pPr>
+      <w:ind w:left="1000"/>
+    </w:pPr>
+    <w:rPr>
+      <w:rFonts w:asciiTheme="minorHAnsi" w:hAnsiTheme="minorHAnsi"/>
+    </w:rPr>
+  </w:style>
+  <w:style w:type="paragraph" w:styleId="TOC7">
+    <w:name w:val="toc 7"/>
+    <w:basedOn w:val="Normal"/>
+    <w:next w:val="Normal"/>
+    <w:autoRedefine/>
+    <w:uiPriority w:val="39"/>
+    <w:semiHidden/>
+    <w:unhideWhenUsed/>
+    <w:rsid w:val="00CE4D70"/>
+    <w:pPr>
+      <w:ind w:left="1200"/>
+    </w:pPr>
+    <w:rPr>
+      <w:rFonts w:asciiTheme="minorHAnsi" w:hAnsiTheme="minorHAnsi"/>
+    </w:rPr>
+  </w:style>
+  <w:style w:type="paragraph" w:styleId="TOC8">
+    <w:name w:val="toc 8"/>
+    <w:basedOn w:val="Normal"/>
+    <w:next w:val="Normal"/>
+    <w:autoRedefine/>
+    <w:uiPriority w:val="39"/>
+    <w:semiHidden/>
+    <w:unhideWhenUsed/>
+    <w:rsid w:val="00CE4D70"/>
+    <w:pPr>
+      <w:ind w:left="1400"/>
+    </w:pPr>
+    <w:rPr>
+      <w:rFonts w:asciiTheme="minorHAnsi" w:hAnsiTheme="minorHAnsi"/>
+    </w:rPr>
+  </w:style>
+  <w:style w:type="paragraph" w:styleId="TOC9">
+    <w:name w:val="toc 9"/>
+    <w:basedOn w:val="Normal"/>
+    <w:next w:val="Normal"/>
+    <w:autoRedefine/>
+    <w:uiPriority w:val="39"/>
+    <w:semiHidden/>
+    <w:unhideWhenUsed/>
+    <w:rsid w:val="00CE4D70"/>
+    <w:pPr>
+      <w:ind w:left="1600"/>
+    </w:pPr>
+    <w:rPr>
+      <w:rFonts w:asciiTheme="minorHAnsi" w:hAnsiTheme="minorHAnsi"/>
+    </w:rPr>
+  </w:style>
 </w:styles>
 </file>
 
@@ -6922,6 +8592,199 @@
       <w:sz w:val="24"/>
       <w:szCs w:val="24"/>
       <w:lang w:val="nb-NO" w:eastAsia="nb-NO"/>
+    </w:rPr>
+  </w:style>
+  <w:style w:type="character" w:styleId="Strong">
+    <w:name w:val="Strong"/>
+    <w:basedOn w:val="DefaultParagraphFont"/>
+    <w:uiPriority w:val="22"/>
+    <w:qFormat/>
+    <w:rsid w:val="00CE4D70"/>
+    <w:rPr>
+      <w:b/>
+      <w:bCs/>
+    </w:rPr>
+  </w:style>
+  <w:style w:type="paragraph" w:styleId="TOCHeading">
+    <w:name w:val="TOC Heading"/>
+    <w:basedOn w:val="Heading1"/>
+    <w:next w:val="Normal"/>
+    <w:uiPriority w:val="39"/>
+    <w:unhideWhenUsed/>
+    <w:qFormat/>
+    <w:rsid w:val="00CE4D70"/>
+    <w:pPr>
+      <w:keepLines/>
+      <w:autoSpaceDE/>
+      <w:autoSpaceDN/>
+      <w:spacing w:before="480" w:line="276" w:lineRule="auto"/>
+      <w:jc w:val="left"/>
+      <w:outlineLvl w:val="9"/>
+    </w:pPr>
+    <w:rPr>
+      <w:rFonts w:asciiTheme="majorHAnsi" w:eastAsiaTheme="majorEastAsia" w:hAnsiTheme="majorHAnsi" w:cstheme="majorBidi"/>
+      <w:color w:val="365F91" w:themeColor="accent1" w:themeShade="BF"/>
+      <w:sz w:val="28"/>
+      <w:szCs w:val="28"/>
+      <w:lang w:val="en-US" w:eastAsia="en-US"/>
+    </w:rPr>
+  </w:style>
+  <w:style w:type="paragraph" w:styleId="TOC2">
+    <w:name w:val="toc 2"/>
+    <w:basedOn w:val="Normal"/>
+    <w:next w:val="Normal"/>
+    <w:autoRedefine/>
+    <w:uiPriority w:val="39"/>
+    <w:unhideWhenUsed/>
+    <w:rsid w:val="0065483E"/>
+    <w:pPr>
+      <w:numPr>
+        <w:ilvl w:val="1"/>
+        <w:numId w:val="28"/>
+      </w:numPr>
+      <w:tabs>
+        <w:tab w:val="right" w:leader="dot" w:pos="9062"/>
+      </w:tabs>
+      <w:spacing w:line="360" w:lineRule="auto"/>
+    </w:pPr>
+    <w:rPr>
+      <w:rFonts w:asciiTheme="minorHAnsi" w:hAnsiTheme="minorHAnsi"/>
+      <w:b/>
+      <w:sz w:val="22"/>
+      <w:szCs w:val="22"/>
+    </w:rPr>
+  </w:style>
+  <w:style w:type="paragraph" w:styleId="TOC1">
+    <w:name w:val="toc 1"/>
+    <w:basedOn w:val="Normal"/>
+    <w:next w:val="Normal"/>
+    <w:autoRedefine/>
+    <w:uiPriority w:val="39"/>
+    <w:semiHidden/>
+    <w:unhideWhenUsed/>
+    <w:rsid w:val="00CE4D70"/>
+    <w:pPr>
+      <w:spacing w:before="120"/>
+    </w:pPr>
+    <w:rPr>
+      <w:rFonts w:asciiTheme="minorHAnsi" w:hAnsiTheme="minorHAnsi"/>
+      <w:b/>
+      <w:sz w:val="24"/>
+      <w:szCs w:val="24"/>
+    </w:rPr>
+  </w:style>
+  <w:style w:type="paragraph" w:styleId="TOC3">
+    <w:name w:val="toc 3"/>
+    <w:basedOn w:val="Normal"/>
+    <w:next w:val="Normal"/>
+    <w:autoRedefine/>
+    <w:uiPriority w:val="39"/>
+    <w:semiHidden/>
+    <w:unhideWhenUsed/>
+    <w:rsid w:val="00CE4D70"/>
+    <w:pPr>
+      <w:ind w:left="400"/>
+    </w:pPr>
+    <w:rPr>
+      <w:rFonts w:asciiTheme="minorHAnsi" w:hAnsiTheme="minorHAnsi"/>
+      <w:sz w:val="22"/>
+      <w:szCs w:val="22"/>
+    </w:rPr>
+  </w:style>
+  <w:style w:type="paragraph" w:styleId="TOC4">
+    <w:name w:val="toc 4"/>
+    <w:basedOn w:val="Normal"/>
+    <w:next w:val="Normal"/>
+    <w:autoRedefine/>
+    <w:uiPriority w:val="39"/>
+    <w:semiHidden/>
+    <w:unhideWhenUsed/>
+    <w:rsid w:val="00CE4D70"/>
+    <w:pPr>
+      <w:ind w:left="600"/>
+    </w:pPr>
+    <w:rPr>
+      <w:rFonts w:asciiTheme="minorHAnsi" w:hAnsiTheme="minorHAnsi"/>
+    </w:rPr>
+  </w:style>
+  <w:style w:type="paragraph" w:styleId="TOC5">
+    <w:name w:val="toc 5"/>
+    <w:basedOn w:val="Normal"/>
+    <w:next w:val="Normal"/>
+    <w:autoRedefine/>
+    <w:uiPriority w:val="39"/>
+    <w:semiHidden/>
+    <w:unhideWhenUsed/>
+    <w:rsid w:val="00CE4D70"/>
+    <w:pPr>
+      <w:ind w:left="800"/>
+    </w:pPr>
+    <w:rPr>
+      <w:rFonts w:asciiTheme="minorHAnsi" w:hAnsiTheme="minorHAnsi"/>
+    </w:rPr>
+  </w:style>
+  <w:style w:type="paragraph" w:styleId="TOC6">
+    <w:name w:val="toc 6"/>
+    <w:basedOn w:val="Normal"/>
+    <w:next w:val="Normal"/>
+    <w:autoRedefine/>
+    <w:uiPriority w:val="39"/>
+    <w:semiHidden/>
+    <w:unhideWhenUsed/>
+    <w:rsid w:val="00CE4D70"/>
+    <w:pPr>
+      <w:ind w:left="1000"/>
+    </w:pPr>
+    <w:rPr>
+      <w:rFonts w:asciiTheme="minorHAnsi" w:hAnsiTheme="minorHAnsi"/>
+    </w:rPr>
+  </w:style>
+  <w:style w:type="paragraph" w:styleId="TOC7">
+    <w:name w:val="toc 7"/>
+    <w:basedOn w:val="Normal"/>
+    <w:next w:val="Normal"/>
+    <w:autoRedefine/>
+    <w:uiPriority w:val="39"/>
+    <w:semiHidden/>
+    <w:unhideWhenUsed/>
+    <w:rsid w:val="00CE4D70"/>
+    <w:pPr>
+      <w:ind w:left="1200"/>
+    </w:pPr>
+    <w:rPr>
+      <w:rFonts w:asciiTheme="minorHAnsi" w:hAnsiTheme="minorHAnsi"/>
+    </w:rPr>
+  </w:style>
+  <w:style w:type="paragraph" w:styleId="TOC8">
+    <w:name w:val="toc 8"/>
+    <w:basedOn w:val="Normal"/>
+    <w:next w:val="Normal"/>
+    <w:autoRedefine/>
+    <w:uiPriority w:val="39"/>
+    <w:semiHidden/>
+    <w:unhideWhenUsed/>
+    <w:rsid w:val="00CE4D70"/>
+    <w:pPr>
+      <w:ind w:left="1400"/>
+    </w:pPr>
+    <w:rPr>
+      <w:rFonts w:asciiTheme="minorHAnsi" w:hAnsiTheme="minorHAnsi"/>
+    </w:rPr>
+  </w:style>
+  <w:style w:type="paragraph" w:styleId="TOC9">
+    <w:name w:val="toc 9"/>
+    <w:basedOn w:val="Normal"/>
+    <w:next w:val="Normal"/>
+    <w:autoRedefine/>
+    <w:uiPriority w:val="39"/>
+    <w:semiHidden/>
+    <w:unhideWhenUsed/>
+    <w:rsid w:val="00CE4D70"/>
+    <w:pPr>
+      <w:ind w:left="1600"/>
+    </w:pPr>
+    <w:rPr>
+      <w:rFonts w:asciiTheme="minorHAnsi" w:hAnsiTheme="minorHAnsi"/>
     </w:rPr>
   </w:style>
 </w:styles>
@@ -7243,4 +9106,16 @@
   </a:objectDefaults>
   <a:extraClrSchemeLst/>
 </a:theme>
+</file>
+
+<file path=customXml/item1.xml><?xml version="1.0" encoding="utf-8"?>
+<b:Sources xmlns:b="http://schemas.openxmlformats.org/officeDocument/2006/bibliography" xmlns="http://schemas.openxmlformats.org/officeDocument/2006/bibliography" SelectedStyle="/CHICAGO.XSL" StyleName="Chicago"/>
+</file>
+
+<file path=customXml/itemProps1.xml><?xml version="1.0" encoding="utf-8"?>
+<ds:datastoreItem xmlns:ds="http://schemas.openxmlformats.org/officeDocument/2006/customXml" ds:itemID="{1D00F900-3353-3B47-A985-508F740D42FB}">
+  <ds:schemaRefs>
+    <ds:schemaRef ds:uri="http://schemas.openxmlformats.org/officeDocument/2006/bibliography"/>
+  </ds:schemaRefs>
+</ds:datastoreItem>
 </file>
</xml_diff>